<commit_message>
q1.b algo force brute ok
</commit_message>
<xml_diff>
--- a/Ift436_devoir5_VALL-VILLELLAS_LAPOINTE.docx
+++ b/Ift436_devoir5_VALL-VILLELLAS_LAPOINTE.docx
@@ -1331,13 +1331,45 @@
           <w:sz w:val="28"/>
           <w:szCs w:val="28"/>
         </w:rPr>
-        <w:t>Si f(h) = h, alors on peut calculer la durée d’une descente minimale en temps O(1). Pourquoi? Justifiez</w:t>
-      </w:r>
+        <w:t xml:space="preserve">Si f(h) = h, alors on peut calculer la durée d’une descente minimale en temps </w:t>
+      </w:r>
+      <w:proofErr w:type="gramStart"/>
       <w:r>
         <w:rPr>
           <w:sz w:val="28"/>
           <w:szCs w:val="28"/>
         </w:rPr>
+        <w:t>O(</w:t>
+      </w:r>
+      <w:proofErr w:type="gramEnd"/>
+      <w:r>
+        <w:rPr>
+          <w:sz w:val="28"/>
+          <w:szCs w:val="28"/>
+        </w:rPr>
+        <w:t xml:space="preserve">1). </w:t>
+      </w:r>
+      <w:proofErr w:type="gramStart"/>
+      <w:r>
+        <w:rPr>
+          <w:sz w:val="28"/>
+          <w:szCs w:val="28"/>
+        </w:rPr>
+        <w:t>Pourquoi?</w:t>
+      </w:r>
+      <w:proofErr w:type="gramEnd"/>
+      <w:r>
+        <w:rPr>
+          <w:sz w:val="28"/>
+          <w:szCs w:val="28"/>
+        </w:rPr>
+        <w:t xml:space="preserve"> Justifiez</w:t>
+      </w:r>
+      <w:r>
+        <w:rPr>
+          <w:sz w:val="28"/>
+          <w:szCs w:val="28"/>
+        </w:rPr>
         <w:t>.</w:t>
       </w:r>
       <w:bookmarkEnd w:id="3"/>
@@ -1359,7 +1391,21 @@
         <w:rPr>
           <w:lang w:val="fr-CA"/>
         </w:rPr>
-        <w:t>la durée d’une descente minimale en O(1) lorsque f(h) = f, nous allons démonter cela grâce à un exemple.</w:t>
+        <w:t xml:space="preserve">la durée d’une descente minimale en </w:t>
+      </w:r>
+      <w:proofErr w:type="gramStart"/>
+      <w:r>
+        <w:rPr>
+          <w:lang w:val="fr-CA"/>
+        </w:rPr>
+        <w:t>O(</w:t>
+      </w:r>
+      <w:proofErr w:type="gramEnd"/>
+      <w:r>
+        <w:rPr>
+          <w:lang w:val="fr-CA"/>
+        </w:rPr>
+        <w:t>1) lorsque f(h) = f, nous allons démonter cela grâce à un exemple.</w:t>
       </w:r>
     </w:p>
     <w:p>
@@ -1610,258 +1656,2212 @@
             <w:rFonts w:ascii="Cambria Math" w:hAnsi="Cambria Math"/>
             <w:lang w:val="fr-CA"/>
           </w:rPr>
-          <m:t>f(a</m:t>
+          <m:t>f(a-b+b-d) = a-d</m:t>
+        </m:r>
+      </m:oMath>
+    </w:p>
+    <w:p>
+      <w:pPr>
+        <w:rPr>
+          <w:lang w:val="fr-CA"/>
+        </w:rPr>
+      </w:pPr>
+    </w:p>
+    <w:p>
+      <w:pPr>
+        <w:jc w:val="both"/>
+        <w:rPr>
+          <w:lang w:val="fr-CA"/>
+        </w:rPr>
+      </w:pPr>
+      <w:r>
+        <w:rPr>
+          <w:lang w:val="fr-CA"/>
+        </w:rPr>
+        <w:t xml:space="preserve">En prenant n’importe quel chemin, </w:t>
+      </w:r>
+      <w:proofErr w:type="spellStart"/>
+      <w:r>
+        <w:rPr>
+          <w:lang w:val="fr-CA"/>
+        </w:rPr>
+        <w:t>a</w:t>
+      </w:r>
+      <w:proofErr w:type="spellEnd"/>
+      <w:r>
+        <w:rPr>
+          <w:lang w:val="fr-CA"/>
+        </w:rPr>
+        <w:t xml:space="preserve"> chaque fois on soustrait une position b a une position a, puis on soustrait une position d a une position b et ainsi de suite jusqu’à arriv</w:t>
+      </w:r>
+      <w:r>
+        <w:rPr>
+          <w:lang w:val="fr-CA"/>
+        </w:rPr>
+        <w:t xml:space="preserve">er </w:t>
+      </w:r>
+      <w:r>
+        <w:rPr>
+          <w:lang w:val="fr-CA"/>
+        </w:rPr>
+        <w:t>à</w:t>
+      </w:r>
+      <w:r>
+        <w:rPr>
+          <w:lang w:val="fr-CA"/>
+        </w:rPr>
+        <w:t xml:space="preserve"> la fin. On remarque donc que </w:t>
+      </w:r>
+      <w:r>
+        <w:rPr>
+          <w:lang w:val="fr-CA"/>
+        </w:rPr>
+        <w:t>le seul sommet que nous</w:t>
+      </w:r>
+      <w:r>
+        <w:rPr>
+          <w:lang w:val="fr-CA"/>
+        </w:rPr>
+        <w:t xml:space="preserve"> n’additionn</w:t>
+      </w:r>
+      <w:r>
+        <w:rPr>
+          <w:lang w:val="fr-CA"/>
+        </w:rPr>
+        <w:t>ons</w:t>
+      </w:r>
+      <w:r>
+        <w:rPr>
+          <w:lang w:val="fr-CA"/>
+        </w:rPr>
+        <w:t xml:space="preserve"> pas</w:t>
+      </w:r>
+      <w:r>
+        <w:rPr>
+          <w:lang w:val="fr-CA"/>
+        </w:rPr>
+        <w:t xml:space="preserve"> est le dernier </w:t>
+      </w:r>
+      <w:r>
+        <w:rPr>
+          <w:lang w:val="fr-CA"/>
+        </w:rPr>
+        <w:t>(ici d)</w:t>
+      </w:r>
+      <w:r>
+        <w:rPr>
+          <w:lang w:val="fr-CA"/>
+        </w:rPr>
+        <w:t xml:space="preserve"> </w:t>
+      </w:r>
+      <w:r>
+        <w:rPr>
+          <w:lang w:val="fr-CA"/>
+        </w:rPr>
+        <w:t>puisqu’on ne peut pas descendre en dessous.</w:t>
+      </w:r>
+      <w:r>
+        <w:rPr>
+          <w:lang w:val="fr-CA"/>
+        </w:rPr>
+        <w:t xml:space="preserve"> </w:t>
+      </w:r>
+      <w:r>
+        <w:rPr>
+          <w:lang w:val="fr-CA"/>
+        </w:rPr>
+        <w:t>Et le seul sommet qu’on ne soustrait pas est le premier de la montagne puisque on ne descend jamais vers lui</w:t>
+      </w:r>
+      <w:r>
+        <w:rPr>
+          <w:lang w:val="fr-CA"/>
+        </w:rPr>
+        <w:t xml:space="preserve"> (a)</w:t>
+      </w:r>
+      <w:r>
+        <w:rPr>
+          <w:lang w:val="fr-CA"/>
+        </w:rPr>
+        <w:t>.</w:t>
+      </w:r>
+    </w:p>
+    <w:p>
+      <w:pPr>
+        <w:jc w:val="both"/>
+        <w:rPr>
+          <w:lang w:val="fr-CA"/>
+        </w:rPr>
+      </w:pPr>
+    </w:p>
+    <w:p>
+      <w:pPr>
+        <w:jc w:val="both"/>
+        <w:rPr>
+          <w:lang w:val="fr-CA"/>
+        </w:rPr>
+      </w:pPr>
+      <w:r>
+        <w:rPr>
+          <w:lang w:val="fr-CA"/>
+        </w:rPr>
+        <w:t>On en conclu</w:t>
+      </w:r>
+      <w:r>
+        <w:rPr>
+          <w:lang w:val="fr-CA"/>
+        </w:rPr>
+        <w:t>t</w:t>
+      </w:r>
+      <w:r>
+        <w:rPr>
+          <w:lang w:val="fr-CA"/>
+        </w:rPr>
+        <w:t xml:space="preserve"> donc que pour calculer la durée d’une descente minimale en temps </w:t>
+      </w:r>
+      <w:proofErr w:type="gramStart"/>
+      <w:r>
+        <w:rPr>
+          <w:lang w:val="fr-CA"/>
+        </w:rPr>
+        <w:t>O(</w:t>
+      </w:r>
+      <w:proofErr w:type="gramEnd"/>
+      <w:r>
+        <w:rPr>
+          <w:lang w:val="fr-CA"/>
+        </w:rPr>
+        <w:t>1), il suffit de soustraire le dernier sommet au premier</w:t>
+      </w:r>
+      <w:r>
+        <w:rPr>
+          <w:lang w:val="fr-CA"/>
+        </w:rPr>
+        <w:t>.</w:t>
+      </w:r>
+    </w:p>
+    <w:p>
+      <w:pPr>
+        <w:jc w:val="both"/>
+        <w:rPr>
+          <w:lang w:val="fr-CA"/>
+        </w:rPr>
+      </w:pPr>
+      <w:r>
+        <w:rPr>
+          <w:lang w:val="fr-CA"/>
+        </w:rPr>
+        <w:t xml:space="preserve">Distance minimale = </w:t>
+      </w:r>
+      <w:proofErr w:type="gramStart"/>
+      <w:r>
+        <w:rPr>
+          <w:lang w:val="fr-CA"/>
+        </w:rPr>
+        <w:t>M[</w:t>
+      </w:r>
+      <w:proofErr w:type="gramEnd"/>
+      <w:r>
+        <w:rPr>
+          <w:lang w:val="fr-CA"/>
+        </w:rPr>
+        <w:t>0][0] – M[n][</w:t>
+      </w:r>
+      <w:r>
+        <w:rPr>
+          <w:lang w:val="fr-CA"/>
+        </w:rPr>
+        <w:t>n</w:t>
+      </w:r>
+      <w:r>
+        <w:rPr>
+          <w:lang w:val="fr-CA"/>
+        </w:rPr>
+        <w:t>]</w:t>
+      </w:r>
+    </w:p>
+    <w:p>
+      <w:pPr>
+        <w:rPr>
+          <w:lang w:val="fr-CA"/>
+        </w:rPr>
+      </w:pPr>
+    </w:p>
+    <w:p>
+      <w:pPr>
+        <w:rPr>
+          <w:lang w:val="fr-CA"/>
+        </w:rPr>
+      </w:pPr>
+    </w:p>
+    <w:p>
+      <w:pPr>
+        <w:rPr>
+          <w:lang w:val="fr-CA"/>
+        </w:rPr>
+      </w:pPr>
+    </w:p>
+    <w:p>
+      <w:pPr>
+        <w:rPr>
+          <w:lang w:val="fr-CA"/>
+        </w:rPr>
+      </w:pPr>
+    </w:p>
+    <w:p>
+      <w:pPr>
+        <w:rPr>
+          <w:lang w:val="fr-CA"/>
+        </w:rPr>
+      </w:pPr>
+    </w:p>
+    <w:p>
+      <w:pPr>
+        <w:rPr>
+          <w:lang w:val="fr-CA"/>
+        </w:rPr>
+      </w:pPr>
+    </w:p>
+    <w:p>
+      <w:pPr>
+        <w:rPr>
+          <w:lang w:val="fr-CA"/>
+        </w:rPr>
+      </w:pPr>
+    </w:p>
+    <w:p>
+      <w:pPr>
+        <w:rPr>
+          <w:lang w:val="fr-CA"/>
+        </w:rPr>
+      </w:pPr>
+    </w:p>
+    <w:p>
+      <w:pPr>
+        <w:rPr>
+          <w:lang w:val="fr-CA"/>
+        </w:rPr>
+      </w:pPr>
+    </w:p>
+    <w:p>
+      <w:pPr>
+        <w:rPr>
+          <w:lang w:val="fr-CA"/>
+        </w:rPr>
+      </w:pPr>
+    </w:p>
+    <w:p>
+      <w:pPr>
+        <w:rPr>
+          <w:lang w:val="fr-CA"/>
+        </w:rPr>
+      </w:pPr>
+    </w:p>
+    <w:p>
+      <w:pPr>
+        <w:rPr>
+          <w:lang w:val="fr-CA"/>
+        </w:rPr>
+      </w:pPr>
+    </w:p>
+    <w:p>
+      <w:pPr>
+        <w:rPr>
+          <w:lang w:val="fr-CA"/>
+        </w:rPr>
+      </w:pPr>
+    </w:p>
+    <w:p>
+      <w:pPr>
+        <w:rPr>
+          <w:lang w:val="fr-CA"/>
+        </w:rPr>
+      </w:pPr>
+    </w:p>
+    <w:p>
+      <w:pPr>
+        <w:rPr>
+          <w:lang w:val="fr-CA"/>
+        </w:rPr>
+      </w:pPr>
+    </w:p>
+    <w:p>
+      <w:pPr>
+        <w:rPr>
+          <w:lang w:val="fr-CA"/>
+        </w:rPr>
+      </w:pPr>
+    </w:p>
+    <w:p>
+      <w:pPr>
+        <w:rPr>
+          <w:lang w:val="fr-CA"/>
+        </w:rPr>
+      </w:pPr>
+    </w:p>
+    <w:p>
+      <w:pPr>
+        <w:rPr>
+          <w:lang w:val="fr-CA"/>
+        </w:rPr>
+      </w:pPr>
+    </w:p>
+    <w:p>
+      <w:pPr>
+        <w:rPr>
+          <w:lang w:val="fr-CA"/>
+        </w:rPr>
+      </w:pPr>
+    </w:p>
+    <w:p>
+      <w:pPr>
+        <w:pStyle w:val="Titre2"/>
+        <w:jc w:val="left"/>
+        <w:rPr>
+          <w:sz w:val="28"/>
+          <w:szCs w:val="28"/>
+          <w:lang w:val="fr-CA"/>
+        </w:rPr>
+      </w:pPr>
+      <w:bookmarkStart w:id="4" w:name="_Toc88672312"/>
+      <w:r>
+        <w:rPr>
+          <w:sz w:val="28"/>
+          <w:szCs w:val="28"/>
+          <w:lang w:val="fr-CA"/>
+        </w:rPr>
+        <w:lastRenderedPageBreak/>
+        <w:t>b</w:t>
+      </w:r>
+      <w:r>
+        <w:rPr>
+          <w:sz w:val="28"/>
+          <w:szCs w:val="28"/>
+          <w:lang w:val="fr-CA"/>
+        </w:rPr>
+        <w:t xml:space="preserve">) </w:t>
+      </w:r>
+      <w:r>
+        <w:rPr>
+          <w:sz w:val="28"/>
+          <w:szCs w:val="28"/>
+        </w:rPr>
+        <w:t xml:space="preserve">Donnez un algorithme de force brute qui identifie la durée d’une descente minimale en explorant toutes les descentes. Votre algorithme fonctionne-t-il en temps polynomial par rapport à </w:t>
+      </w:r>
+      <w:proofErr w:type="gramStart"/>
+      <w:r>
+        <w:rPr>
+          <w:sz w:val="28"/>
+          <w:szCs w:val="28"/>
+        </w:rPr>
+        <w:t>n?</w:t>
+      </w:r>
+      <w:proofErr w:type="gramEnd"/>
+      <w:r>
+        <w:rPr>
+          <w:sz w:val="28"/>
+          <w:szCs w:val="28"/>
+        </w:rPr>
+        <w:t xml:space="preserve"> Justifiez brièvement.</w:t>
+      </w:r>
+      <w:bookmarkEnd w:id="4"/>
+    </w:p>
+    <w:p>
+      <w:pPr>
+        <w:rPr>
+          <w:lang w:val="fr-CA"/>
+        </w:rPr>
+      </w:pPr>
+    </w:p>
+    <w:p/>
+    <w:p>
+      <w:r>
+        <w:t>Spécifications :</w:t>
+      </w:r>
+    </w:p>
+    <w:p>
+      <w:pPr>
+        <w:pStyle w:val="Paragraphedeliste"/>
+        <w:numPr>
+          <w:ilvl w:val="0"/>
+          <w:numId w:val="24"/>
+        </w:numPr>
+      </w:pPr>
+      <w:r>
+        <w:t xml:space="preserve">Entrée : </w:t>
+      </w:r>
+      <w:r>
+        <w:t>Matrice</w:t>
+      </w:r>
+      <w:r>
+        <w:t xml:space="preserve"> d’entier</w:t>
+      </w:r>
+      <w:r>
+        <w:t xml:space="preserve"> : </w:t>
+      </w:r>
+      <w:r>
+        <w:t xml:space="preserve"> tab de taille n*n </w:t>
+      </w:r>
+    </w:p>
+    <w:p>
+      <w:pPr>
+        <w:pStyle w:val="Paragraphedeliste"/>
+        <w:numPr>
+          <w:ilvl w:val="0"/>
+          <w:numId w:val="24"/>
+        </w:numPr>
+      </w:pPr>
+      <w:proofErr w:type="spellStart"/>
+      <w:r>
+        <w:t>Pré-condition</w:t>
+      </w:r>
+      <w:proofErr w:type="spellEnd"/>
+      <w:r>
+        <w:t> :</w:t>
+      </w:r>
+      <w:r>
+        <w:t xml:space="preserve"> </w:t>
+      </w:r>
+    </w:p>
+    <w:p>
+      <w:pPr>
+        <w:pStyle w:val="Paragraphedeliste"/>
+        <w:numPr>
+          <w:ilvl w:val="0"/>
+          <w:numId w:val="24"/>
+        </w:numPr>
+      </w:pPr>
+      <w:r>
+        <w:t>Sortie :</w:t>
+      </w:r>
+    </w:p>
+    <w:p>
+      <w:pPr>
+        <w:pStyle w:val="Paragraphedeliste"/>
+        <w:numPr>
+          <w:ilvl w:val="0"/>
+          <w:numId w:val="24"/>
+        </w:numPr>
+      </w:pPr>
+      <w:r>
+        <w:t>Post condition :</w:t>
+      </w:r>
+    </w:p>
+    <w:p/>
+    <w:p>
+      <w:pPr>
+        <w:widowControl/>
+        <w:shd w:val="clear" w:color="auto" w:fill="FFFFFE"/>
+        <w:autoSpaceDE/>
+        <w:autoSpaceDN/>
+        <w:spacing w:line="285" w:lineRule="atLeast"/>
+        <w:rPr>
+          <w:rFonts w:ascii="Consolas" w:eastAsia="Times New Roman" w:hAnsi="Consolas" w:cs="Times New Roman"/>
+          <w:color w:val="000000"/>
+          <w:sz w:val="21"/>
+          <w:szCs w:val="21"/>
+          <w:lang w:eastAsia="fr-FR"/>
+        </w:rPr>
+      </w:pPr>
+      <w:proofErr w:type="spellStart"/>
+      <w:proofErr w:type="gramStart"/>
+      <w:r>
+        <w:rPr>
+          <w:rFonts w:ascii="Consolas" w:eastAsia="Times New Roman" w:hAnsi="Consolas" w:cs="Times New Roman"/>
+          <w:color w:val="000000"/>
+          <w:sz w:val="21"/>
+          <w:szCs w:val="21"/>
+          <w:lang w:eastAsia="fr-FR"/>
+        </w:rPr>
+        <w:t>meilleurChemin</w:t>
+      </w:r>
+      <w:proofErr w:type="spellEnd"/>
+      <w:r>
+        <w:rPr>
+          <w:rFonts w:ascii="Consolas" w:eastAsia="Times New Roman" w:hAnsi="Consolas" w:cs="Times New Roman"/>
+          <w:color w:val="000000"/>
+          <w:sz w:val="21"/>
+          <w:szCs w:val="21"/>
+          <w:lang w:eastAsia="fr-FR"/>
+        </w:rPr>
+        <w:t>(</w:t>
+      </w:r>
+      <w:proofErr w:type="gramEnd"/>
+      <w:r>
+        <w:rPr>
+          <w:rFonts w:ascii="Consolas" w:eastAsia="Times New Roman" w:hAnsi="Consolas" w:cs="Times New Roman"/>
+          <w:color w:val="000000"/>
+          <w:sz w:val="21"/>
+          <w:szCs w:val="21"/>
+          <w:lang w:eastAsia="fr-FR"/>
+        </w:rPr>
+        <w:t>M</w:t>
+      </w:r>
+      <w:r>
+        <w:rPr>
+          <w:rFonts w:ascii="Consolas" w:eastAsia="Times New Roman" w:hAnsi="Consolas" w:cs="Times New Roman"/>
+          <w:color w:val="000000"/>
+          <w:sz w:val="21"/>
+          <w:szCs w:val="21"/>
+          <w:lang w:eastAsia="fr-FR"/>
+        </w:rPr>
+        <w:t>atrice</w:t>
+      </w:r>
+      <w:r>
+        <w:rPr>
+          <w:rFonts w:ascii="Consolas" w:eastAsia="Times New Roman" w:hAnsi="Consolas" w:cs="Times New Roman"/>
+          <w:color w:val="000000"/>
+          <w:sz w:val="21"/>
+          <w:szCs w:val="21"/>
+          <w:lang w:eastAsia="fr-FR"/>
+        </w:rPr>
+        <w:t xml:space="preserve"> d’entier</w:t>
+      </w:r>
+      <w:r>
+        <w:rPr>
+          <w:rFonts w:ascii="Consolas" w:eastAsia="Times New Roman" w:hAnsi="Consolas" w:cs="Times New Roman"/>
+          <w:color w:val="000000"/>
+          <w:sz w:val="21"/>
+          <w:szCs w:val="21"/>
+          <w:lang w:eastAsia="fr-FR"/>
+        </w:rPr>
+        <w:t xml:space="preserve"> : </w:t>
+      </w:r>
+      <w:r>
+        <w:rPr>
+          <w:rFonts w:ascii="Consolas" w:eastAsia="Times New Roman" w:hAnsi="Consolas" w:cs="Times New Roman"/>
+          <w:color w:val="000000"/>
+          <w:sz w:val="21"/>
+          <w:szCs w:val="21"/>
+          <w:lang w:eastAsia="fr-FR"/>
+        </w:rPr>
+        <w:t>tab)</w:t>
+      </w:r>
+    </w:p>
+    <w:p>
+      <w:pPr>
+        <w:widowControl/>
+        <w:shd w:val="clear" w:color="auto" w:fill="FFFFFE"/>
+        <w:autoSpaceDE/>
+        <w:autoSpaceDN/>
+        <w:spacing w:line="285" w:lineRule="atLeast"/>
+        <w:ind w:left="720"/>
+        <w:rPr>
+          <w:rFonts w:ascii="Consolas" w:eastAsia="Times New Roman" w:hAnsi="Consolas" w:cs="Times New Roman"/>
+          <w:color w:val="000000"/>
+          <w:sz w:val="21"/>
+          <w:szCs w:val="21"/>
+          <w:lang w:eastAsia="fr-FR"/>
+        </w:rPr>
+      </w:pPr>
+      <w:proofErr w:type="gramStart"/>
+      <w:r>
+        <w:rPr>
+          <w:rFonts w:ascii="Consolas" w:eastAsia="Times New Roman" w:hAnsi="Consolas" w:cs="Times New Roman"/>
+          <w:color w:val="000000"/>
+          <w:sz w:val="21"/>
+          <w:szCs w:val="21"/>
+          <w:lang w:eastAsia="fr-FR"/>
+        </w:rPr>
+        <w:t>aux(</w:t>
+      </w:r>
+      <w:proofErr w:type="gramEnd"/>
+      <w:r>
+        <w:rPr>
+          <w:rFonts w:ascii="Consolas" w:eastAsia="Times New Roman" w:hAnsi="Consolas" w:cs="Times New Roman"/>
+          <w:color w:val="000000"/>
+          <w:sz w:val="21"/>
+          <w:szCs w:val="21"/>
+          <w:lang w:eastAsia="fr-FR"/>
+        </w:rPr>
+        <w:t>entier</w:t>
+      </w:r>
+      <w:r>
+        <w:rPr>
+          <w:rFonts w:ascii="Consolas" w:eastAsia="Times New Roman" w:hAnsi="Consolas" w:cs="Times New Roman"/>
+          <w:color w:val="000000"/>
+          <w:sz w:val="21"/>
+          <w:szCs w:val="21"/>
+          <w:lang w:eastAsia="fr-FR"/>
+        </w:rPr>
+        <w:t xml:space="preserve"> : </w:t>
+      </w:r>
+      <w:r>
+        <w:rPr>
+          <w:rFonts w:ascii="Consolas" w:eastAsia="Times New Roman" w:hAnsi="Consolas" w:cs="Times New Roman"/>
+          <w:color w:val="000000"/>
+          <w:sz w:val="21"/>
+          <w:szCs w:val="21"/>
+          <w:lang w:eastAsia="fr-FR"/>
+        </w:rPr>
+        <w:t xml:space="preserve">sol, </w:t>
+      </w:r>
+      <w:r>
+        <w:rPr>
+          <w:rFonts w:ascii="Consolas" w:eastAsia="Times New Roman" w:hAnsi="Consolas" w:cs="Times New Roman"/>
+          <w:color w:val="000000"/>
+          <w:sz w:val="21"/>
+          <w:szCs w:val="21"/>
+          <w:lang w:eastAsia="fr-FR"/>
+        </w:rPr>
+        <w:t>entier</w:t>
+      </w:r>
+      <w:r>
+        <w:rPr>
+          <w:rFonts w:ascii="Consolas" w:eastAsia="Times New Roman" w:hAnsi="Consolas" w:cs="Times New Roman"/>
+          <w:color w:val="000000"/>
+          <w:sz w:val="21"/>
+          <w:szCs w:val="21"/>
+          <w:lang w:eastAsia="fr-FR"/>
+        </w:rPr>
+        <w:t xml:space="preserve"> : </w:t>
+      </w:r>
+      <w:r>
+        <w:rPr>
+          <w:rFonts w:ascii="Consolas" w:eastAsia="Times New Roman" w:hAnsi="Consolas" w:cs="Times New Roman"/>
+          <w:color w:val="000000"/>
+          <w:sz w:val="21"/>
+          <w:szCs w:val="21"/>
+          <w:lang w:eastAsia="fr-FR"/>
+        </w:rPr>
+        <w:t xml:space="preserve">i, </w:t>
+      </w:r>
+      <w:r>
+        <w:rPr>
+          <w:rFonts w:ascii="Consolas" w:eastAsia="Times New Roman" w:hAnsi="Consolas" w:cs="Times New Roman"/>
+          <w:color w:val="000000"/>
+          <w:sz w:val="21"/>
+          <w:szCs w:val="21"/>
+          <w:lang w:eastAsia="fr-FR"/>
+        </w:rPr>
+        <w:t>entier</w:t>
+      </w:r>
+      <w:r>
+        <w:rPr>
+          <w:rFonts w:ascii="Consolas" w:eastAsia="Times New Roman" w:hAnsi="Consolas" w:cs="Times New Roman"/>
+          <w:color w:val="000000"/>
+          <w:sz w:val="21"/>
+          <w:szCs w:val="21"/>
+          <w:lang w:eastAsia="fr-FR"/>
+        </w:rPr>
+        <w:t> :</w:t>
+      </w:r>
+      <w:r>
+        <w:rPr>
+          <w:rFonts w:ascii="Consolas" w:eastAsia="Times New Roman" w:hAnsi="Consolas" w:cs="Times New Roman"/>
+          <w:color w:val="000000"/>
+          <w:sz w:val="21"/>
+          <w:szCs w:val="21"/>
+          <w:lang w:eastAsia="fr-FR"/>
+        </w:rPr>
+        <w:t xml:space="preserve"> </w:t>
+      </w:r>
+      <w:r>
+        <w:rPr>
+          <w:rFonts w:ascii="Consolas" w:eastAsia="Times New Roman" w:hAnsi="Consolas" w:cs="Times New Roman"/>
+          <w:color w:val="000000"/>
+          <w:sz w:val="21"/>
+          <w:szCs w:val="21"/>
+          <w:lang w:eastAsia="fr-FR"/>
+        </w:rPr>
+        <w:t>j)</w:t>
+      </w:r>
+    </w:p>
+    <w:p>
+      <w:pPr>
+        <w:widowControl/>
+        <w:shd w:val="clear" w:color="auto" w:fill="FFFFFE"/>
+        <w:autoSpaceDE/>
+        <w:autoSpaceDN/>
+        <w:spacing w:line="285" w:lineRule="atLeast"/>
+        <w:ind w:left="1440"/>
+        <w:rPr>
+          <w:rFonts w:ascii="Consolas" w:eastAsia="Times New Roman" w:hAnsi="Consolas" w:cs="Times New Roman"/>
+          <w:color w:val="000000"/>
+          <w:sz w:val="21"/>
+          <w:szCs w:val="21"/>
+          <w:lang w:eastAsia="fr-FR"/>
+        </w:rPr>
+      </w:pPr>
+      <w:r>
+        <w:rPr>
+          <w:rFonts w:ascii="Consolas" w:eastAsia="Times New Roman" w:hAnsi="Consolas" w:cs="Times New Roman"/>
+          <w:b/>
+          <w:bCs/>
+          <w:color w:val="000000"/>
+          <w:sz w:val="21"/>
+          <w:szCs w:val="21"/>
+          <w:lang w:eastAsia="fr-FR"/>
+        </w:rPr>
+        <w:t>Si</w:t>
+      </w:r>
+      <w:r>
+        <w:rPr>
+          <w:rFonts w:ascii="Consolas" w:eastAsia="Times New Roman" w:hAnsi="Consolas" w:cs="Times New Roman"/>
+          <w:color w:val="000000"/>
+          <w:sz w:val="21"/>
+          <w:szCs w:val="21"/>
+          <w:lang w:eastAsia="fr-FR"/>
+        </w:rPr>
+        <w:t xml:space="preserve"> </w:t>
+      </w:r>
+      <m:oMath>
+        <m:r>
+          <w:rPr>
+            <w:rFonts w:ascii="Cambria Math" w:eastAsia="Times New Roman" w:hAnsi="Cambria Math" w:cs="Times New Roman"/>
+            <w:color w:val="000000"/>
+            <w:sz w:val="21"/>
+            <w:szCs w:val="21"/>
+            <w:lang w:eastAsia="fr-FR"/>
+          </w:rPr>
+          <m:t xml:space="preserve">((i=n) </m:t>
         </m:r>
         <m:r>
           <w:rPr>
-            <w:rFonts w:ascii="Cambria Math" w:hAnsi="Cambria Math"/>
-            <w:lang w:val="fr-CA"/>
+            <w:rFonts w:ascii="Cambria Math" w:eastAsia="Times New Roman" w:hAnsi="Cambria Math" w:cs="Times New Roman"/>
+            <w:color w:val="000000"/>
+            <w:sz w:val="21"/>
+            <w:szCs w:val="21"/>
+            <w:lang w:eastAsia="fr-FR"/>
           </w:rPr>
-          <m:t>-b+b</m:t>
+          <m:t>ET</m:t>
         </m:r>
         <m:r>
           <w:rPr>
-            <w:rFonts w:ascii="Cambria Math" w:hAnsi="Cambria Math"/>
-            <w:lang w:val="fr-CA"/>
+            <w:rFonts w:ascii="Cambria Math" w:eastAsia="Times New Roman" w:hAnsi="Cambria Math" w:cs="Times New Roman"/>
+            <w:color w:val="000000"/>
+            <w:sz w:val="21"/>
+            <w:szCs w:val="21"/>
+            <w:lang w:eastAsia="fr-FR"/>
           </w:rPr>
-          <m:t>-d) = a-d</m:t>
+          <m:t xml:space="preserve"> (j=n))</m:t>
         </m:r>
       </m:oMath>
     </w:p>
     <w:p>
       <w:pPr>
-        <w:rPr>
-          <w:lang w:val="fr-CA"/>
-        </w:rPr>
-      </w:pPr>
-    </w:p>
-    <w:p>
-      <w:pPr>
-        <w:jc w:val="both"/>
-        <w:rPr>
-          <w:lang w:val="fr-CA"/>
-        </w:rPr>
-      </w:pPr>
-      <w:r>
-        <w:rPr>
-          <w:lang w:val="fr-CA"/>
-        </w:rPr>
-        <w:t>En prenant n’importe quel chemin, a chaque fois on soustrait une position b a une position a, puis on soustrait une position d a une position b et ainsi de suite jusqu’à arriv</w:t>
-      </w:r>
-      <w:r>
-        <w:rPr>
-          <w:lang w:val="fr-CA"/>
-        </w:rPr>
-        <w:t xml:space="preserve">er </w:t>
-      </w:r>
-      <w:r>
-        <w:rPr>
-          <w:lang w:val="fr-CA"/>
-        </w:rPr>
-        <w:t>à</w:t>
-      </w:r>
-      <w:r>
-        <w:rPr>
-          <w:lang w:val="fr-CA"/>
-        </w:rPr>
-        <w:t xml:space="preserve"> la fin. On remarque donc que </w:t>
-      </w:r>
-      <w:r>
-        <w:rPr>
-          <w:lang w:val="fr-CA"/>
-        </w:rPr>
-        <w:t>le seul sommet que nous</w:t>
-      </w:r>
-      <w:r>
-        <w:rPr>
-          <w:lang w:val="fr-CA"/>
-        </w:rPr>
-        <w:t xml:space="preserve"> n’additionn</w:t>
-      </w:r>
-      <w:r>
-        <w:rPr>
-          <w:lang w:val="fr-CA"/>
-        </w:rPr>
-        <w:t>ons</w:t>
-      </w:r>
-      <w:r>
-        <w:rPr>
-          <w:lang w:val="fr-CA"/>
-        </w:rPr>
-        <w:t xml:space="preserve"> pas</w:t>
-      </w:r>
-      <w:r>
-        <w:rPr>
-          <w:lang w:val="fr-CA"/>
-        </w:rPr>
-        <w:t xml:space="preserve"> est le dernier </w:t>
-      </w:r>
-      <w:r>
-        <w:rPr>
-          <w:lang w:val="fr-CA"/>
-        </w:rPr>
-        <w:t>(ici d)</w:t>
-      </w:r>
-      <w:r>
-        <w:rPr>
-          <w:lang w:val="fr-CA"/>
+        <w:widowControl/>
+        <w:shd w:val="clear" w:color="auto" w:fill="FFFFFE"/>
+        <w:autoSpaceDE/>
+        <w:autoSpaceDN/>
+        <w:spacing w:line="285" w:lineRule="atLeast"/>
+        <w:ind w:left="1440" w:firstLine="720"/>
+        <w:rPr>
+          <w:rFonts w:ascii="Consolas" w:eastAsia="Times New Roman" w:hAnsi="Consolas" w:cs="Times New Roman"/>
+          <w:color w:val="000000"/>
+          <w:sz w:val="21"/>
+          <w:szCs w:val="21"/>
+          <w:lang w:val="en-GB" w:eastAsia="fr-FR"/>
+        </w:rPr>
+      </w:pPr>
+      <w:proofErr w:type="spellStart"/>
+      <w:r>
+        <w:rPr>
+          <w:rFonts w:ascii="Consolas" w:eastAsia="Times New Roman" w:hAnsi="Consolas" w:cs="Times New Roman"/>
+          <w:b/>
+          <w:bCs/>
+          <w:color w:val="000000"/>
+          <w:sz w:val="21"/>
+          <w:szCs w:val="21"/>
+          <w:lang w:val="en-GB" w:eastAsia="fr-FR"/>
+        </w:rPr>
+        <w:t>retourner</w:t>
+      </w:r>
+      <w:proofErr w:type="spellEnd"/>
+      <w:r>
+        <w:rPr>
+          <w:rFonts w:ascii="Consolas" w:eastAsia="Times New Roman" w:hAnsi="Consolas" w:cs="Times New Roman"/>
+          <w:color w:val="000000"/>
+          <w:sz w:val="21"/>
+          <w:szCs w:val="21"/>
+          <w:lang w:val="en-GB" w:eastAsia="fr-FR"/>
+        </w:rPr>
+        <w:t xml:space="preserve"> sol</w:t>
+      </w:r>
+    </w:p>
+    <w:p>
+      <w:pPr>
+        <w:widowControl/>
+        <w:shd w:val="clear" w:color="auto" w:fill="FFFFFE"/>
+        <w:autoSpaceDE/>
+        <w:autoSpaceDN/>
+        <w:spacing w:line="285" w:lineRule="atLeast"/>
+        <w:ind w:left="1440"/>
+        <w:rPr>
+          <w:rFonts w:ascii="Consolas" w:eastAsia="Times New Roman" w:hAnsi="Consolas" w:cs="Times New Roman"/>
+          <w:color w:val="000000"/>
+          <w:sz w:val="21"/>
+          <w:szCs w:val="21"/>
+          <w:lang w:val="en-GB" w:eastAsia="fr-FR"/>
+        </w:rPr>
+      </w:pPr>
+      <w:proofErr w:type="spellStart"/>
+      <w:r>
+        <w:rPr>
+          <w:rFonts w:ascii="Consolas" w:eastAsia="Times New Roman" w:hAnsi="Consolas" w:cs="Times New Roman"/>
+          <w:b/>
+          <w:bCs/>
+          <w:color w:val="000000"/>
+          <w:sz w:val="21"/>
+          <w:szCs w:val="21"/>
+          <w:lang w:val="en-GB" w:eastAsia="fr-FR"/>
+        </w:rPr>
+        <w:t>SinonSi</w:t>
+      </w:r>
+      <w:proofErr w:type="spellEnd"/>
+      <w:r>
+        <w:rPr>
+          <w:rFonts w:ascii="Consolas" w:eastAsia="Times New Roman" w:hAnsi="Consolas" w:cs="Times New Roman"/>
+          <w:color w:val="000000"/>
+          <w:sz w:val="21"/>
+          <w:szCs w:val="21"/>
+          <w:lang w:val="en-GB" w:eastAsia="fr-FR"/>
         </w:rPr>
         <w:t xml:space="preserve"> </w:t>
       </w:r>
-      <w:r>
-        <w:rPr>
-          <w:lang w:val="fr-CA"/>
-        </w:rPr>
-        <w:t>puisqu’on ne peut pas descendre en dessous.</w:t>
-      </w:r>
-      <w:r>
-        <w:rPr>
-          <w:lang w:val="fr-CA"/>
+      <m:oMath>
+        <m:r>
+          <w:rPr>
+            <w:rFonts w:ascii="Cambria Math" w:eastAsia="Times New Roman" w:hAnsi="Cambria Math" w:cs="Times New Roman"/>
+            <w:color w:val="000000"/>
+            <w:sz w:val="21"/>
+            <w:szCs w:val="21"/>
+            <w:lang w:val="en-GB" w:eastAsia="fr-FR"/>
+          </w:rPr>
+          <m:t>(</m:t>
+        </m:r>
+        <m:r>
+          <w:rPr>
+            <w:rFonts w:ascii="Cambria Math" w:eastAsia="Times New Roman" w:hAnsi="Cambria Math" w:cs="Times New Roman"/>
+            <w:color w:val="000000"/>
+            <w:sz w:val="21"/>
+            <w:szCs w:val="21"/>
+            <w:lang w:val="en-GB" w:eastAsia="fr-FR"/>
+          </w:rPr>
+          <m:t>j=n)</m:t>
+        </m:r>
+      </m:oMath>
+    </w:p>
+    <w:p>
+      <w:pPr>
+        <w:widowControl/>
+        <w:shd w:val="clear" w:color="auto" w:fill="FFFFFE"/>
+        <w:autoSpaceDE/>
+        <w:autoSpaceDN/>
+        <w:spacing w:line="285" w:lineRule="atLeast"/>
+        <w:ind w:left="1440" w:firstLine="720"/>
+        <w:rPr>
+          <w:rFonts w:ascii="Consolas" w:eastAsia="Times New Roman" w:hAnsi="Consolas" w:cs="Times New Roman"/>
+          <w:color w:val="000000"/>
+          <w:sz w:val="21"/>
+          <w:szCs w:val="21"/>
+          <w:lang w:val="en-GB" w:eastAsia="fr-FR"/>
+        </w:rPr>
+      </w:pPr>
+      <w:proofErr w:type="spellStart"/>
+      <w:r>
+        <w:rPr>
+          <w:rFonts w:ascii="Consolas" w:eastAsia="Times New Roman" w:hAnsi="Consolas" w:cs="Times New Roman"/>
+          <w:b/>
+          <w:bCs/>
+          <w:color w:val="000000"/>
+          <w:sz w:val="21"/>
+          <w:szCs w:val="21"/>
+          <w:lang w:val="en-GB" w:eastAsia="fr-FR"/>
+        </w:rPr>
+        <w:t>ret</w:t>
+      </w:r>
+      <w:r>
+        <w:rPr>
+          <w:rFonts w:ascii="Consolas" w:eastAsia="Times New Roman" w:hAnsi="Consolas" w:cs="Times New Roman"/>
+          <w:b/>
+          <w:bCs/>
+          <w:color w:val="000000"/>
+          <w:sz w:val="21"/>
+          <w:szCs w:val="21"/>
+          <w:lang w:val="en-GB" w:eastAsia="fr-FR"/>
+        </w:rPr>
+        <w:t>o</w:t>
+      </w:r>
+      <w:r>
+        <w:rPr>
+          <w:rFonts w:ascii="Consolas" w:eastAsia="Times New Roman" w:hAnsi="Consolas" w:cs="Times New Roman"/>
+          <w:b/>
+          <w:bCs/>
+          <w:color w:val="000000"/>
+          <w:sz w:val="21"/>
+          <w:szCs w:val="21"/>
+          <w:lang w:val="en-GB" w:eastAsia="fr-FR"/>
+        </w:rPr>
+        <w:t>urn</w:t>
+      </w:r>
+      <w:r>
+        <w:rPr>
+          <w:rFonts w:ascii="Consolas" w:eastAsia="Times New Roman" w:hAnsi="Consolas" w:cs="Times New Roman"/>
+          <w:b/>
+          <w:bCs/>
+          <w:color w:val="000000"/>
+          <w:sz w:val="21"/>
+          <w:szCs w:val="21"/>
+          <w:lang w:val="en-GB" w:eastAsia="fr-FR"/>
+        </w:rPr>
+        <w:t>er</w:t>
+      </w:r>
+      <w:proofErr w:type="spellEnd"/>
+      <w:r>
+        <w:rPr>
+          <w:rFonts w:ascii="Consolas" w:eastAsia="Times New Roman" w:hAnsi="Consolas" w:cs="Times New Roman"/>
+          <w:color w:val="000000"/>
+          <w:sz w:val="21"/>
+          <w:szCs w:val="21"/>
+          <w:lang w:val="en-GB" w:eastAsia="fr-FR"/>
         </w:rPr>
         <w:t xml:space="preserve"> </w:t>
       </w:r>
-      <w:r>
-        <w:rPr>
-          <w:lang w:val="fr-CA"/>
-        </w:rPr>
-        <w:t>Et le seul sommet qu’on ne soustrait pas est le premier de la montagne puisque on ne descend jamais vers lui</w:t>
-      </w:r>
-      <w:r>
-        <w:rPr>
-          <w:lang w:val="fr-CA"/>
-        </w:rPr>
-        <w:t xml:space="preserve"> (a)</w:t>
-      </w:r>
-      <w:r>
-        <w:rPr>
-          <w:lang w:val="fr-CA"/>
-        </w:rPr>
-        <w:t>.</w:t>
-      </w:r>
-    </w:p>
-    <w:p>
-      <w:pPr>
-        <w:jc w:val="both"/>
-        <w:rPr>
-          <w:lang w:val="fr-CA"/>
-        </w:rPr>
-      </w:pPr>
-    </w:p>
-    <w:p>
-      <w:pPr>
-        <w:jc w:val="both"/>
-        <w:rPr>
-          <w:lang w:val="fr-CA"/>
-        </w:rPr>
-      </w:pPr>
-      <w:r>
-        <w:rPr>
-          <w:lang w:val="fr-CA"/>
-        </w:rPr>
-        <w:t>On en conclu</w:t>
-      </w:r>
-      <w:r>
-        <w:rPr>
-          <w:lang w:val="fr-CA"/>
-        </w:rPr>
-        <w:t>t</w:t>
-      </w:r>
-      <w:r>
-        <w:rPr>
-          <w:lang w:val="fr-CA"/>
-        </w:rPr>
-        <w:t xml:space="preserve"> donc que pour calculer la durée d’une descente minimale en temps O(1), il suffit de soustraire le dernier sommet au premier</w:t>
-      </w:r>
-      <w:r>
-        <w:rPr>
-          <w:lang w:val="fr-CA"/>
-        </w:rPr>
-        <w:t>.</w:t>
-      </w:r>
-    </w:p>
-    <w:p>
-      <w:pPr>
-        <w:jc w:val="both"/>
-        <w:rPr>
-          <w:lang w:val="fr-CA"/>
-        </w:rPr>
-      </w:pPr>
-      <w:r>
-        <w:rPr>
-          <w:lang w:val="fr-CA"/>
-        </w:rPr>
-        <w:t>Distance minimale = M[0][0] – M[n][</w:t>
-      </w:r>
-      <w:r>
-        <w:rPr>
-          <w:lang w:val="fr-CA"/>
-        </w:rPr>
-        <w:t>n</w:t>
-      </w:r>
-      <w:r>
-        <w:rPr>
-          <w:lang w:val="fr-CA"/>
-        </w:rPr>
-        <w:t>]</w:t>
-      </w:r>
-    </w:p>
-    <w:p>
-      <w:pPr>
-        <w:rPr>
-          <w:lang w:val="fr-CA"/>
-        </w:rPr>
-      </w:pPr>
-    </w:p>
-    <w:p>
-      <w:pPr>
-        <w:rPr>
-          <w:lang w:val="fr-CA"/>
-        </w:rPr>
-      </w:pPr>
-    </w:p>
-    <w:p>
-      <w:pPr>
-        <w:pStyle w:val="Titre2"/>
-        <w:jc w:val="left"/>
-        <w:rPr>
-          <w:sz w:val="28"/>
-          <w:szCs w:val="28"/>
-          <w:lang w:val="fr-CA"/>
-        </w:rPr>
-      </w:pPr>
-      <w:bookmarkStart w:id="4" w:name="_Toc88672312"/>
-      <w:r>
-        <w:rPr>
-          <w:sz w:val="28"/>
-          <w:szCs w:val="28"/>
-          <w:lang w:val="fr-CA"/>
-        </w:rPr>
-        <w:t>b</w:t>
-      </w:r>
-      <w:r>
-        <w:rPr>
-          <w:sz w:val="28"/>
-          <w:szCs w:val="28"/>
-          <w:lang w:val="fr-CA"/>
-        </w:rPr>
-        <w:t xml:space="preserve">) </w:t>
-      </w:r>
-      <w:r>
-        <w:rPr>
-          <w:sz w:val="28"/>
-          <w:szCs w:val="28"/>
-        </w:rPr>
-        <w:t>Donnez un algorithme de force brute qui identifie la durée d’une descente minimale en explorant toutes les descentes. Votre algorithme fonctionne-t-il en temps polynomial par rapport à n? Justifiez brièvement.</w:t>
-      </w:r>
-      <w:bookmarkEnd w:id="4"/>
-    </w:p>
-    <w:p>
-      <w:pPr>
-        <w:rPr>
-          <w:lang w:val="fr-CA"/>
-        </w:rPr>
-      </w:pPr>
-    </w:p>
+      <w:proofErr w:type="gramStart"/>
+      <w:r>
+        <w:rPr>
+          <w:rFonts w:ascii="Consolas" w:eastAsia="Times New Roman" w:hAnsi="Consolas" w:cs="Times New Roman"/>
+          <w:i/>
+          <w:iCs/>
+          <w:color w:val="000000"/>
+          <w:sz w:val="21"/>
+          <w:szCs w:val="21"/>
+          <w:lang w:val="en-GB" w:eastAsia="fr-FR"/>
+        </w:rPr>
+        <w:t>aux</w:t>
+      </w:r>
+      <w:r>
+        <w:rPr>
+          <w:rFonts w:ascii="Consolas" w:eastAsia="Times New Roman" w:hAnsi="Consolas" w:cs="Times New Roman"/>
+          <w:color w:val="000000"/>
+          <w:sz w:val="21"/>
+          <w:szCs w:val="21"/>
+          <w:lang w:val="en-GB" w:eastAsia="fr-FR"/>
+        </w:rPr>
+        <w:t>(</w:t>
+      </w:r>
+      <w:proofErr w:type="gramEnd"/>
+      <w:r>
+        <w:rPr>
+          <w:rFonts w:ascii="Consolas" w:eastAsia="Times New Roman" w:hAnsi="Consolas" w:cs="Times New Roman"/>
+          <w:color w:val="000000"/>
+          <w:sz w:val="21"/>
+          <w:szCs w:val="21"/>
+          <w:lang w:val="en-GB" w:eastAsia="fr-FR"/>
+        </w:rPr>
+        <w:t xml:space="preserve">sol + </w:t>
+      </w:r>
+      <w:r>
+        <w:rPr>
+          <w:rFonts w:ascii="Consolas" w:eastAsia="Times New Roman" w:hAnsi="Consolas" w:cs="Times New Roman"/>
+          <w:i/>
+          <w:iCs/>
+          <w:color w:val="000000"/>
+          <w:sz w:val="21"/>
+          <w:szCs w:val="21"/>
+          <w:lang w:val="en-GB" w:eastAsia="fr-FR"/>
+        </w:rPr>
+        <w:t>sqrt</w:t>
+      </w:r>
+      <w:r>
+        <w:rPr>
+          <w:rFonts w:ascii="Consolas" w:eastAsia="Times New Roman" w:hAnsi="Consolas" w:cs="Times New Roman"/>
+          <w:color w:val="000000"/>
+          <w:sz w:val="21"/>
+          <w:szCs w:val="21"/>
+          <w:lang w:val="en-GB" w:eastAsia="fr-FR"/>
+        </w:rPr>
+        <w:t>(tab[</w:t>
+      </w:r>
+      <w:proofErr w:type="spellStart"/>
+      <w:r>
+        <w:rPr>
+          <w:rFonts w:ascii="Consolas" w:eastAsia="Times New Roman" w:hAnsi="Consolas" w:cs="Times New Roman"/>
+          <w:color w:val="000000"/>
+          <w:sz w:val="21"/>
+          <w:szCs w:val="21"/>
+          <w:lang w:val="en-GB" w:eastAsia="fr-FR"/>
+        </w:rPr>
+        <w:t>i</w:t>
+      </w:r>
+      <w:proofErr w:type="spellEnd"/>
+      <w:r>
+        <w:rPr>
+          <w:rFonts w:ascii="Consolas" w:eastAsia="Times New Roman" w:hAnsi="Consolas" w:cs="Times New Roman"/>
+          <w:color w:val="000000"/>
+          <w:sz w:val="21"/>
+          <w:szCs w:val="21"/>
+          <w:lang w:val="en-GB" w:eastAsia="fr-FR"/>
+        </w:rPr>
+        <w:t>][j]</w:t>
+      </w:r>
+      <w:r>
+        <w:rPr>
+          <w:rFonts w:ascii="Consolas" w:eastAsia="Times New Roman" w:hAnsi="Consolas" w:cs="Times New Roman"/>
+          <w:color w:val="000000"/>
+          <w:sz w:val="21"/>
+          <w:szCs w:val="21"/>
+          <w:lang w:val="en-GB" w:eastAsia="fr-FR"/>
+        </w:rPr>
+        <w:t xml:space="preserve"> </w:t>
+      </w:r>
+      <w:r>
+        <w:rPr>
+          <w:rFonts w:ascii="Consolas" w:eastAsia="Times New Roman" w:hAnsi="Consolas" w:cs="Times New Roman"/>
+          <w:color w:val="000000"/>
+          <w:sz w:val="21"/>
+          <w:szCs w:val="21"/>
+          <w:lang w:val="en-GB" w:eastAsia="fr-FR"/>
+        </w:rPr>
+        <w:t>-</w:t>
+      </w:r>
+      <w:r>
+        <w:rPr>
+          <w:rFonts w:ascii="Consolas" w:eastAsia="Times New Roman" w:hAnsi="Consolas" w:cs="Times New Roman"/>
+          <w:color w:val="000000"/>
+          <w:sz w:val="21"/>
+          <w:szCs w:val="21"/>
+          <w:lang w:val="en-GB" w:eastAsia="fr-FR"/>
+        </w:rPr>
+        <w:t xml:space="preserve"> </w:t>
+      </w:r>
+      <w:r>
+        <w:rPr>
+          <w:rFonts w:ascii="Consolas" w:eastAsia="Times New Roman" w:hAnsi="Consolas" w:cs="Times New Roman"/>
+          <w:color w:val="000000"/>
+          <w:sz w:val="21"/>
+          <w:szCs w:val="21"/>
+          <w:lang w:val="en-GB" w:eastAsia="fr-FR"/>
+        </w:rPr>
+        <w:t>tab[i+1][j]), i+1, j)</w:t>
+      </w:r>
+    </w:p>
+    <w:p>
+      <w:pPr>
+        <w:widowControl/>
+        <w:shd w:val="clear" w:color="auto" w:fill="FFFFFE"/>
+        <w:autoSpaceDE/>
+        <w:autoSpaceDN/>
+        <w:spacing w:line="285" w:lineRule="atLeast"/>
+        <w:ind w:left="1440"/>
+        <w:rPr>
+          <w:rFonts w:ascii="Consolas" w:eastAsia="Times New Roman" w:hAnsi="Consolas" w:cs="Times New Roman"/>
+          <w:color w:val="000000"/>
+          <w:sz w:val="21"/>
+          <w:szCs w:val="21"/>
+          <w:lang w:val="en-GB" w:eastAsia="fr-FR"/>
+        </w:rPr>
+      </w:pPr>
+      <w:proofErr w:type="spellStart"/>
+      <w:r>
+        <w:rPr>
+          <w:rFonts w:ascii="Consolas" w:eastAsia="Times New Roman" w:hAnsi="Consolas" w:cs="Times New Roman"/>
+          <w:b/>
+          <w:bCs/>
+          <w:color w:val="000000"/>
+          <w:sz w:val="21"/>
+          <w:szCs w:val="21"/>
+          <w:lang w:val="en-GB" w:eastAsia="fr-FR"/>
+        </w:rPr>
+        <w:t>SinonSi</w:t>
+      </w:r>
+      <w:proofErr w:type="spellEnd"/>
+      <w:r>
+        <w:rPr>
+          <w:rFonts w:ascii="Consolas" w:eastAsia="Times New Roman" w:hAnsi="Consolas" w:cs="Times New Roman"/>
+          <w:color w:val="000000"/>
+          <w:sz w:val="21"/>
+          <w:szCs w:val="21"/>
+          <w:lang w:val="en-GB" w:eastAsia="fr-FR"/>
+        </w:rPr>
+        <w:t xml:space="preserve"> </w:t>
+      </w:r>
+      <m:oMath>
+        <m:r>
+          <w:rPr>
+            <w:rFonts w:ascii="Cambria Math" w:eastAsia="Times New Roman" w:hAnsi="Cambria Math" w:cs="Times New Roman"/>
+            <w:color w:val="000000"/>
+            <w:sz w:val="21"/>
+            <w:szCs w:val="21"/>
+            <w:lang w:val="en-GB" w:eastAsia="fr-FR"/>
+          </w:rPr>
+          <m:t>(i=n)</m:t>
+        </m:r>
+      </m:oMath>
+    </w:p>
+    <w:p>
+      <w:pPr>
+        <w:widowControl/>
+        <w:shd w:val="clear" w:color="auto" w:fill="FFFFFE"/>
+        <w:autoSpaceDE/>
+        <w:autoSpaceDN/>
+        <w:spacing w:line="285" w:lineRule="atLeast"/>
+        <w:ind w:left="1440" w:firstLine="720"/>
+        <w:rPr>
+          <w:rFonts w:ascii="Consolas" w:eastAsia="Times New Roman" w:hAnsi="Consolas" w:cs="Times New Roman"/>
+          <w:color w:val="000000"/>
+          <w:sz w:val="21"/>
+          <w:szCs w:val="21"/>
+          <w:lang w:val="en-GB" w:eastAsia="fr-FR"/>
+        </w:rPr>
+      </w:pPr>
+      <w:proofErr w:type="spellStart"/>
+      <w:r>
+        <w:rPr>
+          <w:rFonts w:ascii="Consolas" w:eastAsia="Times New Roman" w:hAnsi="Consolas" w:cs="Times New Roman"/>
+          <w:b/>
+          <w:bCs/>
+          <w:color w:val="000000"/>
+          <w:sz w:val="21"/>
+          <w:szCs w:val="21"/>
+          <w:lang w:val="en-GB" w:eastAsia="fr-FR"/>
+        </w:rPr>
+        <w:t>ret</w:t>
+      </w:r>
+      <w:r>
+        <w:rPr>
+          <w:rFonts w:ascii="Consolas" w:eastAsia="Times New Roman" w:hAnsi="Consolas" w:cs="Times New Roman"/>
+          <w:b/>
+          <w:bCs/>
+          <w:color w:val="000000"/>
+          <w:sz w:val="21"/>
+          <w:szCs w:val="21"/>
+          <w:lang w:val="en-GB" w:eastAsia="fr-FR"/>
+        </w:rPr>
+        <w:t>o</w:t>
+      </w:r>
+      <w:r>
+        <w:rPr>
+          <w:rFonts w:ascii="Consolas" w:eastAsia="Times New Roman" w:hAnsi="Consolas" w:cs="Times New Roman"/>
+          <w:b/>
+          <w:bCs/>
+          <w:color w:val="000000"/>
+          <w:sz w:val="21"/>
+          <w:szCs w:val="21"/>
+          <w:lang w:val="en-GB" w:eastAsia="fr-FR"/>
+        </w:rPr>
+        <w:t>urn</w:t>
+      </w:r>
+      <w:r>
+        <w:rPr>
+          <w:rFonts w:ascii="Consolas" w:eastAsia="Times New Roman" w:hAnsi="Consolas" w:cs="Times New Roman"/>
+          <w:b/>
+          <w:bCs/>
+          <w:color w:val="000000"/>
+          <w:sz w:val="21"/>
+          <w:szCs w:val="21"/>
+          <w:lang w:val="en-GB" w:eastAsia="fr-FR"/>
+        </w:rPr>
+        <w:t>er</w:t>
+      </w:r>
+      <w:proofErr w:type="spellEnd"/>
+      <w:r>
+        <w:rPr>
+          <w:rFonts w:ascii="Consolas" w:eastAsia="Times New Roman" w:hAnsi="Consolas" w:cs="Times New Roman"/>
+          <w:color w:val="000000"/>
+          <w:sz w:val="21"/>
+          <w:szCs w:val="21"/>
+          <w:lang w:val="en-GB" w:eastAsia="fr-FR"/>
+        </w:rPr>
+        <w:t xml:space="preserve"> </w:t>
+      </w:r>
+      <w:proofErr w:type="gramStart"/>
+      <w:r>
+        <w:rPr>
+          <w:rFonts w:ascii="Consolas" w:eastAsia="Times New Roman" w:hAnsi="Consolas" w:cs="Times New Roman"/>
+          <w:i/>
+          <w:iCs/>
+          <w:color w:val="000000"/>
+          <w:sz w:val="21"/>
+          <w:szCs w:val="21"/>
+          <w:lang w:val="en-GB" w:eastAsia="fr-FR"/>
+        </w:rPr>
+        <w:t>aux</w:t>
+      </w:r>
+      <w:r>
+        <w:rPr>
+          <w:rFonts w:ascii="Consolas" w:eastAsia="Times New Roman" w:hAnsi="Consolas" w:cs="Times New Roman"/>
+          <w:color w:val="000000"/>
+          <w:sz w:val="21"/>
+          <w:szCs w:val="21"/>
+          <w:lang w:val="en-GB" w:eastAsia="fr-FR"/>
+        </w:rPr>
+        <w:t>(</w:t>
+      </w:r>
+      <w:proofErr w:type="gramEnd"/>
+      <w:r>
+        <w:rPr>
+          <w:rFonts w:ascii="Consolas" w:eastAsia="Times New Roman" w:hAnsi="Consolas" w:cs="Times New Roman"/>
+          <w:color w:val="000000"/>
+          <w:sz w:val="21"/>
+          <w:szCs w:val="21"/>
+          <w:lang w:val="en-GB" w:eastAsia="fr-FR"/>
+        </w:rPr>
+        <w:t>sol</w:t>
+      </w:r>
+      <w:r>
+        <w:rPr>
+          <w:rFonts w:ascii="Consolas" w:eastAsia="Times New Roman" w:hAnsi="Consolas" w:cs="Times New Roman"/>
+          <w:color w:val="000000"/>
+          <w:sz w:val="21"/>
+          <w:szCs w:val="21"/>
+          <w:lang w:val="en-GB" w:eastAsia="fr-FR"/>
+        </w:rPr>
+        <w:t xml:space="preserve"> </w:t>
+      </w:r>
+      <w:r>
+        <w:rPr>
+          <w:rFonts w:ascii="Consolas" w:eastAsia="Times New Roman" w:hAnsi="Consolas" w:cs="Times New Roman"/>
+          <w:color w:val="000000"/>
+          <w:sz w:val="21"/>
+          <w:szCs w:val="21"/>
+          <w:lang w:val="en-GB" w:eastAsia="fr-FR"/>
+        </w:rPr>
+        <w:t>+</w:t>
+      </w:r>
+      <w:r>
+        <w:rPr>
+          <w:rFonts w:ascii="Consolas" w:eastAsia="Times New Roman" w:hAnsi="Consolas" w:cs="Times New Roman"/>
+          <w:color w:val="000000"/>
+          <w:sz w:val="21"/>
+          <w:szCs w:val="21"/>
+          <w:lang w:val="en-GB" w:eastAsia="fr-FR"/>
+        </w:rPr>
+        <w:t xml:space="preserve"> </w:t>
+      </w:r>
+      <w:r>
+        <w:rPr>
+          <w:rFonts w:ascii="Consolas" w:eastAsia="Times New Roman" w:hAnsi="Consolas" w:cs="Times New Roman"/>
+          <w:i/>
+          <w:iCs/>
+          <w:color w:val="000000"/>
+          <w:sz w:val="21"/>
+          <w:szCs w:val="21"/>
+          <w:lang w:val="en-GB" w:eastAsia="fr-FR"/>
+        </w:rPr>
+        <w:t>sqrt</w:t>
+      </w:r>
+      <w:r>
+        <w:rPr>
+          <w:rFonts w:ascii="Consolas" w:eastAsia="Times New Roman" w:hAnsi="Consolas" w:cs="Times New Roman"/>
+          <w:color w:val="000000"/>
+          <w:sz w:val="21"/>
+          <w:szCs w:val="21"/>
+          <w:lang w:val="en-GB" w:eastAsia="fr-FR"/>
+        </w:rPr>
+        <w:t>(tab[</w:t>
+      </w:r>
+      <w:proofErr w:type="spellStart"/>
+      <w:r>
+        <w:rPr>
+          <w:rFonts w:ascii="Consolas" w:eastAsia="Times New Roman" w:hAnsi="Consolas" w:cs="Times New Roman"/>
+          <w:color w:val="000000"/>
+          <w:sz w:val="21"/>
+          <w:szCs w:val="21"/>
+          <w:lang w:val="en-GB" w:eastAsia="fr-FR"/>
+        </w:rPr>
+        <w:t>i</w:t>
+      </w:r>
+      <w:proofErr w:type="spellEnd"/>
+      <w:r>
+        <w:rPr>
+          <w:rFonts w:ascii="Consolas" w:eastAsia="Times New Roman" w:hAnsi="Consolas" w:cs="Times New Roman"/>
+          <w:color w:val="000000"/>
+          <w:sz w:val="21"/>
+          <w:szCs w:val="21"/>
+          <w:lang w:val="en-GB" w:eastAsia="fr-FR"/>
+        </w:rPr>
+        <w:t>][j]</w:t>
+      </w:r>
+      <w:r>
+        <w:rPr>
+          <w:rFonts w:ascii="Consolas" w:eastAsia="Times New Roman" w:hAnsi="Consolas" w:cs="Times New Roman"/>
+          <w:color w:val="000000"/>
+          <w:sz w:val="21"/>
+          <w:szCs w:val="21"/>
+          <w:lang w:val="en-GB" w:eastAsia="fr-FR"/>
+        </w:rPr>
+        <w:t xml:space="preserve"> </w:t>
+      </w:r>
+      <w:r>
+        <w:rPr>
+          <w:rFonts w:ascii="Consolas" w:eastAsia="Times New Roman" w:hAnsi="Consolas" w:cs="Times New Roman"/>
+          <w:color w:val="000000"/>
+          <w:sz w:val="21"/>
+          <w:szCs w:val="21"/>
+          <w:lang w:val="en-GB" w:eastAsia="fr-FR"/>
+        </w:rPr>
+        <w:t>-</w:t>
+      </w:r>
+      <w:r>
+        <w:rPr>
+          <w:rFonts w:ascii="Consolas" w:eastAsia="Times New Roman" w:hAnsi="Consolas" w:cs="Times New Roman"/>
+          <w:color w:val="000000"/>
+          <w:sz w:val="21"/>
+          <w:szCs w:val="21"/>
+          <w:lang w:val="en-GB" w:eastAsia="fr-FR"/>
+        </w:rPr>
+        <w:t xml:space="preserve"> </w:t>
+      </w:r>
+      <w:r>
+        <w:rPr>
+          <w:rFonts w:ascii="Consolas" w:eastAsia="Times New Roman" w:hAnsi="Consolas" w:cs="Times New Roman"/>
+          <w:color w:val="000000"/>
+          <w:sz w:val="21"/>
+          <w:szCs w:val="21"/>
+          <w:lang w:val="en-GB" w:eastAsia="fr-FR"/>
+        </w:rPr>
+        <w:t>tab[</w:t>
+      </w:r>
+      <w:proofErr w:type="spellStart"/>
+      <w:r>
+        <w:rPr>
+          <w:rFonts w:ascii="Consolas" w:eastAsia="Times New Roman" w:hAnsi="Consolas" w:cs="Times New Roman"/>
+          <w:color w:val="000000"/>
+          <w:sz w:val="21"/>
+          <w:szCs w:val="21"/>
+          <w:lang w:val="en-GB" w:eastAsia="fr-FR"/>
+        </w:rPr>
+        <w:t>i</w:t>
+      </w:r>
+      <w:proofErr w:type="spellEnd"/>
+      <w:r>
+        <w:rPr>
+          <w:rFonts w:ascii="Consolas" w:eastAsia="Times New Roman" w:hAnsi="Consolas" w:cs="Times New Roman"/>
+          <w:color w:val="000000"/>
+          <w:sz w:val="21"/>
+          <w:szCs w:val="21"/>
+          <w:lang w:val="en-GB" w:eastAsia="fr-FR"/>
+        </w:rPr>
+        <w:t xml:space="preserve">][j+1]), </w:t>
+      </w:r>
+      <w:proofErr w:type="spellStart"/>
+      <w:r>
+        <w:rPr>
+          <w:rFonts w:ascii="Consolas" w:eastAsia="Times New Roman" w:hAnsi="Consolas" w:cs="Times New Roman"/>
+          <w:color w:val="000000"/>
+          <w:sz w:val="21"/>
+          <w:szCs w:val="21"/>
+          <w:lang w:val="en-GB" w:eastAsia="fr-FR"/>
+        </w:rPr>
+        <w:t>i</w:t>
+      </w:r>
+      <w:proofErr w:type="spellEnd"/>
+      <w:r>
+        <w:rPr>
+          <w:rFonts w:ascii="Consolas" w:eastAsia="Times New Roman" w:hAnsi="Consolas" w:cs="Times New Roman"/>
+          <w:color w:val="000000"/>
+          <w:sz w:val="21"/>
+          <w:szCs w:val="21"/>
+          <w:lang w:val="en-GB" w:eastAsia="fr-FR"/>
+        </w:rPr>
+        <w:t>, j+1)</w:t>
+      </w:r>
+    </w:p>
+    <w:p>
+      <w:pPr>
+        <w:widowControl/>
+        <w:shd w:val="clear" w:color="auto" w:fill="FFFFFE"/>
+        <w:autoSpaceDE/>
+        <w:autoSpaceDN/>
+        <w:spacing w:line="285" w:lineRule="atLeast"/>
+        <w:ind w:left="1440"/>
+        <w:rPr>
+          <w:rFonts w:ascii="Consolas" w:eastAsia="Times New Roman" w:hAnsi="Consolas" w:cs="Times New Roman"/>
+          <w:color w:val="000000"/>
+          <w:sz w:val="21"/>
+          <w:szCs w:val="21"/>
+          <w:lang w:val="en-GB" w:eastAsia="fr-FR"/>
+        </w:rPr>
+      </w:pPr>
+      <w:proofErr w:type="spellStart"/>
+      <w:r>
+        <w:rPr>
+          <w:rFonts w:ascii="Consolas" w:eastAsia="Times New Roman" w:hAnsi="Consolas" w:cs="Times New Roman"/>
+          <w:b/>
+          <w:bCs/>
+          <w:color w:val="000000"/>
+          <w:sz w:val="21"/>
+          <w:szCs w:val="21"/>
+          <w:lang w:val="en-GB" w:eastAsia="fr-FR"/>
+        </w:rPr>
+        <w:t>Sinon</w:t>
+      </w:r>
+      <w:proofErr w:type="spellEnd"/>
+      <w:r>
+        <w:rPr>
+          <w:rFonts w:ascii="Consolas" w:eastAsia="Times New Roman" w:hAnsi="Consolas" w:cs="Times New Roman"/>
+          <w:color w:val="000000"/>
+          <w:sz w:val="21"/>
+          <w:szCs w:val="21"/>
+          <w:lang w:val="en-GB" w:eastAsia="fr-FR"/>
+        </w:rPr>
+        <w:t xml:space="preserve">: </w:t>
+      </w:r>
+    </w:p>
+    <w:p>
+      <w:pPr>
+        <w:widowControl/>
+        <w:shd w:val="clear" w:color="auto" w:fill="FFFFFE"/>
+        <w:autoSpaceDE/>
+        <w:autoSpaceDN/>
+        <w:spacing w:line="285" w:lineRule="atLeast"/>
+        <w:ind w:left="1440" w:firstLine="720"/>
+        <w:rPr>
+          <w:rFonts w:ascii="Consolas" w:eastAsia="Times New Roman" w:hAnsi="Consolas" w:cs="Times New Roman"/>
+          <w:color w:val="000000"/>
+          <w:sz w:val="21"/>
+          <w:szCs w:val="21"/>
+          <w:lang w:val="en-GB" w:eastAsia="fr-FR"/>
+        </w:rPr>
+      </w:pPr>
+      <w:proofErr w:type="spellStart"/>
+      <w:r>
+        <w:rPr>
+          <w:rFonts w:ascii="Consolas" w:eastAsia="Times New Roman" w:hAnsi="Consolas" w:cs="Times New Roman"/>
+          <w:b/>
+          <w:bCs/>
+          <w:color w:val="000000"/>
+          <w:sz w:val="21"/>
+          <w:szCs w:val="21"/>
+          <w:lang w:val="en-GB" w:eastAsia="fr-FR"/>
+        </w:rPr>
+        <w:t>ret</w:t>
+      </w:r>
+      <w:r>
+        <w:rPr>
+          <w:rFonts w:ascii="Consolas" w:eastAsia="Times New Roman" w:hAnsi="Consolas" w:cs="Times New Roman"/>
+          <w:b/>
+          <w:bCs/>
+          <w:color w:val="000000"/>
+          <w:sz w:val="21"/>
+          <w:szCs w:val="21"/>
+          <w:lang w:val="en-GB" w:eastAsia="fr-FR"/>
+        </w:rPr>
+        <w:t>o</w:t>
+      </w:r>
+      <w:r>
+        <w:rPr>
+          <w:rFonts w:ascii="Consolas" w:eastAsia="Times New Roman" w:hAnsi="Consolas" w:cs="Times New Roman"/>
+          <w:b/>
+          <w:bCs/>
+          <w:color w:val="000000"/>
+          <w:sz w:val="21"/>
+          <w:szCs w:val="21"/>
+          <w:lang w:val="en-GB" w:eastAsia="fr-FR"/>
+        </w:rPr>
+        <w:t>urn</w:t>
+      </w:r>
+      <w:r>
+        <w:rPr>
+          <w:rFonts w:ascii="Consolas" w:eastAsia="Times New Roman" w:hAnsi="Consolas" w:cs="Times New Roman"/>
+          <w:b/>
+          <w:bCs/>
+          <w:color w:val="000000"/>
+          <w:sz w:val="21"/>
+          <w:szCs w:val="21"/>
+          <w:lang w:val="en-GB" w:eastAsia="fr-FR"/>
+        </w:rPr>
+        <w:t>er</w:t>
+      </w:r>
+      <w:proofErr w:type="spellEnd"/>
+      <w:r>
+        <w:rPr>
+          <w:rFonts w:ascii="Consolas" w:eastAsia="Times New Roman" w:hAnsi="Consolas" w:cs="Times New Roman"/>
+          <w:color w:val="000000"/>
+          <w:sz w:val="21"/>
+          <w:szCs w:val="21"/>
+          <w:lang w:val="en-GB" w:eastAsia="fr-FR"/>
+        </w:rPr>
+        <w:t xml:space="preserve"> </w:t>
+      </w:r>
+      <w:proofErr w:type="gramStart"/>
+      <w:r>
+        <w:rPr>
+          <w:rFonts w:ascii="Consolas" w:eastAsia="Times New Roman" w:hAnsi="Consolas" w:cs="Times New Roman"/>
+          <w:i/>
+          <w:iCs/>
+          <w:color w:val="000000"/>
+          <w:sz w:val="21"/>
+          <w:szCs w:val="21"/>
+          <w:lang w:val="en-GB" w:eastAsia="fr-FR"/>
+        </w:rPr>
+        <w:t>min</w:t>
+      </w:r>
+      <w:r>
+        <w:rPr>
+          <w:rFonts w:ascii="Consolas" w:eastAsia="Times New Roman" w:hAnsi="Consolas" w:cs="Times New Roman"/>
+          <w:color w:val="000000"/>
+          <w:sz w:val="21"/>
+          <w:szCs w:val="21"/>
+          <w:lang w:val="en-GB" w:eastAsia="fr-FR"/>
+        </w:rPr>
+        <w:t>(</w:t>
+      </w:r>
+      <w:proofErr w:type="gramEnd"/>
+      <w:r>
+        <w:rPr>
+          <w:rFonts w:ascii="Consolas" w:eastAsia="Times New Roman" w:hAnsi="Consolas" w:cs="Times New Roman"/>
+          <w:i/>
+          <w:iCs/>
+          <w:color w:val="000000"/>
+          <w:sz w:val="21"/>
+          <w:szCs w:val="21"/>
+          <w:lang w:val="en-GB" w:eastAsia="fr-FR"/>
+        </w:rPr>
+        <w:t>aux</w:t>
+      </w:r>
+      <w:r>
+        <w:rPr>
+          <w:rFonts w:ascii="Consolas" w:eastAsia="Times New Roman" w:hAnsi="Consolas" w:cs="Times New Roman"/>
+          <w:color w:val="000000"/>
+          <w:sz w:val="21"/>
+          <w:szCs w:val="21"/>
+          <w:lang w:val="en-GB" w:eastAsia="fr-FR"/>
+        </w:rPr>
+        <w:t xml:space="preserve">(sol + </w:t>
+      </w:r>
+      <w:r>
+        <w:rPr>
+          <w:rFonts w:ascii="Consolas" w:eastAsia="Times New Roman" w:hAnsi="Consolas" w:cs="Times New Roman"/>
+          <w:i/>
+          <w:iCs/>
+          <w:color w:val="000000"/>
+          <w:sz w:val="21"/>
+          <w:szCs w:val="21"/>
+          <w:lang w:val="en-GB" w:eastAsia="fr-FR"/>
+        </w:rPr>
+        <w:t>sqrt</w:t>
+      </w:r>
+      <w:r>
+        <w:rPr>
+          <w:rFonts w:ascii="Consolas" w:eastAsia="Times New Roman" w:hAnsi="Consolas" w:cs="Times New Roman"/>
+          <w:color w:val="000000"/>
+          <w:sz w:val="21"/>
+          <w:szCs w:val="21"/>
+          <w:lang w:val="en-GB" w:eastAsia="fr-FR"/>
+        </w:rPr>
+        <w:t>(tab[</w:t>
+      </w:r>
+      <w:proofErr w:type="spellStart"/>
+      <w:r>
+        <w:rPr>
+          <w:rFonts w:ascii="Consolas" w:eastAsia="Times New Roman" w:hAnsi="Consolas" w:cs="Times New Roman"/>
+          <w:color w:val="000000"/>
+          <w:sz w:val="21"/>
+          <w:szCs w:val="21"/>
+          <w:lang w:val="en-GB" w:eastAsia="fr-FR"/>
+        </w:rPr>
+        <w:t>i</w:t>
+      </w:r>
+      <w:proofErr w:type="spellEnd"/>
+      <w:r>
+        <w:rPr>
+          <w:rFonts w:ascii="Consolas" w:eastAsia="Times New Roman" w:hAnsi="Consolas" w:cs="Times New Roman"/>
+          <w:color w:val="000000"/>
+          <w:sz w:val="21"/>
+          <w:szCs w:val="21"/>
+          <w:lang w:val="en-GB" w:eastAsia="fr-FR"/>
+        </w:rPr>
+        <w:t>][j]</w:t>
+      </w:r>
+      <w:r>
+        <w:rPr>
+          <w:rFonts w:ascii="Consolas" w:eastAsia="Times New Roman" w:hAnsi="Consolas" w:cs="Times New Roman"/>
+          <w:color w:val="000000"/>
+          <w:sz w:val="21"/>
+          <w:szCs w:val="21"/>
+          <w:lang w:val="en-GB" w:eastAsia="fr-FR"/>
+        </w:rPr>
+        <w:t xml:space="preserve"> </w:t>
+      </w:r>
+      <w:r>
+        <w:rPr>
+          <w:rFonts w:ascii="Consolas" w:eastAsia="Times New Roman" w:hAnsi="Consolas" w:cs="Times New Roman"/>
+          <w:color w:val="000000"/>
+          <w:sz w:val="21"/>
+          <w:szCs w:val="21"/>
+          <w:lang w:val="en-GB" w:eastAsia="fr-FR"/>
+        </w:rPr>
+        <w:t>-</w:t>
+      </w:r>
+      <w:r>
+        <w:rPr>
+          <w:rFonts w:ascii="Consolas" w:eastAsia="Times New Roman" w:hAnsi="Consolas" w:cs="Times New Roman"/>
+          <w:color w:val="000000"/>
+          <w:sz w:val="21"/>
+          <w:szCs w:val="21"/>
+          <w:lang w:val="en-GB" w:eastAsia="fr-FR"/>
+        </w:rPr>
+        <w:t xml:space="preserve"> </w:t>
+      </w:r>
+      <w:r>
+        <w:rPr>
+          <w:rFonts w:ascii="Consolas" w:eastAsia="Times New Roman" w:hAnsi="Consolas" w:cs="Times New Roman"/>
+          <w:color w:val="000000"/>
+          <w:sz w:val="21"/>
+          <w:szCs w:val="21"/>
+          <w:lang w:val="en-GB" w:eastAsia="fr-FR"/>
+        </w:rPr>
+        <w:t>tab[i+1][j]), i+1, j)</w:t>
+      </w:r>
+      <w:r>
+        <w:rPr>
+          <w:rFonts w:ascii="Consolas" w:eastAsia="Times New Roman" w:hAnsi="Consolas" w:cs="Times New Roman"/>
+          <w:color w:val="000000"/>
+          <w:sz w:val="21"/>
+          <w:szCs w:val="21"/>
+          <w:lang w:val="en-GB" w:eastAsia="fr-FR"/>
+        </w:rPr>
+        <w:t>,</w:t>
+      </w:r>
+    </w:p>
+    <w:p>
+      <w:pPr>
+        <w:widowControl/>
+        <w:shd w:val="clear" w:color="auto" w:fill="FFFFFE"/>
+        <w:autoSpaceDE/>
+        <w:autoSpaceDN/>
+        <w:spacing w:line="285" w:lineRule="atLeast"/>
+        <w:ind w:left="3600"/>
+        <w:rPr>
+          <w:rFonts w:ascii="Consolas" w:eastAsia="Times New Roman" w:hAnsi="Consolas" w:cs="Times New Roman"/>
+          <w:color w:val="000000"/>
+          <w:sz w:val="21"/>
+          <w:szCs w:val="21"/>
+          <w:lang w:val="en-GB" w:eastAsia="fr-FR"/>
+        </w:rPr>
+      </w:pPr>
+      <w:r>
+        <w:rPr>
+          <w:rFonts w:ascii="Consolas" w:eastAsia="Times New Roman" w:hAnsi="Consolas" w:cs="Times New Roman"/>
+          <w:color w:val="000000"/>
+          <w:sz w:val="21"/>
+          <w:szCs w:val="21"/>
+          <w:lang w:val="en-GB" w:eastAsia="fr-FR"/>
+        </w:rPr>
+        <w:t xml:space="preserve"> </w:t>
+      </w:r>
+      <w:r>
+        <w:rPr>
+          <w:rFonts w:ascii="Consolas" w:eastAsia="Times New Roman" w:hAnsi="Consolas" w:cs="Times New Roman"/>
+          <w:color w:val="000000"/>
+          <w:sz w:val="21"/>
+          <w:szCs w:val="21"/>
+          <w:lang w:val="en-GB" w:eastAsia="fr-FR"/>
+        </w:rPr>
+        <w:t xml:space="preserve"> </w:t>
+      </w:r>
+      <w:proofErr w:type="gramStart"/>
+      <w:r>
+        <w:rPr>
+          <w:rFonts w:ascii="Consolas" w:eastAsia="Times New Roman" w:hAnsi="Consolas" w:cs="Times New Roman"/>
+          <w:i/>
+          <w:iCs/>
+          <w:color w:val="000000"/>
+          <w:sz w:val="21"/>
+          <w:szCs w:val="21"/>
+          <w:lang w:val="en-GB" w:eastAsia="fr-FR"/>
+        </w:rPr>
+        <w:t>aux</w:t>
+      </w:r>
+      <w:r>
+        <w:rPr>
+          <w:rFonts w:ascii="Consolas" w:eastAsia="Times New Roman" w:hAnsi="Consolas" w:cs="Times New Roman"/>
+          <w:color w:val="000000"/>
+          <w:sz w:val="21"/>
+          <w:szCs w:val="21"/>
+          <w:lang w:val="en-GB" w:eastAsia="fr-FR"/>
+        </w:rPr>
+        <w:t>(</w:t>
+      </w:r>
+      <w:proofErr w:type="gramEnd"/>
+      <w:r>
+        <w:rPr>
+          <w:rFonts w:ascii="Consolas" w:eastAsia="Times New Roman" w:hAnsi="Consolas" w:cs="Times New Roman"/>
+          <w:color w:val="000000"/>
+          <w:sz w:val="21"/>
+          <w:szCs w:val="21"/>
+          <w:lang w:val="en-GB" w:eastAsia="fr-FR"/>
+        </w:rPr>
+        <w:t>sol</w:t>
+      </w:r>
+      <w:r>
+        <w:rPr>
+          <w:rFonts w:ascii="Consolas" w:eastAsia="Times New Roman" w:hAnsi="Consolas" w:cs="Times New Roman"/>
+          <w:color w:val="000000"/>
+          <w:sz w:val="21"/>
+          <w:szCs w:val="21"/>
+          <w:lang w:val="en-GB" w:eastAsia="fr-FR"/>
+        </w:rPr>
+        <w:t xml:space="preserve"> </w:t>
+      </w:r>
+      <w:r>
+        <w:rPr>
+          <w:rFonts w:ascii="Consolas" w:eastAsia="Times New Roman" w:hAnsi="Consolas" w:cs="Times New Roman"/>
+          <w:color w:val="000000"/>
+          <w:sz w:val="21"/>
+          <w:szCs w:val="21"/>
+          <w:lang w:val="en-GB" w:eastAsia="fr-FR"/>
+        </w:rPr>
+        <w:t>+</w:t>
+      </w:r>
+      <w:r>
+        <w:rPr>
+          <w:rFonts w:ascii="Consolas" w:eastAsia="Times New Roman" w:hAnsi="Consolas" w:cs="Times New Roman"/>
+          <w:color w:val="000000"/>
+          <w:sz w:val="21"/>
+          <w:szCs w:val="21"/>
+          <w:lang w:val="en-GB" w:eastAsia="fr-FR"/>
+        </w:rPr>
+        <w:t xml:space="preserve"> </w:t>
+      </w:r>
+      <w:r>
+        <w:rPr>
+          <w:rFonts w:ascii="Consolas" w:eastAsia="Times New Roman" w:hAnsi="Consolas" w:cs="Times New Roman"/>
+          <w:i/>
+          <w:iCs/>
+          <w:color w:val="000000"/>
+          <w:sz w:val="21"/>
+          <w:szCs w:val="21"/>
+          <w:lang w:val="en-GB" w:eastAsia="fr-FR"/>
+        </w:rPr>
+        <w:t>sqrt</w:t>
+      </w:r>
+      <w:r>
+        <w:rPr>
+          <w:rFonts w:ascii="Consolas" w:eastAsia="Times New Roman" w:hAnsi="Consolas" w:cs="Times New Roman"/>
+          <w:color w:val="000000"/>
+          <w:sz w:val="21"/>
+          <w:szCs w:val="21"/>
+          <w:lang w:val="en-GB" w:eastAsia="fr-FR"/>
+        </w:rPr>
+        <w:t>(tab[</w:t>
+      </w:r>
+      <w:proofErr w:type="spellStart"/>
+      <w:r>
+        <w:rPr>
+          <w:rFonts w:ascii="Consolas" w:eastAsia="Times New Roman" w:hAnsi="Consolas" w:cs="Times New Roman"/>
+          <w:color w:val="000000"/>
+          <w:sz w:val="21"/>
+          <w:szCs w:val="21"/>
+          <w:lang w:val="en-GB" w:eastAsia="fr-FR"/>
+        </w:rPr>
+        <w:t>i</w:t>
+      </w:r>
+      <w:proofErr w:type="spellEnd"/>
+      <w:r>
+        <w:rPr>
+          <w:rFonts w:ascii="Consolas" w:eastAsia="Times New Roman" w:hAnsi="Consolas" w:cs="Times New Roman"/>
+          <w:color w:val="000000"/>
+          <w:sz w:val="21"/>
+          <w:szCs w:val="21"/>
+          <w:lang w:val="en-GB" w:eastAsia="fr-FR"/>
+        </w:rPr>
+        <w:t>][j]</w:t>
+      </w:r>
+      <w:r>
+        <w:rPr>
+          <w:rFonts w:ascii="Consolas" w:eastAsia="Times New Roman" w:hAnsi="Consolas" w:cs="Times New Roman"/>
+          <w:color w:val="000000"/>
+          <w:sz w:val="21"/>
+          <w:szCs w:val="21"/>
+          <w:lang w:val="en-GB" w:eastAsia="fr-FR"/>
+        </w:rPr>
+        <w:t xml:space="preserve"> </w:t>
+      </w:r>
+      <w:r>
+        <w:rPr>
+          <w:rFonts w:ascii="Consolas" w:eastAsia="Times New Roman" w:hAnsi="Consolas" w:cs="Times New Roman"/>
+          <w:color w:val="000000"/>
+          <w:sz w:val="21"/>
+          <w:szCs w:val="21"/>
+          <w:lang w:val="en-GB" w:eastAsia="fr-FR"/>
+        </w:rPr>
+        <w:t>-</w:t>
+      </w:r>
+      <w:r>
+        <w:rPr>
+          <w:rFonts w:ascii="Consolas" w:eastAsia="Times New Roman" w:hAnsi="Consolas" w:cs="Times New Roman"/>
+          <w:color w:val="000000"/>
+          <w:sz w:val="21"/>
+          <w:szCs w:val="21"/>
+          <w:lang w:val="en-GB" w:eastAsia="fr-FR"/>
+        </w:rPr>
+        <w:t xml:space="preserve"> </w:t>
+      </w:r>
+      <w:r>
+        <w:rPr>
+          <w:rFonts w:ascii="Consolas" w:eastAsia="Times New Roman" w:hAnsi="Consolas" w:cs="Times New Roman"/>
+          <w:color w:val="000000"/>
+          <w:sz w:val="21"/>
+          <w:szCs w:val="21"/>
+          <w:lang w:val="en-GB" w:eastAsia="fr-FR"/>
+        </w:rPr>
+        <w:t>tab[</w:t>
+      </w:r>
+      <w:proofErr w:type="spellStart"/>
+      <w:r>
+        <w:rPr>
+          <w:rFonts w:ascii="Consolas" w:eastAsia="Times New Roman" w:hAnsi="Consolas" w:cs="Times New Roman"/>
+          <w:color w:val="000000"/>
+          <w:sz w:val="21"/>
+          <w:szCs w:val="21"/>
+          <w:lang w:val="en-GB" w:eastAsia="fr-FR"/>
+        </w:rPr>
+        <w:t>i</w:t>
+      </w:r>
+      <w:proofErr w:type="spellEnd"/>
+      <w:r>
+        <w:rPr>
+          <w:rFonts w:ascii="Consolas" w:eastAsia="Times New Roman" w:hAnsi="Consolas" w:cs="Times New Roman"/>
+          <w:color w:val="000000"/>
+          <w:sz w:val="21"/>
+          <w:szCs w:val="21"/>
+          <w:lang w:val="en-GB" w:eastAsia="fr-FR"/>
+        </w:rPr>
+        <w:t xml:space="preserve">][j+1]), </w:t>
+      </w:r>
+      <w:proofErr w:type="spellStart"/>
+      <w:r>
+        <w:rPr>
+          <w:rFonts w:ascii="Consolas" w:eastAsia="Times New Roman" w:hAnsi="Consolas" w:cs="Times New Roman"/>
+          <w:color w:val="000000"/>
+          <w:sz w:val="21"/>
+          <w:szCs w:val="21"/>
+          <w:lang w:val="en-GB" w:eastAsia="fr-FR"/>
+        </w:rPr>
+        <w:t>i</w:t>
+      </w:r>
+      <w:proofErr w:type="spellEnd"/>
+      <w:r>
+        <w:rPr>
+          <w:rFonts w:ascii="Consolas" w:eastAsia="Times New Roman" w:hAnsi="Consolas" w:cs="Times New Roman"/>
+          <w:color w:val="000000"/>
+          <w:sz w:val="21"/>
+          <w:szCs w:val="21"/>
+          <w:lang w:val="en-GB" w:eastAsia="fr-FR"/>
+        </w:rPr>
+        <w:t>, j+1)</w:t>
+      </w:r>
+      <w:r>
+        <w:rPr>
+          <w:rFonts w:ascii="Consolas" w:eastAsia="Times New Roman" w:hAnsi="Consolas" w:cs="Times New Roman"/>
+          <w:color w:val="000000"/>
+          <w:sz w:val="21"/>
+          <w:szCs w:val="21"/>
+          <w:lang w:val="en-GB" w:eastAsia="fr-FR"/>
+        </w:rPr>
+        <w:t>)</w:t>
+      </w:r>
+    </w:p>
+    <w:p>
+      <w:pPr>
+        <w:widowControl/>
+        <w:shd w:val="clear" w:color="auto" w:fill="FFFFFE"/>
+        <w:autoSpaceDE/>
+        <w:autoSpaceDN/>
+        <w:spacing w:line="285" w:lineRule="atLeast"/>
+        <w:ind w:left="720"/>
+        <w:rPr>
+          <w:rFonts w:ascii="Consolas" w:eastAsia="Times New Roman" w:hAnsi="Consolas" w:cs="Times New Roman"/>
+          <w:color w:val="000000"/>
+          <w:sz w:val="21"/>
+          <w:szCs w:val="21"/>
+          <w:lang w:eastAsia="fr-FR"/>
+        </w:rPr>
+      </w:pPr>
+      <w:proofErr w:type="gramStart"/>
+      <w:r>
+        <w:rPr>
+          <w:rFonts w:ascii="Consolas" w:eastAsia="Times New Roman" w:hAnsi="Consolas" w:cs="Times New Roman"/>
+          <w:b/>
+          <w:bCs/>
+          <w:color w:val="000000"/>
+          <w:sz w:val="21"/>
+          <w:szCs w:val="21"/>
+          <w:lang w:eastAsia="fr-FR"/>
+        </w:rPr>
+        <w:t>ret</w:t>
+      </w:r>
+      <w:r>
+        <w:rPr>
+          <w:rFonts w:ascii="Consolas" w:eastAsia="Times New Roman" w:hAnsi="Consolas" w:cs="Times New Roman"/>
+          <w:b/>
+          <w:bCs/>
+          <w:color w:val="000000"/>
+          <w:sz w:val="21"/>
+          <w:szCs w:val="21"/>
+          <w:lang w:eastAsia="fr-FR"/>
+        </w:rPr>
+        <w:t>o</w:t>
+      </w:r>
+      <w:r>
+        <w:rPr>
+          <w:rFonts w:ascii="Consolas" w:eastAsia="Times New Roman" w:hAnsi="Consolas" w:cs="Times New Roman"/>
+          <w:b/>
+          <w:bCs/>
+          <w:color w:val="000000"/>
+          <w:sz w:val="21"/>
+          <w:szCs w:val="21"/>
+          <w:lang w:eastAsia="fr-FR"/>
+        </w:rPr>
+        <w:t>urn</w:t>
+      </w:r>
+      <w:r>
+        <w:rPr>
+          <w:rFonts w:ascii="Consolas" w:eastAsia="Times New Roman" w:hAnsi="Consolas" w:cs="Times New Roman"/>
+          <w:b/>
+          <w:bCs/>
+          <w:color w:val="000000"/>
+          <w:sz w:val="21"/>
+          <w:szCs w:val="21"/>
+          <w:lang w:eastAsia="fr-FR"/>
+        </w:rPr>
+        <w:t>er</w:t>
+      </w:r>
+      <w:proofErr w:type="gramEnd"/>
+      <w:r>
+        <w:rPr>
+          <w:rFonts w:ascii="Consolas" w:eastAsia="Times New Roman" w:hAnsi="Consolas" w:cs="Times New Roman"/>
+          <w:color w:val="000000"/>
+          <w:sz w:val="21"/>
+          <w:szCs w:val="21"/>
+          <w:lang w:eastAsia="fr-FR"/>
+        </w:rPr>
+        <w:t xml:space="preserve"> </w:t>
+      </w:r>
+      <w:r>
+        <w:rPr>
+          <w:rFonts w:ascii="Consolas" w:eastAsia="Times New Roman" w:hAnsi="Consolas" w:cs="Times New Roman"/>
+          <w:i/>
+          <w:iCs/>
+          <w:color w:val="000000"/>
+          <w:sz w:val="21"/>
+          <w:szCs w:val="21"/>
+          <w:lang w:eastAsia="fr-FR"/>
+        </w:rPr>
+        <w:t>aux</w:t>
+      </w:r>
+      <w:r>
+        <w:rPr>
+          <w:rFonts w:ascii="Consolas" w:eastAsia="Times New Roman" w:hAnsi="Consolas" w:cs="Times New Roman"/>
+          <w:color w:val="000000"/>
+          <w:sz w:val="21"/>
+          <w:szCs w:val="21"/>
+          <w:lang w:eastAsia="fr-FR"/>
+        </w:rPr>
+        <w:t>(0, 0, 0)</w:t>
+      </w:r>
+    </w:p>
+    <w:p/>
+    <w:p/>
+    <w:p/>
+    <w:p>
+      <w:pPr>
+        <w:widowControl/>
+        <w:shd w:val="clear" w:color="auto" w:fill="FFFFFE"/>
+        <w:autoSpaceDE/>
+        <w:autoSpaceDN/>
+        <w:spacing w:line="285" w:lineRule="atLeast"/>
+        <w:rPr>
+          <w:rFonts w:ascii="Consolas" w:eastAsia="Times New Roman" w:hAnsi="Consolas" w:cs="Times New Roman"/>
+          <w:color w:val="000000"/>
+          <w:sz w:val="21"/>
+          <w:szCs w:val="21"/>
+          <w:lang w:eastAsia="fr-FR"/>
+        </w:rPr>
+      </w:pPr>
+      <w:proofErr w:type="gramStart"/>
+      <w:r>
+        <w:rPr>
+          <w:rFonts w:ascii="Consolas" w:eastAsia="Times New Roman" w:hAnsi="Consolas" w:cs="Times New Roman"/>
+          <w:color w:val="000000"/>
+          <w:sz w:val="21"/>
+          <w:szCs w:val="21"/>
+          <w:lang w:eastAsia="fr-FR"/>
+        </w:rPr>
+        <w:t>entier</w:t>
+      </w:r>
+      <w:proofErr w:type="gramEnd"/>
+      <w:r>
+        <w:rPr>
+          <w:rFonts w:ascii="Consolas" w:eastAsia="Times New Roman" w:hAnsi="Consolas" w:cs="Times New Roman"/>
+          <w:color w:val="000000"/>
+          <w:sz w:val="21"/>
+          <w:szCs w:val="21"/>
+          <w:lang w:eastAsia="fr-FR"/>
+        </w:rPr>
+        <w:t xml:space="preserve"> : </w:t>
+      </w:r>
+      <w:proofErr w:type="spellStart"/>
+      <w:r>
+        <w:rPr>
+          <w:rFonts w:ascii="Consolas" w:eastAsia="Times New Roman" w:hAnsi="Consolas" w:cs="Times New Roman"/>
+          <w:color w:val="000000"/>
+          <w:sz w:val="21"/>
+          <w:szCs w:val="21"/>
+          <w:lang w:eastAsia="fr-FR"/>
+        </w:rPr>
+        <w:t>s</w:t>
+      </w:r>
+      <w:r>
+        <w:rPr>
+          <w:rFonts w:ascii="Consolas" w:eastAsia="Times New Roman" w:hAnsi="Consolas" w:cs="Times New Roman"/>
+          <w:color w:val="000000"/>
+          <w:sz w:val="21"/>
+          <w:szCs w:val="21"/>
+          <w:lang w:eastAsia="fr-FR"/>
+        </w:rPr>
+        <w:t>ol_finale</w:t>
+      </w:r>
+      <w:proofErr w:type="spellEnd"/>
+      <w:r>
+        <w:rPr>
+          <w:rFonts w:ascii="Consolas" w:eastAsia="Times New Roman" w:hAnsi="Consolas" w:cs="Times New Roman"/>
+          <w:color w:val="000000"/>
+          <w:sz w:val="21"/>
+          <w:szCs w:val="21"/>
+          <w:lang w:eastAsia="fr-FR"/>
+        </w:rPr>
+        <w:t xml:space="preserve"> </w:t>
+      </w:r>
+      <w:r>
+        <w:rPr>
+          <w:rFonts w:ascii="Consolas" w:eastAsia="Times New Roman" w:hAnsi="Consolas" w:cs="Times New Roman"/>
+          <w:color w:val="000000"/>
+          <w:sz w:val="21"/>
+          <w:szCs w:val="21"/>
+          <w:lang w:eastAsia="fr-FR"/>
+        </w:rPr>
+        <w:sym w:font="Wingdings" w:char="F0DF"/>
+      </w:r>
+      <w:r>
+        <w:rPr>
+          <w:rFonts w:ascii="Consolas" w:eastAsia="Times New Roman" w:hAnsi="Consolas" w:cs="Times New Roman"/>
+          <w:color w:val="000000"/>
+          <w:sz w:val="21"/>
+          <w:szCs w:val="21"/>
+          <w:lang w:eastAsia="fr-FR"/>
+        </w:rPr>
+        <w:t xml:space="preserve"> </w:t>
+      </w:r>
+      <w:r>
+        <w:rPr>
+          <w:rFonts w:ascii="Consolas" w:eastAsia="Times New Roman" w:hAnsi="Consolas" w:cs="Times New Roman"/>
+          <w:color w:val="000000"/>
+          <w:sz w:val="21"/>
+          <w:szCs w:val="21"/>
+          <w:lang w:eastAsia="fr-FR"/>
+        </w:rPr>
+        <w:t>0 ;</w:t>
+      </w:r>
+    </w:p>
+    <w:p>
+      <w:pPr>
+        <w:widowControl/>
+        <w:shd w:val="clear" w:color="auto" w:fill="FFFFFE"/>
+        <w:autoSpaceDE/>
+        <w:autoSpaceDN/>
+        <w:spacing w:line="285" w:lineRule="atLeast"/>
+        <w:rPr>
+          <w:rFonts w:ascii="Consolas" w:eastAsia="Times New Roman" w:hAnsi="Consolas" w:cs="Times New Roman"/>
+          <w:color w:val="000000"/>
+          <w:sz w:val="21"/>
+          <w:szCs w:val="21"/>
+          <w:lang w:eastAsia="fr-FR"/>
+        </w:rPr>
+      </w:pPr>
+      <w:proofErr w:type="spellStart"/>
+      <w:proofErr w:type="gramStart"/>
+      <w:r>
+        <w:rPr>
+          <w:rFonts w:ascii="Consolas" w:eastAsia="Times New Roman" w:hAnsi="Consolas" w:cs="Times New Roman"/>
+          <w:color w:val="000000"/>
+          <w:sz w:val="21"/>
+          <w:szCs w:val="21"/>
+          <w:lang w:eastAsia="fr-FR"/>
+        </w:rPr>
+        <w:t>s</w:t>
+      </w:r>
+      <w:r>
+        <w:rPr>
+          <w:rFonts w:ascii="Consolas" w:eastAsia="Times New Roman" w:hAnsi="Consolas" w:cs="Times New Roman"/>
+          <w:color w:val="000000"/>
+          <w:sz w:val="21"/>
+          <w:szCs w:val="21"/>
+          <w:lang w:eastAsia="fr-FR"/>
+        </w:rPr>
+        <w:t>ol</w:t>
+      </w:r>
+      <w:proofErr w:type="gramEnd"/>
+      <w:r>
+        <w:rPr>
+          <w:rFonts w:ascii="Consolas" w:eastAsia="Times New Roman" w:hAnsi="Consolas" w:cs="Times New Roman"/>
+          <w:color w:val="000000"/>
+          <w:sz w:val="21"/>
+          <w:szCs w:val="21"/>
+          <w:lang w:eastAsia="fr-FR"/>
+        </w:rPr>
+        <w:t>_finale</w:t>
+      </w:r>
+      <w:proofErr w:type="spellEnd"/>
+      <w:r>
+        <w:rPr>
+          <w:rFonts w:ascii="Consolas" w:eastAsia="Times New Roman" w:hAnsi="Consolas" w:cs="Times New Roman"/>
+          <w:color w:val="000000"/>
+          <w:sz w:val="21"/>
+          <w:szCs w:val="21"/>
+          <w:lang w:eastAsia="fr-FR"/>
+        </w:rPr>
+        <w:t xml:space="preserve"> = </w:t>
+      </w:r>
+      <w:proofErr w:type="spellStart"/>
+      <w:r>
+        <w:rPr>
+          <w:rFonts w:ascii="Consolas" w:eastAsia="Times New Roman" w:hAnsi="Consolas" w:cs="Times New Roman"/>
+          <w:i/>
+          <w:iCs/>
+          <w:color w:val="000000"/>
+          <w:sz w:val="21"/>
+          <w:szCs w:val="21"/>
+          <w:lang w:eastAsia="fr-FR"/>
+        </w:rPr>
+        <w:t>meilleurChemin</w:t>
+      </w:r>
+      <w:proofErr w:type="spellEnd"/>
+      <w:r>
+        <w:rPr>
+          <w:rFonts w:ascii="Consolas" w:eastAsia="Times New Roman" w:hAnsi="Consolas" w:cs="Times New Roman"/>
+          <w:color w:val="000000"/>
+          <w:sz w:val="21"/>
+          <w:szCs w:val="21"/>
+          <w:lang w:eastAsia="fr-FR"/>
+        </w:rPr>
+        <w:t>(tab)</w:t>
+      </w:r>
+    </w:p>
+    <w:p/>
+    <w:p/>
+    <w:p/>
+    <w:p/>
+    <w:p/>
+    <w:p/>
+    <w:p/>
+    <w:p/>
+    <w:p/>
+    <w:p/>
+    <w:p/>
+    <w:p/>
+    <w:p/>
+    <w:p/>
+    <w:p/>
+    <w:p/>
+    <w:p/>
+    <w:p/>
+    <w:p/>
+    <w:p/>
+    <w:p/>
     <w:p/>
     <w:p/>
     <w:p>
@@ -2016,8 +4016,16 @@
         <w:rPr>
           <w:lang w:val="fr-CA"/>
         </w:rPr>
-        <w:t>Je pense qu’il faut améliorer l’algorithme de Djikstra</w:t>
-      </w:r>
+        <w:t xml:space="preserve">Je pense qu’il faut améliorer l’algorithme de </w:t>
+      </w:r>
+      <w:proofErr w:type="spellStart"/>
+      <w:r>
+        <w:rPr>
+          <w:lang w:val="fr-CA"/>
+        </w:rPr>
+        <w:t>Djikstra</w:t>
+      </w:r>
+      <w:proofErr w:type="spellEnd"/>
     </w:p>
     <w:p>
       <w:pPr>
@@ -2088,7 +4096,6 @@
           <w:u w:color="2E5395"/>
           <w:lang w:val="fr-CA"/>
         </w:rPr>
-        <w:lastRenderedPageBreak/>
         <w:t>Question</w:t>
       </w:r>
       <w:r>
@@ -2292,9 +4299,11 @@
               </w:tabs>
               <w:jc w:val="center"/>
             </w:pPr>
+            <w:proofErr w:type="gramStart"/>
             <w:r>
               <w:t>a</w:t>
             </w:r>
+            <w:proofErr w:type="gramEnd"/>
           </w:p>
         </w:tc>
         <w:tc>
@@ -2342,9 +4351,11 @@
               </w:tabs>
               <w:jc w:val="center"/>
             </w:pPr>
+            <w:proofErr w:type="gramStart"/>
             <w:r>
               <w:t>b</w:t>
             </w:r>
+            <w:proofErr w:type="gramEnd"/>
           </w:p>
         </w:tc>
         <w:tc>
@@ -2358,9 +4369,11 @@
               </w:tabs>
               <w:jc w:val="center"/>
             </w:pPr>
+            <w:proofErr w:type="gramStart"/>
             <w:r>
               <w:t>infini</w:t>
             </w:r>
+            <w:proofErr w:type="gramEnd"/>
           </w:p>
         </w:tc>
         <w:tc>
@@ -2392,9 +4405,11 @@
               </w:tabs>
               <w:jc w:val="center"/>
             </w:pPr>
+            <w:proofErr w:type="gramStart"/>
             <w:r>
               <w:t>c</w:t>
             </w:r>
+            <w:proofErr w:type="gramEnd"/>
           </w:p>
         </w:tc>
         <w:tc>
@@ -2442,9 +4457,11 @@
               </w:tabs>
               <w:jc w:val="center"/>
             </w:pPr>
+            <w:proofErr w:type="gramStart"/>
             <w:r>
               <w:t>d</w:t>
             </w:r>
+            <w:proofErr w:type="gramEnd"/>
           </w:p>
         </w:tc>
         <w:tc>
@@ -2492,9 +4509,11 @@
               </w:tabs>
               <w:jc w:val="center"/>
             </w:pPr>
+            <w:proofErr w:type="gramStart"/>
             <w:r>
               <w:t>e</w:t>
             </w:r>
+            <w:proofErr w:type="gramEnd"/>
           </w:p>
         </w:tc>
         <w:tc>
@@ -2542,9 +4561,11 @@
               </w:tabs>
               <w:jc w:val="center"/>
             </w:pPr>
+            <w:proofErr w:type="gramStart"/>
             <w:r>
               <w:t>f</w:t>
             </w:r>
+            <w:proofErr w:type="gramEnd"/>
           </w:p>
         </w:tc>
         <w:tc>
@@ -2558,9 +4579,11 @@
               </w:tabs>
               <w:jc w:val="center"/>
             </w:pPr>
+            <w:proofErr w:type="gramStart"/>
             <w:r>
               <w:t>infini</w:t>
             </w:r>
+            <w:proofErr w:type="gramEnd"/>
           </w:p>
         </w:tc>
         <w:tc>
@@ -2585,6 +4608,9 @@
         </w:tabs>
       </w:pPr>
       <w:r>
+        <w:rPr>
+          <w:noProof/>
+        </w:rPr>
         <w:drawing>
           <wp:anchor distT="0" distB="0" distL="114300" distR="114300" simplePos="0" relativeHeight="251650560" behindDoc="0" locked="0" layoutInCell="1" allowOverlap="1" wp14:anchorId="7FF79962" wp14:editId="0B0E8377">
             <wp:simplePos x="0" y="0"/>
@@ -2734,6 +4760,9 @@
         </w:tabs>
       </w:pPr>
       <w:r>
+        <w:rPr>
+          <w:noProof/>
+        </w:rPr>
         <w:drawing>
           <wp:anchor distT="0" distB="0" distL="114300" distR="114300" simplePos="0" relativeHeight="251664896" behindDoc="0" locked="0" layoutInCell="1" allowOverlap="1" wp14:anchorId="7A2DAFA2" wp14:editId="57CEC5A0">
             <wp:simplePos x="0" y="0"/>
@@ -2871,9 +4900,12 @@
               </w:tabs>
               <w:jc w:val="center"/>
             </w:pPr>
-            <w:r>
+            <w:proofErr w:type="gramStart"/>
+            <w:r>
+              <w:lastRenderedPageBreak/>
               <w:t>a</w:t>
             </w:r>
+            <w:proofErr w:type="gramEnd"/>
           </w:p>
         </w:tc>
         <w:tc>
@@ -2921,9 +4953,11 @@
               </w:tabs>
               <w:jc w:val="center"/>
             </w:pPr>
+            <w:proofErr w:type="gramStart"/>
             <w:r>
               <w:t>b</w:t>
             </w:r>
+            <w:proofErr w:type="gramEnd"/>
           </w:p>
         </w:tc>
         <w:tc>
@@ -2953,9 +4987,11 @@
               </w:tabs>
               <w:jc w:val="center"/>
             </w:pPr>
+            <w:proofErr w:type="gramStart"/>
             <w:r>
               <w:t>a</w:t>
             </w:r>
+            <w:proofErr w:type="gramEnd"/>
           </w:p>
         </w:tc>
       </w:tr>
@@ -2974,9 +5010,11 @@
               </w:tabs>
               <w:jc w:val="center"/>
             </w:pPr>
+            <w:proofErr w:type="gramStart"/>
             <w:r>
               <w:t>c</w:t>
             </w:r>
+            <w:proofErr w:type="gramEnd"/>
           </w:p>
         </w:tc>
         <w:tc>
@@ -3006,9 +5044,11 @@
               </w:tabs>
               <w:jc w:val="center"/>
             </w:pPr>
+            <w:proofErr w:type="gramStart"/>
             <w:r>
               <w:t>a</w:t>
             </w:r>
+            <w:proofErr w:type="gramEnd"/>
           </w:p>
         </w:tc>
       </w:tr>
@@ -3027,9 +5067,11 @@
               </w:tabs>
               <w:jc w:val="center"/>
             </w:pPr>
+            <w:proofErr w:type="gramStart"/>
             <w:r>
               <w:t>d</w:t>
             </w:r>
+            <w:proofErr w:type="gramEnd"/>
           </w:p>
         </w:tc>
         <w:tc>
@@ -3077,9 +5119,11 @@
               </w:tabs>
               <w:jc w:val="center"/>
             </w:pPr>
+            <w:proofErr w:type="gramStart"/>
             <w:r>
               <w:t>e</w:t>
             </w:r>
+            <w:proofErr w:type="gramEnd"/>
           </w:p>
         </w:tc>
         <w:tc>
@@ -3127,9 +5171,11 @@
               </w:tabs>
               <w:jc w:val="center"/>
             </w:pPr>
+            <w:proofErr w:type="gramStart"/>
             <w:r>
               <w:t>f</w:t>
             </w:r>
+            <w:proofErr w:type="gramEnd"/>
           </w:p>
         </w:tc>
         <w:tc>
@@ -3143,9 +5189,11 @@
               </w:tabs>
               <w:jc w:val="center"/>
             </w:pPr>
+            <w:proofErr w:type="gramStart"/>
             <w:r>
               <w:t>infini</w:t>
             </w:r>
+            <w:proofErr w:type="gramEnd"/>
           </w:p>
         </w:tc>
         <w:tc>
@@ -3403,9 +5451,11 @@
               </w:tabs>
               <w:jc w:val="center"/>
             </w:pPr>
+            <w:proofErr w:type="gramStart"/>
             <w:r>
               <w:t>a</w:t>
             </w:r>
+            <w:proofErr w:type="gramEnd"/>
           </w:p>
         </w:tc>
         <w:tc>
@@ -3453,9 +5503,11 @@
               </w:tabs>
               <w:jc w:val="center"/>
             </w:pPr>
+            <w:proofErr w:type="gramStart"/>
             <w:r>
               <w:t>b</w:t>
             </w:r>
+            <w:proofErr w:type="gramEnd"/>
           </w:p>
         </w:tc>
         <w:tc>
@@ -3485,9 +5537,11 @@
               </w:tabs>
               <w:jc w:val="center"/>
             </w:pPr>
+            <w:proofErr w:type="gramStart"/>
             <w:r>
               <w:t>a</w:t>
             </w:r>
+            <w:proofErr w:type="gramEnd"/>
           </w:p>
         </w:tc>
       </w:tr>
@@ -3506,9 +5560,11 @@
               </w:tabs>
               <w:jc w:val="center"/>
             </w:pPr>
+            <w:proofErr w:type="gramStart"/>
             <w:r>
               <w:t>c</w:t>
             </w:r>
+            <w:proofErr w:type="gramEnd"/>
           </w:p>
         </w:tc>
         <w:tc>
@@ -3538,9 +5594,11 @@
               </w:tabs>
               <w:jc w:val="center"/>
             </w:pPr>
+            <w:proofErr w:type="gramStart"/>
             <w:r>
               <w:t>a</w:t>
             </w:r>
+            <w:proofErr w:type="gramEnd"/>
             <w:r>
               <w:t xml:space="preserve"> ou b</w:t>
             </w:r>
@@ -3565,9 +5623,11 @@
               </w:tabs>
               <w:jc w:val="center"/>
             </w:pPr>
+            <w:proofErr w:type="gramStart"/>
             <w:r>
               <w:t>d</w:t>
             </w:r>
+            <w:proofErr w:type="gramEnd"/>
           </w:p>
         </w:tc>
         <w:tc>
@@ -3597,9 +5657,11 @@
               </w:tabs>
               <w:jc w:val="center"/>
             </w:pPr>
+            <w:proofErr w:type="gramStart"/>
             <w:r>
               <w:t>b</w:t>
             </w:r>
+            <w:proofErr w:type="gramEnd"/>
           </w:p>
         </w:tc>
       </w:tr>
@@ -3618,9 +5680,11 @@
               </w:tabs>
               <w:jc w:val="center"/>
             </w:pPr>
+            <w:proofErr w:type="gramStart"/>
             <w:r>
               <w:t>e</w:t>
             </w:r>
+            <w:proofErr w:type="gramEnd"/>
           </w:p>
         </w:tc>
         <w:tc>
@@ -3668,9 +5732,11 @@
               </w:tabs>
               <w:jc w:val="center"/>
             </w:pPr>
+            <w:proofErr w:type="gramStart"/>
             <w:r>
               <w:t>f</w:t>
             </w:r>
+            <w:proofErr w:type="gramEnd"/>
           </w:p>
         </w:tc>
         <w:tc>
@@ -3684,9 +5750,11 @@
               </w:tabs>
               <w:jc w:val="center"/>
             </w:pPr>
+            <w:proofErr w:type="gramStart"/>
             <w:r>
               <w:t>infini</w:t>
             </w:r>
+            <w:proofErr w:type="gramEnd"/>
           </w:p>
         </w:tc>
         <w:tc>
@@ -3772,7 +5840,15 @@
         </w:tabs>
       </w:pPr>
       <w:r>
-        <w:t xml:space="preserve">On voit que b peut atteindre ‘c’ et propose une meilleur alternative de parcours pour </w:t>
+        <w:t>On voit que b peut atteindre ‘</w:t>
+      </w:r>
+      <w:proofErr w:type="gramStart"/>
+      <w:r>
+        <w:t>c’ et</w:t>
+      </w:r>
+      <w:proofErr w:type="gramEnd"/>
+      <w:r>
+        <w:t xml:space="preserve"> propose une meilleur alternative de parcours pour </w:t>
       </w:r>
       <w:r>
         <w:t>atteindre</w:t>
@@ -3902,9 +5978,11 @@
               </w:tabs>
               <w:jc w:val="center"/>
             </w:pPr>
+            <w:proofErr w:type="gramStart"/>
             <w:r>
               <w:t>a</w:t>
             </w:r>
+            <w:proofErr w:type="gramEnd"/>
           </w:p>
         </w:tc>
         <w:tc>
@@ -3952,9 +6030,11 @@
               </w:tabs>
               <w:jc w:val="center"/>
             </w:pPr>
+            <w:proofErr w:type="gramStart"/>
             <w:r>
               <w:t>b</w:t>
             </w:r>
+            <w:proofErr w:type="gramEnd"/>
           </w:p>
         </w:tc>
         <w:tc>
@@ -3984,9 +6064,11 @@
               </w:tabs>
               <w:jc w:val="center"/>
             </w:pPr>
+            <w:proofErr w:type="gramStart"/>
             <w:r>
               <w:t>a</w:t>
             </w:r>
+            <w:proofErr w:type="gramEnd"/>
           </w:p>
         </w:tc>
       </w:tr>
@@ -4005,9 +6087,11 @@
               </w:tabs>
               <w:jc w:val="center"/>
             </w:pPr>
+            <w:proofErr w:type="gramStart"/>
             <w:r>
               <w:t>c</w:t>
             </w:r>
+            <w:proofErr w:type="gramEnd"/>
           </w:p>
         </w:tc>
         <w:tc>
@@ -4037,9 +6121,11 @@
               </w:tabs>
               <w:jc w:val="center"/>
             </w:pPr>
+            <w:proofErr w:type="gramStart"/>
             <w:r>
               <w:t>b</w:t>
             </w:r>
+            <w:proofErr w:type="gramEnd"/>
           </w:p>
         </w:tc>
       </w:tr>
@@ -4058,9 +6144,11 @@
               </w:tabs>
               <w:jc w:val="center"/>
             </w:pPr>
+            <w:proofErr w:type="gramStart"/>
             <w:r>
               <w:t>d</w:t>
             </w:r>
+            <w:proofErr w:type="gramEnd"/>
           </w:p>
         </w:tc>
         <w:tc>
@@ -4096,8 +6184,13 @@
               </w:tabs>
               <w:jc w:val="center"/>
             </w:pPr>
-            <w:r>
-              <w:t>b ou c ?</w:t>
+            <w:proofErr w:type="gramStart"/>
+            <w:r>
+              <w:t>b</w:t>
+            </w:r>
+            <w:proofErr w:type="gramEnd"/>
+            <w:r>
+              <w:t xml:space="preserve"> ou c ?</w:t>
             </w:r>
           </w:p>
         </w:tc>
@@ -4117,9 +6210,11 @@
               </w:tabs>
               <w:jc w:val="center"/>
             </w:pPr>
+            <w:proofErr w:type="gramStart"/>
             <w:r>
               <w:t>e</w:t>
             </w:r>
+            <w:proofErr w:type="gramEnd"/>
           </w:p>
         </w:tc>
         <w:tc>
@@ -4149,9 +6244,11 @@
               </w:tabs>
               <w:jc w:val="center"/>
             </w:pPr>
+            <w:proofErr w:type="gramStart"/>
             <w:r>
               <w:t>c</w:t>
             </w:r>
+            <w:proofErr w:type="gramEnd"/>
           </w:p>
         </w:tc>
       </w:tr>
@@ -4170,9 +6267,12 @@
               </w:tabs>
               <w:jc w:val="center"/>
             </w:pPr>
-            <w:r>
+            <w:proofErr w:type="gramStart"/>
+            <w:r>
+              <w:lastRenderedPageBreak/>
               <w:t>f</w:t>
             </w:r>
+            <w:proofErr w:type="gramEnd"/>
           </w:p>
         </w:tc>
         <w:tc>
@@ -4186,9 +6286,11 @@
               </w:tabs>
               <w:jc w:val="center"/>
             </w:pPr>
+            <w:proofErr w:type="gramStart"/>
             <w:r>
               <w:t>infini</w:t>
             </w:r>
+            <w:proofErr w:type="gramEnd"/>
           </w:p>
         </w:tc>
         <w:tc>
@@ -4221,6 +6323,9 @@
         </w:tabs>
       </w:pPr>
       <w:r>
+        <w:rPr>
+          <w:noProof/>
+        </w:rPr>
         <w:drawing>
           <wp:inline distT="0" distB="0" distL="0" distR="0" wp14:anchorId="2622CEE0" wp14:editId="3125311D">
             <wp:extent cx="3383280" cy="1749625"/>
@@ -4354,9 +6459,11 @@
               </w:tabs>
               <w:jc w:val="center"/>
             </w:pPr>
+            <w:proofErr w:type="gramStart"/>
             <w:r>
               <w:t>a</w:t>
             </w:r>
+            <w:proofErr w:type="gramEnd"/>
           </w:p>
         </w:tc>
         <w:tc>
@@ -4404,9 +6511,11 @@
               </w:tabs>
               <w:jc w:val="center"/>
             </w:pPr>
+            <w:proofErr w:type="gramStart"/>
             <w:r>
               <w:t>b</w:t>
             </w:r>
+            <w:proofErr w:type="gramEnd"/>
           </w:p>
         </w:tc>
         <w:tc>
@@ -4436,9 +6545,11 @@
               </w:tabs>
               <w:jc w:val="center"/>
             </w:pPr>
+            <w:proofErr w:type="gramStart"/>
             <w:r>
               <w:t>a</w:t>
             </w:r>
+            <w:proofErr w:type="gramEnd"/>
           </w:p>
         </w:tc>
       </w:tr>
@@ -4457,9 +6568,11 @@
               </w:tabs>
               <w:jc w:val="center"/>
             </w:pPr>
+            <w:proofErr w:type="gramStart"/>
             <w:r>
               <w:t>c</w:t>
             </w:r>
+            <w:proofErr w:type="gramEnd"/>
           </w:p>
         </w:tc>
         <w:tc>
@@ -4489,9 +6602,11 @@
               </w:tabs>
               <w:jc w:val="center"/>
             </w:pPr>
+            <w:proofErr w:type="gramStart"/>
             <w:r>
               <w:t>b</w:t>
             </w:r>
+            <w:proofErr w:type="gramEnd"/>
           </w:p>
         </w:tc>
       </w:tr>
@@ -4510,9 +6625,11 @@
               </w:tabs>
               <w:jc w:val="center"/>
             </w:pPr>
+            <w:proofErr w:type="gramStart"/>
             <w:r>
               <w:t>d</w:t>
             </w:r>
+            <w:proofErr w:type="gramEnd"/>
           </w:p>
         </w:tc>
         <w:tc>
@@ -4542,9 +6659,11 @@
               </w:tabs>
               <w:jc w:val="center"/>
             </w:pPr>
+            <w:proofErr w:type="gramStart"/>
             <w:r>
               <w:t>c</w:t>
             </w:r>
+            <w:proofErr w:type="gramEnd"/>
           </w:p>
         </w:tc>
       </w:tr>
@@ -4563,9 +6682,11 @@
               </w:tabs>
               <w:jc w:val="center"/>
             </w:pPr>
+            <w:proofErr w:type="gramStart"/>
             <w:r>
               <w:t>e</w:t>
             </w:r>
+            <w:proofErr w:type="gramEnd"/>
           </w:p>
         </w:tc>
         <w:tc>
@@ -4595,9 +6716,11 @@
               </w:tabs>
               <w:jc w:val="center"/>
             </w:pPr>
+            <w:proofErr w:type="gramStart"/>
             <w:r>
               <w:t>d</w:t>
             </w:r>
+            <w:proofErr w:type="gramEnd"/>
           </w:p>
         </w:tc>
       </w:tr>
@@ -4616,9 +6739,11 @@
               </w:tabs>
               <w:jc w:val="center"/>
             </w:pPr>
+            <w:proofErr w:type="gramStart"/>
             <w:r>
               <w:t>f</w:t>
             </w:r>
+            <w:proofErr w:type="gramEnd"/>
           </w:p>
         </w:tc>
         <w:tc>
@@ -4648,9 +6773,11 @@
               </w:tabs>
               <w:jc w:val="center"/>
             </w:pPr>
+            <w:proofErr w:type="gramStart"/>
             <w:r>
               <w:t>d</w:t>
             </w:r>
+            <w:proofErr w:type="gramEnd"/>
           </w:p>
         </w:tc>
       </w:tr>
@@ -4686,6 +6813,9 @@
         <w:jc w:val="center"/>
       </w:pPr>
       <w:r>
+        <w:rPr>
+          <w:noProof/>
+        </w:rPr>
         <w:drawing>
           <wp:anchor distT="0" distB="0" distL="114300" distR="114300" simplePos="0" relativeHeight="251665920" behindDoc="0" locked="0" layoutInCell="1" allowOverlap="1" wp14:anchorId="6E22181F" wp14:editId="579B6CC8">
             <wp:simplePos x="0" y="0"/>
@@ -4924,9 +7054,11 @@
               </w:tabs>
               <w:jc w:val="center"/>
             </w:pPr>
+            <w:proofErr w:type="gramStart"/>
             <w:r>
               <w:t>a</w:t>
             </w:r>
+            <w:proofErr w:type="gramEnd"/>
           </w:p>
         </w:tc>
         <w:tc>
@@ -4974,9 +7106,11 @@
               </w:tabs>
               <w:jc w:val="center"/>
             </w:pPr>
+            <w:proofErr w:type="gramStart"/>
             <w:r>
               <w:t>b</w:t>
             </w:r>
+            <w:proofErr w:type="gramEnd"/>
           </w:p>
         </w:tc>
         <w:tc>
@@ -5006,9 +7140,11 @@
               </w:tabs>
               <w:jc w:val="center"/>
             </w:pPr>
+            <w:proofErr w:type="gramStart"/>
             <w:r>
               <w:t>a</w:t>
             </w:r>
+            <w:proofErr w:type="gramEnd"/>
           </w:p>
         </w:tc>
       </w:tr>
@@ -5027,9 +7163,11 @@
               </w:tabs>
               <w:jc w:val="center"/>
             </w:pPr>
+            <w:proofErr w:type="gramStart"/>
             <w:r>
               <w:t>c</w:t>
             </w:r>
+            <w:proofErr w:type="gramEnd"/>
           </w:p>
         </w:tc>
         <w:tc>
@@ -5059,9 +7197,11 @@
               </w:tabs>
               <w:jc w:val="center"/>
             </w:pPr>
+            <w:proofErr w:type="gramStart"/>
             <w:r>
               <w:t>b</w:t>
             </w:r>
+            <w:proofErr w:type="gramEnd"/>
           </w:p>
         </w:tc>
       </w:tr>
@@ -5080,9 +7220,11 @@
               </w:tabs>
               <w:jc w:val="center"/>
             </w:pPr>
+            <w:proofErr w:type="gramStart"/>
             <w:r>
               <w:t>d</w:t>
             </w:r>
+            <w:proofErr w:type="gramEnd"/>
           </w:p>
         </w:tc>
         <w:tc>
@@ -5112,9 +7254,11 @@
               </w:tabs>
               <w:jc w:val="center"/>
             </w:pPr>
+            <w:proofErr w:type="gramStart"/>
             <w:r>
               <w:t>c</w:t>
             </w:r>
+            <w:proofErr w:type="gramEnd"/>
           </w:p>
         </w:tc>
       </w:tr>
@@ -5133,9 +7277,11 @@
               </w:tabs>
               <w:jc w:val="center"/>
             </w:pPr>
+            <w:proofErr w:type="gramStart"/>
             <w:r>
               <w:t>e</w:t>
             </w:r>
+            <w:proofErr w:type="gramEnd"/>
           </w:p>
         </w:tc>
         <w:tc>
@@ -5165,9 +7311,11 @@
               </w:tabs>
               <w:jc w:val="center"/>
             </w:pPr>
+            <w:proofErr w:type="gramStart"/>
             <w:r>
               <w:t>d</w:t>
             </w:r>
+            <w:proofErr w:type="gramEnd"/>
           </w:p>
         </w:tc>
       </w:tr>
@@ -5186,9 +7334,11 @@
               </w:tabs>
               <w:jc w:val="center"/>
             </w:pPr>
+            <w:proofErr w:type="gramStart"/>
             <w:r>
               <w:t>f</w:t>
             </w:r>
+            <w:proofErr w:type="gramEnd"/>
           </w:p>
         </w:tc>
         <w:tc>
@@ -5218,9 +7368,11 @@
               </w:tabs>
               <w:jc w:val="center"/>
             </w:pPr>
+            <w:proofErr w:type="gramStart"/>
             <w:r>
               <w:t>d</w:t>
             </w:r>
+            <w:proofErr w:type="gramEnd"/>
           </w:p>
         </w:tc>
       </w:tr>
@@ -5232,6 +7384,9 @@
         </w:tabs>
       </w:pPr>
       <w:r>
+        <w:rPr>
+          <w:noProof/>
+        </w:rPr>
         <w:drawing>
           <wp:anchor distT="0" distB="0" distL="114300" distR="114300" simplePos="0" relativeHeight="251668992" behindDoc="0" locked="0" layoutInCell="1" allowOverlap="1" wp14:anchorId="1A8496EC" wp14:editId="745AB297">
             <wp:simplePos x="0" y="0"/>
@@ -5453,9 +7608,11 @@
               </w:tabs>
               <w:jc w:val="center"/>
             </w:pPr>
+            <w:proofErr w:type="gramStart"/>
             <w:r>
               <w:t>a</w:t>
             </w:r>
+            <w:proofErr w:type="gramEnd"/>
           </w:p>
         </w:tc>
         <w:tc>
@@ -5503,9 +7660,11 @@
               </w:tabs>
               <w:jc w:val="center"/>
             </w:pPr>
+            <w:proofErr w:type="gramStart"/>
             <w:r>
               <w:t>b</w:t>
             </w:r>
+            <w:proofErr w:type="gramEnd"/>
           </w:p>
         </w:tc>
         <w:tc>
@@ -5535,9 +7694,11 @@
               </w:tabs>
               <w:jc w:val="center"/>
             </w:pPr>
+            <w:proofErr w:type="gramStart"/>
             <w:r>
               <w:t>a</w:t>
             </w:r>
+            <w:proofErr w:type="gramEnd"/>
           </w:p>
         </w:tc>
       </w:tr>
@@ -5556,9 +7717,12 @@
               </w:tabs>
               <w:jc w:val="center"/>
             </w:pPr>
-            <w:r>
+            <w:proofErr w:type="gramStart"/>
+            <w:r>
+              <w:lastRenderedPageBreak/>
               <w:t>c</w:t>
             </w:r>
+            <w:proofErr w:type="gramEnd"/>
           </w:p>
         </w:tc>
         <w:tc>
@@ -5588,9 +7752,11 @@
               </w:tabs>
               <w:jc w:val="center"/>
             </w:pPr>
+            <w:proofErr w:type="gramStart"/>
             <w:r>
               <w:t>b</w:t>
             </w:r>
+            <w:proofErr w:type="gramEnd"/>
           </w:p>
         </w:tc>
       </w:tr>
@@ -5609,9 +7775,11 @@
               </w:tabs>
               <w:jc w:val="center"/>
             </w:pPr>
+            <w:proofErr w:type="gramStart"/>
             <w:r>
               <w:t>d</w:t>
             </w:r>
+            <w:proofErr w:type="gramEnd"/>
           </w:p>
         </w:tc>
         <w:tc>
@@ -5641,9 +7809,11 @@
               </w:tabs>
               <w:jc w:val="center"/>
             </w:pPr>
+            <w:proofErr w:type="gramStart"/>
             <w:r>
               <w:t>c</w:t>
             </w:r>
+            <w:proofErr w:type="gramEnd"/>
           </w:p>
         </w:tc>
       </w:tr>
@@ -5662,9 +7832,11 @@
               </w:tabs>
               <w:jc w:val="center"/>
             </w:pPr>
+            <w:proofErr w:type="gramStart"/>
             <w:r>
               <w:t>e</w:t>
             </w:r>
+            <w:proofErr w:type="gramEnd"/>
           </w:p>
         </w:tc>
         <w:tc>
@@ -5694,9 +7866,11 @@
               </w:tabs>
               <w:jc w:val="center"/>
             </w:pPr>
+            <w:proofErr w:type="gramStart"/>
             <w:r>
               <w:t>d</w:t>
             </w:r>
+            <w:proofErr w:type="gramEnd"/>
           </w:p>
         </w:tc>
       </w:tr>
@@ -5715,9 +7889,11 @@
               </w:tabs>
               <w:jc w:val="center"/>
             </w:pPr>
+            <w:proofErr w:type="gramStart"/>
             <w:r>
               <w:t>f</w:t>
             </w:r>
+            <w:proofErr w:type="gramEnd"/>
           </w:p>
         </w:tc>
         <w:tc>
@@ -5732,7 +7908,7 @@
               <w:jc w:val="center"/>
             </w:pPr>
             <w:r>
-              <w:t>8</w:t>
+              <w:t>6</w:t>
             </w:r>
           </w:p>
         </w:tc>
@@ -5747,9 +7923,11 @@
               </w:tabs>
               <w:jc w:val="center"/>
             </w:pPr>
+            <w:proofErr w:type="gramStart"/>
             <w:r>
               <w:t>d</w:t>
             </w:r>
+            <w:proofErr w:type="gramEnd"/>
           </w:p>
         </w:tc>
       </w:tr>
@@ -5769,6 +7947,9 @@
         </w:tabs>
       </w:pPr>
       <w:r>
+        <w:rPr>
+          <w:noProof/>
+        </w:rPr>
         <w:drawing>
           <wp:inline distT="0" distB="0" distL="0" distR="0" wp14:anchorId="58DD6FE9" wp14:editId="3D53C392">
             <wp:extent cx="3196401" cy="1661160"/>
@@ -6677,6 +8858,119 @@
     </w:lvl>
   </w:abstractNum>
   <w:abstractNum w:abstractNumId="6" w15:restartNumberingAfterBreak="0">
+    <w:nsid w:val="21865741"/>
+    <w:multiLevelType w:val="hybridMultilevel"/>
+    <w:tmpl w:val="63787630"/>
+    <w:lvl w:ilvl="0" w:tplc="040C0001">
+      <w:start w:val="1"/>
+      <w:numFmt w:val="bullet"/>
+      <w:lvlText w:val=""/>
+      <w:lvlJc w:val="left"/>
+      <w:pPr>
+        <w:ind w:left="720" w:hanging="360"/>
+      </w:pPr>
+      <w:rPr>
+        <w:rFonts w:ascii="Symbol" w:hAnsi="Symbol" w:hint="default"/>
+      </w:rPr>
+    </w:lvl>
+    <w:lvl w:ilvl="1" w:tplc="040C0003" w:tentative="1">
+      <w:start w:val="1"/>
+      <w:numFmt w:val="bullet"/>
+      <w:lvlText w:val="o"/>
+      <w:lvlJc w:val="left"/>
+      <w:pPr>
+        <w:ind w:left="1440" w:hanging="360"/>
+      </w:pPr>
+      <w:rPr>
+        <w:rFonts w:ascii="Courier New" w:hAnsi="Courier New" w:cs="Courier New" w:hint="default"/>
+      </w:rPr>
+    </w:lvl>
+    <w:lvl w:ilvl="2" w:tplc="040C0005" w:tentative="1">
+      <w:start w:val="1"/>
+      <w:numFmt w:val="bullet"/>
+      <w:lvlText w:val=""/>
+      <w:lvlJc w:val="left"/>
+      <w:pPr>
+        <w:ind w:left="2160" w:hanging="360"/>
+      </w:pPr>
+      <w:rPr>
+        <w:rFonts w:ascii="Wingdings" w:hAnsi="Wingdings" w:hint="default"/>
+      </w:rPr>
+    </w:lvl>
+    <w:lvl w:ilvl="3" w:tplc="040C0001" w:tentative="1">
+      <w:start w:val="1"/>
+      <w:numFmt w:val="bullet"/>
+      <w:lvlText w:val=""/>
+      <w:lvlJc w:val="left"/>
+      <w:pPr>
+        <w:ind w:left="2880" w:hanging="360"/>
+      </w:pPr>
+      <w:rPr>
+        <w:rFonts w:ascii="Symbol" w:hAnsi="Symbol" w:hint="default"/>
+      </w:rPr>
+    </w:lvl>
+    <w:lvl w:ilvl="4" w:tplc="040C0003" w:tentative="1">
+      <w:start w:val="1"/>
+      <w:numFmt w:val="bullet"/>
+      <w:lvlText w:val="o"/>
+      <w:lvlJc w:val="left"/>
+      <w:pPr>
+        <w:ind w:left="3600" w:hanging="360"/>
+      </w:pPr>
+      <w:rPr>
+        <w:rFonts w:ascii="Courier New" w:hAnsi="Courier New" w:cs="Courier New" w:hint="default"/>
+      </w:rPr>
+    </w:lvl>
+    <w:lvl w:ilvl="5" w:tplc="040C0005" w:tentative="1">
+      <w:start w:val="1"/>
+      <w:numFmt w:val="bullet"/>
+      <w:lvlText w:val=""/>
+      <w:lvlJc w:val="left"/>
+      <w:pPr>
+        <w:ind w:left="4320" w:hanging="360"/>
+      </w:pPr>
+      <w:rPr>
+        <w:rFonts w:ascii="Wingdings" w:hAnsi="Wingdings" w:hint="default"/>
+      </w:rPr>
+    </w:lvl>
+    <w:lvl w:ilvl="6" w:tplc="040C0001" w:tentative="1">
+      <w:start w:val="1"/>
+      <w:numFmt w:val="bullet"/>
+      <w:lvlText w:val=""/>
+      <w:lvlJc w:val="left"/>
+      <w:pPr>
+        <w:ind w:left="5040" w:hanging="360"/>
+      </w:pPr>
+      <w:rPr>
+        <w:rFonts w:ascii="Symbol" w:hAnsi="Symbol" w:hint="default"/>
+      </w:rPr>
+    </w:lvl>
+    <w:lvl w:ilvl="7" w:tplc="040C0003" w:tentative="1">
+      <w:start w:val="1"/>
+      <w:numFmt w:val="bullet"/>
+      <w:lvlText w:val="o"/>
+      <w:lvlJc w:val="left"/>
+      <w:pPr>
+        <w:ind w:left="5760" w:hanging="360"/>
+      </w:pPr>
+      <w:rPr>
+        <w:rFonts w:ascii="Courier New" w:hAnsi="Courier New" w:cs="Courier New" w:hint="default"/>
+      </w:rPr>
+    </w:lvl>
+    <w:lvl w:ilvl="8" w:tplc="040C0005" w:tentative="1">
+      <w:start w:val="1"/>
+      <w:numFmt w:val="bullet"/>
+      <w:lvlText w:val=""/>
+      <w:lvlJc w:val="left"/>
+      <w:pPr>
+        <w:ind w:left="6480" w:hanging="360"/>
+      </w:pPr>
+      <w:rPr>
+        <w:rFonts w:ascii="Wingdings" w:hAnsi="Wingdings" w:hint="default"/>
+      </w:rPr>
+    </w:lvl>
+  </w:abstractNum>
+  <w:abstractNum w:abstractNumId="7" w15:restartNumberingAfterBreak="0">
     <w:nsid w:val="2FBD31EB"/>
     <w:multiLevelType w:val="hybridMultilevel"/>
     <w:tmpl w:val="90BC27FA"/>
@@ -6798,7 +9092,7 @@
       </w:rPr>
     </w:lvl>
   </w:abstractNum>
-  <w:abstractNum w:abstractNumId="7" w15:restartNumberingAfterBreak="0">
+  <w:abstractNum w:abstractNumId="8" w15:restartNumberingAfterBreak="0">
     <w:nsid w:val="390A75CD"/>
     <w:multiLevelType w:val="hybridMultilevel"/>
     <w:tmpl w:val="FB2C66CE"/>
@@ -6920,7 +9214,7 @@
       </w:rPr>
     </w:lvl>
   </w:abstractNum>
-  <w:abstractNum w:abstractNumId="8" w15:restartNumberingAfterBreak="0">
+  <w:abstractNum w:abstractNumId="9" w15:restartNumberingAfterBreak="0">
     <w:nsid w:val="3FBA7FE7"/>
     <w:multiLevelType w:val="hybridMultilevel"/>
     <w:tmpl w:val="C28058F4"/>
@@ -7006,7 +9300,7 @@
       </w:pPr>
     </w:lvl>
   </w:abstractNum>
-  <w:abstractNum w:abstractNumId="9" w15:restartNumberingAfterBreak="0">
+  <w:abstractNum w:abstractNumId="10" w15:restartNumberingAfterBreak="0">
     <w:nsid w:val="403B56D4"/>
     <w:multiLevelType w:val="hybridMultilevel"/>
     <w:tmpl w:val="99749EA2"/>
@@ -7129,7 +9423,7 @@
       </w:rPr>
     </w:lvl>
   </w:abstractNum>
-  <w:abstractNum w:abstractNumId="10" w15:restartNumberingAfterBreak="0">
+  <w:abstractNum w:abstractNumId="11" w15:restartNumberingAfterBreak="0">
     <w:nsid w:val="4DD368F0"/>
     <w:multiLevelType w:val="hybridMultilevel"/>
     <w:tmpl w:val="475E766C"/>
@@ -7218,7 +9512,7 @@
       </w:pPr>
     </w:lvl>
   </w:abstractNum>
-  <w:abstractNum w:abstractNumId="11" w15:restartNumberingAfterBreak="0">
+  <w:abstractNum w:abstractNumId="12" w15:restartNumberingAfterBreak="0">
     <w:nsid w:val="5A355C49"/>
     <w:multiLevelType w:val="hybridMultilevel"/>
     <w:tmpl w:val="583C5AAA"/>
@@ -7340,7 +9634,7 @@
       </w:rPr>
     </w:lvl>
   </w:abstractNum>
-  <w:abstractNum w:abstractNumId="12" w15:restartNumberingAfterBreak="0">
+  <w:abstractNum w:abstractNumId="13" w15:restartNumberingAfterBreak="0">
     <w:nsid w:val="63D077F5"/>
     <w:multiLevelType w:val="hybridMultilevel"/>
     <w:tmpl w:val="A1444244"/>
@@ -7453,7 +9747,7 @@
       </w:rPr>
     </w:lvl>
   </w:abstractNum>
-  <w:abstractNum w:abstractNumId="13" w15:restartNumberingAfterBreak="0">
+  <w:abstractNum w:abstractNumId="14" w15:restartNumberingAfterBreak="0">
     <w:nsid w:val="64A141FB"/>
     <w:multiLevelType w:val="hybridMultilevel"/>
     <w:tmpl w:val="E87A462E"/>
@@ -7542,7 +9836,7 @@
       </w:pPr>
     </w:lvl>
   </w:abstractNum>
-  <w:abstractNum w:abstractNumId="14" w15:restartNumberingAfterBreak="0">
+  <w:abstractNum w:abstractNumId="15" w15:restartNumberingAfterBreak="0">
     <w:nsid w:val="68514556"/>
     <w:multiLevelType w:val="hybridMultilevel"/>
     <w:tmpl w:val="75F4ABEA"/>
@@ -7655,7 +9949,7 @@
       </w:rPr>
     </w:lvl>
   </w:abstractNum>
-  <w:abstractNum w:abstractNumId="15" w15:restartNumberingAfterBreak="0">
+  <w:abstractNum w:abstractNumId="16" w15:restartNumberingAfterBreak="0">
     <w:nsid w:val="685D0F3C"/>
     <w:multiLevelType w:val="hybridMultilevel"/>
     <w:tmpl w:val="8EBAEFCC"/>
@@ -7744,7 +10038,7 @@
       </w:pPr>
     </w:lvl>
   </w:abstractNum>
-  <w:abstractNum w:abstractNumId="16" w15:restartNumberingAfterBreak="0">
+  <w:abstractNum w:abstractNumId="17" w15:restartNumberingAfterBreak="0">
     <w:nsid w:val="68F70744"/>
     <w:multiLevelType w:val="hybridMultilevel"/>
     <w:tmpl w:val="DD92B950"/>
@@ -7865,7 +10159,7 @@
       </w:rPr>
     </w:lvl>
   </w:abstractNum>
-  <w:abstractNum w:abstractNumId="17" w15:restartNumberingAfterBreak="0">
+  <w:abstractNum w:abstractNumId="18" w15:restartNumberingAfterBreak="0">
     <w:nsid w:val="72F21081"/>
     <w:multiLevelType w:val="hybridMultilevel"/>
     <w:tmpl w:val="C20CEF3A"/>
@@ -7954,7 +10248,7 @@
       </w:pPr>
     </w:lvl>
   </w:abstractNum>
-  <w:abstractNum w:abstractNumId="18" w15:restartNumberingAfterBreak="0">
+  <w:abstractNum w:abstractNumId="19" w15:restartNumberingAfterBreak="0">
     <w:nsid w:val="730B3099"/>
     <w:multiLevelType w:val="hybridMultilevel"/>
     <w:tmpl w:val="1EC0EDF4"/>
@@ -8077,7 +10371,7 @@
       </w:rPr>
     </w:lvl>
   </w:abstractNum>
-  <w:abstractNum w:abstractNumId="19" w15:restartNumberingAfterBreak="0">
+  <w:abstractNum w:abstractNumId="20" w15:restartNumberingAfterBreak="0">
     <w:nsid w:val="73F82F77"/>
     <w:multiLevelType w:val="hybridMultilevel"/>
     <w:tmpl w:val="2FE84F42"/>
@@ -8200,7 +10494,7 @@
       </w:rPr>
     </w:lvl>
   </w:abstractNum>
-  <w:abstractNum w:abstractNumId="20" w15:restartNumberingAfterBreak="0">
+  <w:abstractNum w:abstractNumId="21" w15:restartNumberingAfterBreak="0">
     <w:nsid w:val="74702F00"/>
     <w:multiLevelType w:val="hybridMultilevel"/>
     <w:tmpl w:val="C190624A"/>
@@ -8328,7 +10622,7 @@
       </w:rPr>
     </w:lvl>
   </w:abstractNum>
-  <w:abstractNum w:abstractNumId="21" w15:restartNumberingAfterBreak="0">
+  <w:abstractNum w:abstractNumId="22" w15:restartNumberingAfterBreak="0">
     <w:nsid w:val="7906285B"/>
     <w:multiLevelType w:val="hybridMultilevel"/>
     <w:tmpl w:val="BD086BA4"/>
@@ -8441,7 +10735,7 @@
       </w:rPr>
     </w:lvl>
   </w:abstractNum>
-  <w:abstractNum w:abstractNumId="22" w15:restartNumberingAfterBreak="0">
+  <w:abstractNum w:abstractNumId="23" w15:restartNumberingAfterBreak="0">
     <w:nsid w:val="7D6B3C3F"/>
     <w:multiLevelType w:val="hybridMultilevel"/>
     <w:tmpl w:val="F24268B6"/>
@@ -8555,28 +10849,28 @@
     </w:lvl>
   </w:abstractNum>
   <w:num w:numId="1">
-    <w:abstractNumId w:val="19"/>
+    <w:abstractNumId w:val="20"/>
   </w:num>
   <w:num w:numId="2">
     <w:abstractNumId w:val="2"/>
   </w:num>
   <w:num w:numId="3">
-    <w:abstractNumId w:val="16"/>
+    <w:abstractNumId w:val="17"/>
   </w:num>
   <w:num w:numId="4">
-    <w:abstractNumId w:val="18"/>
+    <w:abstractNumId w:val="19"/>
   </w:num>
   <w:num w:numId="5">
-    <w:abstractNumId w:val="9"/>
+    <w:abstractNumId w:val="10"/>
   </w:num>
   <w:num w:numId="6">
-    <w:abstractNumId w:val="6"/>
+    <w:abstractNumId w:val="7"/>
   </w:num>
   <w:num w:numId="7">
-    <w:abstractNumId w:val="7"/>
+    <w:abstractNumId w:val="8"/>
   </w:num>
   <w:num w:numId="8">
-    <w:abstractNumId w:val="20"/>
+    <w:abstractNumId w:val="21"/>
   </w:num>
   <w:num w:numId="9">
     <w:abstractNumId w:val="4"/>
@@ -8585,43 +10879,46 @@
     <w:abstractNumId w:val="0"/>
   </w:num>
   <w:num w:numId="11">
+    <w:abstractNumId w:val="12"/>
+  </w:num>
+  <w:num w:numId="12">
+    <w:abstractNumId w:val="9"/>
+  </w:num>
+  <w:num w:numId="13">
+    <w:abstractNumId w:val="14"/>
+  </w:num>
+  <w:num w:numId="14">
     <w:abstractNumId w:val="11"/>
   </w:num>
-  <w:num w:numId="12">
-    <w:abstractNumId w:val="8"/>
+  <w:num w:numId="15">
+    <w:abstractNumId w:val="16"/>
   </w:num>
-  <w:num w:numId="13">
-    <w:abstractNumId w:val="13"/>
-  </w:num>
-  <w:num w:numId="14">
-    <w:abstractNumId w:val="10"/>
-  </w:num>
-  <w:num w:numId="15">
+  <w:num w:numId="16">
     <w:abstractNumId w:val="15"/>
   </w:num>
-  <w:num w:numId="16">
-    <w:abstractNumId w:val="14"/>
-  </w:num>
   <w:num w:numId="17">
-    <w:abstractNumId w:val="21"/>
+    <w:abstractNumId w:val="22"/>
   </w:num>
   <w:num w:numId="18">
-    <w:abstractNumId w:val="17"/>
+    <w:abstractNumId w:val="18"/>
   </w:num>
   <w:num w:numId="19">
-    <w:abstractNumId w:val="12"/>
+    <w:abstractNumId w:val="13"/>
   </w:num>
   <w:num w:numId="20">
     <w:abstractNumId w:val="5"/>
   </w:num>
   <w:num w:numId="21">
-    <w:abstractNumId w:val="22"/>
+    <w:abstractNumId w:val="23"/>
   </w:num>
   <w:num w:numId="22">
     <w:abstractNumId w:val="3"/>
   </w:num>
   <w:num w:numId="23">
     <w:abstractNumId w:val="1"/>
+  </w:num>
+  <w:num w:numId="24">
+    <w:abstractNumId w:val="6"/>
   </w:num>
 </w:numbering>
 </file>

</xml_diff>

<commit_message>
algo de la q2
</commit_message>
<xml_diff>
--- a/Ift436_devoir5_VALL-VILLELLAS_LAPOINTE.docx
+++ b/Ift436_devoir5_VALL-VILLELLAS_LAPOINTE.docx
@@ -1331,13 +1331,45 @@
           <w:sz w:val="28"/>
           <w:szCs w:val="28"/>
         </w:rPr>
-        <w:t>Si f(h) = h, alors on peut calculer la durée d’une descente minimale en temps O(1). Pourquoi? Justifiez</w:t>
-      </w:r>
+        <w:t xml:space="preserve">Si f(h) = h, alors on peut calculer la durée d’une descente minimale en temps </w:t>
+      </w:r>
+      <w:proofErr w:type="gramStart"/>
       <w:r>
         <w:rPr>
           <w:sz w:val="28"/>
           <w:szCs w:val="28"/>
         </w:rPr>
+        <w:t>O(</w:t>
+      </w:r>
+      <w:proofErr w:type="gramEnd"/>
+      <w:r>
+        <w:rPr>
+          <w:sz w:val="28"/>
+          <w:szCs w:val="28"/>
+        </w:rPr>
+        <w:t xml:space="preserve">1). </w:t>
+      </w:r>
+      <w:proofErr w:type="gramStart"/>
+      <w:r>
+        <w:rPr>
+          <w:sz w:val="28"/>
+          <w:szCs w:val="28"/>
+        </w:rPr>
+        <w:t>Pourquoi?</w:t>
+      </w:r>
+      <w:proofErr w:type="gramEnd"/>
+      <w:r>
+        <w:rPr>
+          <w:sz w:val="28"/>
+          <w:szCs w:val="28"/>
+        </w:rPr>
+        <w:t xml:space="preserve"> Justifiez</w:t>
+      </w:r>
+      <w:r>
+        <w:rPr>
+          <w:sz w:val="28"/>
+          <w:szCs w:val="28"/>
+        </w:rPr>
         <w:t>.</w:t>
       </w:r>
       <w:bookmarkEnd w:id="3"/>
@@ -1359,7 +1391,21 @@
         <w:rPr>
           <w:lang w:val="fr-CA"/>
         </w:rPr>
-        <w:t>la durée d’une descente minimale en O(1) lorsque f(h) = f, nous allons démonter cela grâce à un exemple.</w:t>
+        <w:t xml:space="preserve">la durée d’une descente minimale en </w:t>
+      </w:r>
+      <w:proofErr w:type="gramStart"/>
+      <w:r>
+        <w:rPr>
+          <w:lang w:val="fr-CA"/>
+        </w:rPr>
+        <w:t>O(</w:t>
+      </w:r>
+      <w:proofErr w:type="gramEnd"/>
+      <w:r>
+        <w:rPr>
+          <w:lang w:val="fr-CA"/>
+        </w:rPr>
+        <w:t>1) lorsque f(h) = f, nous allons démonter cela grâce à un exemple.</w:t>
       </w:r>
     </w:p>
     <w:p>
@@ -1632,12 +1678,26 @@
         <w:rPr>
           <w:lang w:val="fr-CA"/>
         </w:rPr>
-        <w:t>En prenant n’importe quel chemin, a chaque fois on soustrait une position b a une position a, puis on soustrait une position d a une position b et ainsi de suite jusqu’à arriv</w:t>
-      </w:r>
+        <w:t xml:space="preserve">En prenant n’importe quel chemin, </w:t>
+      </w:r>
+      <w:proofErr w:type="spellStart"/>
       <w:r>
         <w:rPr>
           <w:lang w:val="fr-CA"/>
         </w:rPr>
+        <w:t>a</w:t>
+      </w:r>
+      <w:proofErr w:type="spellEnd"/>
+      <w:r>
+        <w:rPr>
+          <w:lang w:val="fr-CA"/>
+        </w:rPr>
+        <w:t xml:space="preserve"> chaque fois on soustrait une position b a une position a, puis on soustrait une position d a une position b et ainsi de suite jusqu’à arriv</w:t>
+      </w:r>
+      <w:r>
+        <w:rPr>
+          <w:lang w:val="fr-CA"/>
+        </w:rPr>
         <w:t xml:space="preserve">er </w:t>
       </w:r>
       <w:r>
@@ -1756,12 +1816,26 @@
         <w:rPr>
           <w:lang w:val="fr-CA"/>
         </w:rPr>
-        <w:t xml:space="preserve"> donc que pour calculer la durée d’une descente minimale en temps O(1), il suffit de soustraire le dernier sommet au premier</w:t>
-      </w:r>
+        <w:t xml:space="preserve"> donc que pour calculer la durée d’une descente minimale en temps </w:t>
+      </w:r>
+      <w:proofErr w:type="gramStart"/>
       <w:r>
         <w:rPr>
           <w:lang w:val="fr-CA"/>
         </w:rPr>
+        <w:t>O(</w:t>
+      </w:r>
+      <w:proofErr w:type="gramEnd"/>
+      <w:r>
+        <w:rPr>
+          <w:lang w:val="fr-CA"/>
+        </w:rPr>
+        <w:t>1), il suffit de soustraire le dernier sommet au premier</w:t>
+      </w:r>
+      <w:r>
+        <w:rPr>
+          <w:lang w:val="fr-CA"/>
+        </w:rPr>
         <w:t>.</w:t>
       </w:r>
     </w:p>
@@ -1776,7 +1850,21 @@
         <w:rPr>
           <w:lang w:val="fr-CA"/>
         </w:rPr>
-        <w:t>Distance minimale = M[0][0] – M[n][</w:t>
+        <w:t xml:space="preserve">Distance minimale = </w:t>
+      </w:r>
+      <w:proofErr w:type="gramStart"/>
+      <w:r>
+        <w:rPr>
+          <w:lang w:val="fr-CA"/>
+        </w:rPr>
+        <w:t>M[</w:t>
+      </w:r>
+      <w:proofErr w:type="gramEnd"/>
+      <w:r>
+        <w:rPr>
+          <w:lang w:val="fr-CA"/>
+        </w:rPr>
+        <w:t>0][0] – M[n][</w:t>
       </w:r>
       <w:r>
         <w:rPr>
@@ -1957,7 +2045,23 @@
           <w:sz w:val="28"/>
           <w:szCs w:val="28"/>
         </w:rPr>
-        <w:t>Donnez un algorithme de force brute qui identifie la durée d’une descente minimale en explorant toutes les descentes. Votre algorithme fonctionne-t-il en temps polynomial par rapport à n? Justifiez brièvement.</w:t>
+        <w:t xml:space="preserve">Donnez un algorithme de force brute qui identifie la durée d’une descente minimale en explorant toutes les descentes. Votre algorithme fonctionne-t-il en temps polynomial par rapport à </w:t>
+      </w:r>
+      <w:proofErr w:type="gramStart"/>
+      <w:r>
+        <w:rPr>
+          <w:sz w:val="28"/>
+          <w:szCs w:val="28"/>
+        </w:rPr>
+        <w:t>n?</w:t>
+      </w:r>
+      <w:proofErr w:type="gramEnd"/>
+      <w:r>
+        <w:rPr>
+          <w:sz w:val="28"/>
+          <w:szCs w:val="28"/>
+        </w:rPr>
+        <w:t xml:space="preserve"> Justifiez brièvement.</w:t>
       </w:r>
       <w:bookmarkEnd w:id="4"/>
     </w:p>
@@ -2015,8 +2119,13 @@
           <w:numId w:val="24"/>
         </w:numPr>
       </w:pPr>
-      <w:r>
-        <w:t>Pré-condition </w:t>
+      <w:proofErr w:type="spellStart"/>
+      <w:r>
+        <w:t>Pré-condition</w:t>
+      </w:r>
+      <w:proofErr w:type="spellEnd"/>
+      <w:r>
+        <w:t> </w:t>
       </w:r>
       <w:r>
         <w:t>-</w:t>
@@ -2074,16 +2183,30 @@
           <w:lang w:eastAsia="fr-FR"/>
         </w:rPr>
       </w:pPr>
-      <w:r>
-        <w:rPr>
-          <w:rFonts w:ascii="Consolas" w:eastAsia="Times New Roman" w:hAnsi="Consolas" w:cs="Times New Roman"/>
-          <w:color w:val="000000"/>
-          <w:sz w:val="21"/>
-          <w:szCs w:val="21"/>
-          <w:lang w:eastAsia="fr-FR"/>
-        </w:rPr>
-        <w:t>meilleurChemin(</w:t>
-      </w:r>
+      <w:proofErr w:type="spellStart"/>
+      <w:proofErr w:type="gramStart"/>
+      <w:r>
+        <w:rPr>
+          <w:rFonts w:ascii="Consolas" w:eastAsia="Times New Roman" w:hAnsi="Consolas" w:cs="Times New Roman"/>
+          <w:color w:val="000000"/>
+          <w:sz w:val="21"/>
+          <w:szCs w:val="21"/>
+          <w:lang w:eastAsia="fr-FR"/>
+        </w:rPr>
+        <w:t>meilleurChemin</w:t>
+      </w:r>
+      <w:proofErr w:type="spellEnd"/>
+      <w:r>
+        <w:rPr>
+          <w:rFonts w:ascii="Consolas" w:eastAsia="Times New Roman" w:hAnsi="Consolas" w:cs="Times New Roman"/>
+          <w:color w:val="000000"/>
+          <w:sz w:val="21"/>
+          <w:szCs w:val="21"/>
+          <w:lang w:eastAsia="fr-FR"/>
+        </w:rPr>
+        <w:t>(</w:t>
+      </w:r>
+      <w:proofErr w:type="gramEnd"/>
       <w:r>
         <w:rPr>
           <w:rFonts w:ascii="Consolas" w:eastAsia="Times New Roman" w:hAnsi="Consolas" w:cs="Times New Roman"/>
@@ -2151,6 +2274,7 @@
           <w:lang w:eastAsia="fr-FR"/>
         </w:rPr>
       </w:pPr>
+      <w:proofErr w:type="gramStart"/>
       <w:r>
         <w:rPr>
           <w:rFonts w:ascii="Consolas" w:eastAsia="Times New Roman" w:hAnsi="Consolas" w:cs="Times New Roman"/>
@@ -2161,6 +2285,7 @@
         </w:rPr>
         <w:t>aux(</w:t>
       </w:r>
+      <w:proofErr w:type="gramEnd"/>
       <w:r>
         <w:rPr>
           <w:rFonts w:ascii="Consolas" w:eastAsia="Times New Roman" w:hAnsi="Consolas" w:cs="Times New Roman"/>
@@ -2329,6 +2454,7 @@
           <w:lang w:eastAsia="fr-FR"/>
         </w:rPr>
       </w:pPr>
+      <w:proofErr w:type="gramStart"/>
       <w:r>
         <w:rPr>
           <w:rFonts w:ascii="Consolas" w:eastAsia="Times New Roman" w:hAnsi="Consolas" w:cs="Times New Roman"/>
@@ -2341,6 +2467,7 @@
         </w:rPr>
         <w:t>retourner</w:t>
       </w:r>
+      <w:proofErr w:type="gramEnd"/>
       <w:r>
         <w:rPr>
           <w:rFonts w:ascii="Consolas" w:eastAsia="Times New Roman" w:hAnsi="Consolas" w:cs="Times New Roman"/>
@@ -2368,6 +2495,7 @@
           <w:lang w:eastAsia="fr-FR"/>
         </w:rPr>
       </w:pPr>
+      <w:proofErr w:type="spellStart"/>
       <w:r>
         <w:rPr>
           <w:rFonts w:ascii="Consolas" w:eastAsia="Times New Roman" w:hAnsi="Consolas" w:cs="Times New Roman"/>
@@ -2380,6 +2508,7 @@
         </w:rPr>
         <w:t>SinonSi</w:t>
       </w:r>
+      <w:proofErr w:type="spellEnd"/>
       <w:r>
         <w:rPr>
           <w:rFonts w:ascii="Consolas" w:eastAsia="Times New Roman" w:hAnsi="Consolas" w:cs="Times New Roman"/>
@@ -2459,6 +2588,7 @@
           <w:lang w:eastAsia="fr-FR"/>
         </w:rPr>
       </w:pPr>
+      <w:proofErr w:type="gramStart"/>
       <w:r>
         <w:rPr>
           <w:rFonts w:ascii="Consolas" w:eastAsia="Times New Roman" w:hAnsi="Consolas" w:cs="Times New Roman"/>
@@ -2507,6 +2637,7 @@
         </w:rPr>
         <w:t>er</w:t>
       </w:r>
+      <w:proofErr w:type="gramEnd"/>
       <w:r>
         <w:rPr>
           <w:rFonts w:ascii="Consolas" w:eastAsia="Times New Roman" w:hAnsi="Consolas" w:cs="Times New Roman"/>
@@ -2618,6 +2749,7 @@
           <w:lang w:eastAsia="fr-FR"/>
         </w:rPr>
       </w:pPr>
+      <w:proofErr w:type="spellStart"/>
       <w:r>
         <w:rPr>
           <w:rFonts w:ascii="Consolas" w:eastAsia="Times New Roman" w:hAnsi="Consolas" w:cs="Times New Roman"/>
@@ -2630,6 +2762,7 @@
         </w:rPr>
         <w:t>SinonSi</w:t>
       </w:r>
+      <w:proofErr w:type="spellEnd"/>
       <w:r>
         <w:rPr>
           <w:rFonts w:ascii="Consolas" w:eastAsia="Times New Roman" w:hAnsi="Consolas" w:cs="Times New Roman"/>
@@ -2709,6 +2842,7 @@
           <w:lang w:eastAsia="fr-FR"/>
         </w:rPr>
       </w:pPr>
+      <w:proofErr w:type="gramStart"/>
       <w:r>
         <w:rPr>
           <w:rFonts w:ascii="Consolas" w:eastAsia="Times New Roman" w:hAnsi="Consolas" w:cs="Times New Roman"/>
@@ -2757,6 +2891,7 @@
         </w:rPr>
         <w:t>er</w:t>
       </w:r>
+      <w:proofErr w:type="gramEnd"/>
       <w:r>
         <w:rPr>
           <w:rFonts w:ascii="Consolas" w:eastAsia="Times New Roman" w:hAnsi="Consolas" w:cs="Times New Roman"/>
@@ -2898,6 +3033,7 @@
           <w:lang w:eastAsia="fr-FR"/>
         </w:rPr>
       </w:pPr>
+      <w:proofErr w:type="gramStart"/>
       <w:r>
         <w:rPr>
           <w:rFonts w:ascii="Consolas" w:eastAsia="Times New Roman" w:hAnsi="Consolas" w:cs="Times New Roman"/>
@@ -2918,7 +3054,18 @@
           <w:szCs w:val="21"/>
           <w:lang w:eastAsia="fr-FR"/>
         </w:rPr>
-        <w:t xml:space="preserve">: </w:t>
+        <w:t>:</w:t>
+      </w:r>
+      <w:proofErr w:type="gramEnd"/>
+      <w:r>
+        <w:rPr>
+          <w:rFonts w:ascii="Consolas" w:eastAsia="Times New Roman" w:hAnsi="Consolas" w:cs="Times New Roman"/>
+          <w:color w:val="000000"/>
+          <w:sz w:val="21"/>
+          <w:szCs w:val="21"/>
+          <w:lang w:eastAsia="fr-FR"/>
+        </w:rPr>
+        <w:t xml:space="preserve"> </w:t>
       </w:r>
     </w:p>
     <w:p>
@@ -2937,6 +3084,7 @@
           <w:lang w:eastAsia="fr-FR"/>
         </w:rPr>
       </w:pPr>
+      <w:proofErr w:type="gramStart"/>
       <w:r>
         <w:rPr>
           <w:rFonts w:ascii="Consolas" w:eastAsia="Times New Roman" w:hAnsi="Consolas" w:cs="Times New Roman"/>
@@ -2985,6 +3133,7 @@
         </w:rPr>
         <w:t>er</w:t>
       </w:r>
+      <w:proofErr w:type="gramEnd"/>
       <w:r>
         <w:rPr>
           <w:rFonts w:ascii="Consolas" w:eastAsia="Times New Roman" w:hAnsi="Consolas" w:cs="Times New Roman"/>
@@ -3138,6 +3287,7 @@
         </w:rPr>
         <w:t xml:space="preserve">  </w:t>
       </w:r>
+      <w:proofErr w:type="gramStart"/>
       <w:r>
         <w:rPr>
           <w:rFonts w:ascii="Consolas" w:eastAsia="Times New Roman" w:hAnsi="Consolas" w:cs="Times New Roman"/>
@@ -3158,7 +3308,18 @@
           <w:szCs w:val="21"/>
           <w:lang w:val="en-GB" w:eastAsia="fr-FR"/>
         </w:rPr>
-        <w:t>(sol</w:t>
+        <w:t>(</w:t>
+      </w:r>
+      <w:proofErr w:type="gramEnd"/>
+      <w:r>
+        <w:rPr>
+          <w:rFonts w:ascii="Consolas" w:eastAsia="Times New Roman" w:hAnsi="Consolas" w:cs="Times New Roman"/>
+          <w:color w:val="000000"/>
+          <w:sz w:val="21"/>
+          <w:szCs w:val="21"/>
+          <w:lang w:val="en-GB" w:eastAsia="fr-FR"/>
+        </w:rPr>
+        <w:t>sol</w:t>
       </w:r>
       <w:r>
         <w:rPr>
@@ -3190,6 +3351,7 @@
         </w:rPr>
         <w:t xml:space="preserve"> </w:t>
       </w:r>
+      <w:proofErr w:type="spellStart"/>
       <w:r>
         <w:rPr>
           <w:rFonts w:ascii="Consolas" w:eastAsia="Times New Roman" w:hAnsi="Consolas" w:cs="Times New Roman"/>
@@ -3202,15 +3364,38 @@
         </w:rPr>
         <w:t>fct</w:t>
       </w:r>
-      <w:r>
-        <w:rPr>
-          <w:rFonts w:ascii="Consolas" w:eastAsia="Times New Roman" w:hAnsi="Consolas" w:cs="Times New Roman"/>
-          <w:color w:val="000000"/>
-          <w:sz w:val="21"/>
-          <w:szCs w:val="21"/>
-          <w:lang w:val="en-GB" w:eastAsia="fr-FR"/>
-        </w:rPr>
-        <w:t>(tab[i][j]</w:t>
+      <w:proofErr w:type="spellEnd"/>
+      <w:r>
+        <w:rPr>
+          <w:rFonts w:ascii="Consolas" w:eastAsia="Times New Roman" w:hAnsi="Consolas" w:cs="Times New Roman"/>
+          <w:color w:val="000000"/>
+          <w:sz w:val="21"/>
+          <w:szCs w:val="21"/>
+          <w:lang w:val="en-GB" w:eastAsia="fr-FR"/>
+        </w:rPr>
+        <w:t>(tab[</w:t>
+      </w:r>
+      <w:proofErr w:type="spellStart"/>
+      <w:r>
+        <w:rPr>
+          <w:rFonts w:ascii="Consolas" w:eastAsia="Times New Roman" w:hAnsi="Consolas" w:cs="Times New Roman"/>
+          <w:color w:val="000000"/>
+          <w:sz w:val="21"/>
+          <w:szCs w:val="21"/>
+          <w:lang w:val="en-GB" w:eastAsia="fr-FR"/>
+        </w:rPr>
+        <w:t>i</w:t>
+      </w:r>
+      <w:proofErr w:type="spellEnd"/>
+      <w:r>
+        <w:rPr>
+          <w:rFonts w:ascii="Consolas" w:eastAsia="Times New Roman" w:hAnsi="Consolas" w:cs="Times New Roman"/>
+          <w:color w:val="000000"/>
+          <w:sz w:val="21"/>
+          <w:szCs w:val="21"/>
+          <w:lang w:val="en-GB" w:eastAsia="fr-FR"/>
+        </w:rPr>
+        <w:t>][j]</w:t>
       </w:r>
       <w:r>
         <w:rPr>
@@ -3250,7 +3435,51 @@
           <w:szCs w:val="21"/>
           <w:lang w:val="en-GB" w:eastAsia="fr-FR"/>
         </w:rPr>
-        <w:t>tab[i][j+1]), i, j+1)</w:t>
+        <w:t>tab[</w:t>
+      </w:r>
+      <w:proofErr w:type="spellStart"/>
+      <w:r>
+        <w:rPr>
+          <w:rFonts w:ascii="Consolas" w:eastAsia="Times New Roman" w:hAnsi="Consolas" w:cs="Times New Roman"/>
+          <w:color w:val="000000"/>
+          <w:sz w:val="21"/>
+          <w:szCs w:val="21"/>
+          <w:lang w:val="en-GB" w:eastAsia="fr-FR"/>
+        </w:rPr>
+        <w:t>i</w:t>
+      </w:r>
+      <w:proofErr w:type="spellEnd"/>
+      <w:r>
+        <w:rPr>
+          <w:rFonts w:ascii="Consolas" w:eastAsia="Times New Roman" w:hAnsi="Consolas" w:cs="Times New Roman"/>
+          <w:color w:val="000000"/>
+          <w:sz w:val="21"/>
+          <w:szCs w:val="21"/>
+          <w:lang w:val="en-GB" w:eastAsia="fr-FR"/>
+        </w:rPr>
+        <w:t xml:space="preserve">][j+1]), </w:t>
+      </w:r>
+      <w:proofErr w:type="spellStart"/>
+      <w:r>
+        <w:rPr>
+          <w:rFonts w:ascii="Consolas" w:eastAsia="Times New Roman" w:hAnsi="Consolas" w:cs="Times New Roman"/>
+          <w:color w:val="000000"/>
+          <w:sz w:val="21"/>
+          <w:szCs w:val="21"/>
+          <w:lang w:val="en-GB" w:eastAsia="fr-FR"/>
+        </w:rPr>
+        <w:t>i</w:t>
+      </w:r>
+      <w:proofErr w:type="spellEnd"/>
+      <w:r>
+        <w:rPr>
+          <w:rFonts w:ascii="Consolas" w:eastAsia="Times New Roman" w:hAnsi="Consolas" w:cs="Times New Roman"/>
+          <w:color w:val="000000"/>
+          <w:sz w:val="21"/>
+          <w:szCs w:val="21"/>
+          <w:lang w:val="en-GB" w:eastAsia="fr-FR"/>
+        </w:rPr>
+        <w:t>, j+1)</w:t>
       </w:r>
       <w:r>
         <w:rPr>
@@ -3279,6 +3508,7 @@
           <w:lang w:eastAsia="fr-FR"/>
         </w:rPr>
       </w:pPr>
+      <w:proofErr w:type="gramStart"/>
       <w:r>
         <w:rPr>
           <w:rFonts w:ascii="Consolas" w:eastAsia="Times New Roman" w:hAnsi="Consolas" w:cs="Times New Roman"/>
@@ -3327,6 +3557,7 @@
         </w:rPr>
         <w:t>er</w:t>
       </w:r>
+      <w:proofErr w:type="gramEnd"/>
       <w:r>
         <w:rPr>
           <w:rFonts w:ascii="Consolas" w:eastAsia="Times New Roman" w:hAnsi="Consolas" w:cs="Times New Roman"/>
@@ -3378,16 +3609,29 @@
           <w:lang w:eastAsia="fr-FR"/>
         </w:rPr>
       </w:pPr>
-      <w:r>
-        <w:rPr>
-          <w:rFonts w:ascii="Consolas" w:eastAsia="Times New Roman" w:hAnsi="Consolas" w:cs="Times New Roman"/>
-          <w:color w:val="000000"/>
-          <w:sz w:val="21"/>
-          <w:szCs w:val="21"/>
-          <w:lang w:eastAsia="fr-FR"/>
-        </w:rPr>
-        <w:t xml:space="preserve">entier : </w:t>
-      </w:r>
+      <w:proofErr w:type="gramStart"/>
+      <w:r>
+        <w:rPr>
+          <w:rFonts w:ascii="Consolas" w:eastAsia="Times New Roman" w:hAnsi="Consolas" w:cs="Times New Roman"/>
+          <w:color w:val="000000"/>
+          <w:sz w:val="21"/>
+          <w:szCs w:val="21"/>
+          <w:lang w:eastAsia="fr-FR"/>
+        </w:rPr>
+        <w:t>entier</w:t>
+      </w:r>
+      <w:proofErr w:type="gramEnd"/>
+      <w:r>
+        <w:rPr>
+          <w:rFonts w:ascii="Consolas" w:eastAsia="Times New Roman" w:hAnsi="Consolas" w:cs="Times New Roman"/>
+          <w:color w:val="000000"/>
+          <w:sz w:val="21"/>
+          <w:szCs w:val="21"/>
+          <w:lang w:eastAsia="fr-FR"/>
+        </w:rPr>
+        <w:t xml:space="preserve"> : </w:t>
+      </w:r>
+      <w:proofErr w:type="spellStart"/>
       <w:r>
         <w:rPr>
           <w:rFonts w:ascii="Consolas" w:eastAsia="Times New Roman" w:hAnsi="Consolas" w:cs="Times New Roman"/>
@@ -3408,6 +3652,7 @@
         </w:rPr>
         <w:t>ol_finale</w:t>
       </w:r>
+      <w:proofErr w:type="spellEnd"/>
       <w:r>
         <w:rPr>
           <w:rFonts w:ascii="Consolas" w:eastAsia="Times New Roman" w:hAnsi="Consolas" w:cs="Times New Roman"/>
@@ -3464,6 +3709,8 @@
           <w:lang w:eastAsia="fr-FR"/>
         </w:rPr>
       </w:pPr>
+      <w:proofErr w:type="spellStart"/>
+      <w:proofErr w:type="gramStart"/>
       <w:r>
         <w:rPr>
           <w:rFonts w:ascii="Consolas" w:eastAsia="Times New Roman" w:hAnsi="Consolas" w:cs="Times New Roman"/>
@@ -3482,8 +3729,20 @@
           <w:szCs w:val="21"/>
           <w:lang w:eastAsia="fr-FR"/>
         </w:rPr>
-        <w:t>ol_finale</w:t>
-      </w:r>
+        <w:t>ol</w:t>
+      </w:r>
+      <w:proofErr w:type="gramEnd"/>
+      <w:r>
+        <w:rPr>
+          <w:rFonts w:ascii="Consolas" w:eastAsia="Times New Roman" w:hAnsi="Consolas" w:cs="Times New Roman"/>
+          <w:color w:val="000000"/>
+          <w:sz w:val="21"/>
+          <w:szCs w:val="21"/>
+          <w:lang w:eastAsia="fr-FR"/>
+        </w:rPr>
+        <w:t>_finale</w:t>
+      </w:r>
+      <w:proofErr w:type="spellEnd"/>
       <w:r>
         <w:rPr>
           <w:rFonts w:ascii="Consolas" w:eastAsia="Times New Roman" w:hAnsi="Consolas" w:cs="Times New Roman"/>
@@ -3494,6 +3753,7 @@
         </w:rPr>
         <w:t xml:space="preserve"> = </w:t>
       </w:r>
+      <w:proofErr w:type="spellStart"/>
       <w:r>
         <w:rPr>
           <w:rFonts w:ascii="Consolas" w:eastAsia="Times New Roman" w:hAnsi="Consolas" w:cs="Times New Roman"/>
@@ -3506,6 +3766,7 @@
         </w:rPr>
         <w:t>meilleurChemin</w:t>
       </w:r>
+      <w:proofErr w:type="spellEnd"/>
       <w:r>
         <w:rPr>
           <w:rFonts w:ascii="Consolas" w:eastAsia="Times New Roman" w:hAnsi="Consolas" w:cs="Times New Roman"/>
@@ -3858,7 +4119,21 @@
         <w:rPr>
           <w:lang w:val="fr-CA"/>
         </w:rPr>
-        <w:t xml:space="preserve">’ai commencé un truc mais je suis pas sur </w:t>
+        <w:t xml:space="preserve">’ai commencé un truc mais </w:t>
+      </w:r>
+      <w:proofErr w:type="gramStart"/>
+      <w:r>
+        <w:rPr>
+          <w:lang w:val="fr-CA"/>
+        </w:rPr>
+        <w:t>je suis pas</w:t>
+      </w:r>
+      <w:proofErr w:type="gramEnd"/>
+      <w:r>
+        <w:rPr>
+          <w:lang w:val="fr-CA"/>
+        </w:rPr>
+        <w:t xml:space="preserve"> sur </w:t>
       </w:r>
     </w:p>
     <w:p>
@@ -3920,15 +4195,29 @@
           <w:lang w:eastAsia="fr-FR"/>
         </w:rPr>
       </w:pPr>
-      <w:r>
-        <w:rPr>
-          <w:rFonts w:ascii="Consolas" w:eastAsia="Times New Roman" w:hAnsi="Consolas" w:cs="Times New Roman"/>
-          <w:color w:val="000000"/>
-          <w:sz w:val="21"/>
-          <w:szCs w:val="21"/>
-          <w:lang w:eastAsia="fr-FR"/>
-        </w:rPr>
-        <w:t>meilleurChemintab(</w:t>
+      <w:proofErr w:type="spellStart"/>
+      <w:proofErr w:type="gramStart"/>
+      <w:r>
+        <w:rPr>
+          <w:rFonts w:ascii="Consolas" w:eastAsia="Times New Roman" w:hAnsi="Consolas" w:cs="Times New Roman"/>
+          <w:color w:val="000000"/>
+          <w:sz w:val="21"/>
+          <w:szCs w:val="21"/>
+          <w:lang w:eastAsia="fr-FR"/>
+        </w:rPr>
+        <w:t>meilleurChemintab</w:t>
+      </w:r>
+      <w:proofErr w:type="spellEnd"/>
+      <w:proofErr w:type="gramEnd"/>
+      <w:r>
+        <w:rPr>
+          <w:rFonts w:ascii="Consolas" w:eastAsia="Times New Roman" w:hAnsi="Consolas" w:cs="Times New Roman"/>
+          <w:color w:val="000000"/>
+          <w:sz w:val="21"/>
+          <w:szCs w:val="21"/>
+          <w:lang w:eastAsia="fr-FR"/>
+        </w:rPr>
+        <w:t>(</w:t>
       </w:r>
       <w:r>
         <w:rPr>
@@ -3976,15 +4265,29 @@
         </w:rPr>
         <w:t xml:space="preserve">  </w:t>
       </w:r>
-      <w:r>
-        <w:rPr>
-          <w:rFonts w:ascii="Consolas" w:eastAsia="Times New Roman" w:hAnsi="Consolas" w:cs="Times New Roman"/>
-          <w:color w:val="000000"/>
-          <w:sz w:val="21"/>
-          <w:szCs w:val="21"/>
-          <w:lang w:val="en-GB" w:eastAsia="fr-FR"/>
-        </w:rPr>
-        <w:t>i,j=0,0</w:t>
+      <w:proofErr w:type="spellStart"/>
+      <w:proofErr w:type="gramStart"/>
+      <w:r>
+        <w:rPr>
+          <w:rFonts w:ascii="Consolas" w:eastAsia="Times New Roman" w:hAnsi="Consolas" w:cs="Times New Roman"/>
+          <w:color w:val="000000"/>
+          <w:sz w:val="21"/>
+          <w:szCs w:val="21"/>
+          <w:lang w:val="en-GB" w:eastAsia="fr-FR"/>
+        </w:rPr>
+        <w:t>i,j</w:t>
+      </w:r>
+      <w:proofErr w:type="spellEnd"/>
+      <w:proofErr w:type="gramEnd"/>
+      <w:r>
+        <w:rPr>
+          <w:rFonts w:ascii="Consolas" w:eastAsia="Times New Roman" w:hAnsi="Consolas" w:cs="Times New Roman"/>
+          <w:color w:val="000000"/>
+          <w:sz w:val="21"/>
+          <w:szCs w:val="21"/>
+          <w:lang w:val="en-GB" w:eastAsia="fr-FR"/>
+        </w:rPr>
+        <w:t>=0,0</w:t>
       </w:r>
     </w:p>
     <w:p>
@@ -4010,7 +4313,51 @@
           <w:szCs w:val="21"/>
           <w:lang w:val="en-GB" w:eastAsia="fr-FR"/>
         </w:rPr>
-        <w:t xml:space="preserve">  for i in range(0, n+1</w:t>
+        <w:t xml:space="preserve">  for </w:t>
+      </w:r>
+      <w:proofErr w:type="spellStart"/>
+      <w:r>
+        <w:rPr>
+          <w:rFonts w:ascii="Consolas" w:eastAsia="Times New Roman" w:hAnsi="Consolas" w:cs="Times New Roman"/>
+          <w:color w:val="000000"/>
+          <w:sz w:val="21"/>
+          <w:szCs w:val="21"/>
+          <w:lang w:val="en-GB" w:eastAsia="fr-FR"/>
+        </w:rPr>
+        <w:t>i</w:t>
+      </w:r>
+      <w:proofErr w:type="spellEnd"/>
+      <w:r>
+        <w:rPr>
+          <w:rFonts w:ascii="Consolas" w:eastAsia="Times New Roman" w:hAnsi="Consolas" w:cs="Times New Roman"/>
+          <w:color w:val="000000"/>
+          <w:sz w:val="21"/>
+          <w:szCs w:val="21"/>
+          <w:lang w:val="en-GB" w:eastAsia="fr-FR"/>
+        </w:rPr>
+        <w:t xml:space="preserve"> in </w:t>
+      </w:r>
+      <w:proofErr w:type="gramStart"/>
+      <w:r>
+        <w:rPr>
+          <w:rFonts w:ascii="Consolas" w:eastAsia="Times New Roman" w:hAnsi="Consolas" w:cs="Times New Roman"/>
+          <w:color w:val="000000"/>
+          <w:sz w:val="21"/>
+          <w:szCs w:val="21"/>
+          <w:lang w:val="en-GB" w:eastAsia="fr-FR"/>
+        </w:rPr>
+        <w:t>range(</w:t>
+      </w:r>
+      <w:proofErr w:type="gramEnd"/>
+      <w:r>
+        <w:rPr>
+          <w:rFonts w:ascii="Consolas" w:eastAsia="Times New Roman" w:hAnsi="Consolas" w:cs="Times New Roman"/>
+          <w:color w:val="000000"/>
+          <w:sz w:val="21"/>
+          <w:szCs w:val="21"/>
+          <w:lang w:val="en-GB" w:eastAsia="fr-FR"/>
+        </w:rPr>
+        <w:t>0, n+1</w:t>
       </w:r>
       <w:r>
         <w:rPr>
@@ -4046,7 +4393,29 @@
           <w:szCs w:val="21"/>
           <w:lang w:val="en-GB" w:eastAsia="fr-FR"/>
         </w:rPr>
-        <w:t xml:space="preserve">    for j in range(0, n+1):</w:t>
+        <w:t xml:space="preserve">    for j in </w:t>
+      </w:r>
+      <w:proofErr w:type="gramStart"/>
+      <w:r>
+        <w:rPr>
+          <w:rFonts w:ascii="Consolas" w:eastAsia="Times New Roman" w:hAnsi="Consolas" w:cs="Times New Roman"/>
+          <w:color w:val="000000"/>
+          <w:sz w:val="21"/>
+          <w:szCs w:val="21"/>
+          <w:lang w:val="en-GB" w:eastAsia="fr-FR"/>
+        </w:rPr>
+        <w:t>range(</w:t>
+      </w:r>
+      <w:proofErr w:type="gramEnd"/>
+      <w:r>
+        <w:rPr>
+          <w:rFonts w:ascii="Consolas" w:eastAsia="Times New Roman" w:hAnsi="Consolas" w:cs="Times New Roman"/>
+          <w:color w:val="000000"/>
+          <w:sz w:val="21"/>
+          <w:szCs w:val="21"/>
+          <w:lang w:val="en-GB" w:eastAsia="fr-FR"/>
+        </w:rPr>
+        <w:t>0, n+1):</w:t>
       </w:r>
     </w:p>
     <w:p>
@@ -4061,7 +4430,7 @@
           <w:color w:val="000000"/>
           <w:sz w:val="21"/>
           <w:szCs w:val="21"/>
-          <w:lang w:val="en-GB" w:eastAsia="fr-FR"/>
+          <w:lang w:eastAsia="fr-FR"/>
         </w:rPr>
       </w:pPr>
       <w:r>
@@ -4082,7 +4451,7 @@
           <w:color w:val="000000"/>
           <w:sz w:val="21"/>
           <w:szCs w:val="21"/>
-          <w:lang w:val="en-GB" w:eastAsia="fr-FR"/>
+          <w:lang w:eastAsia="fr-FR"/>
         </w:rPr>
         <w:t>Si</w:t>
       </w:r>
@@ -4092,7 +4461,7 @@
           <w:color w:val="000000"/>
           <w:sz w:val="21"/>
           <w:szCs w:val="21"/>
-          <w:lang w:val="en-GB" w:eastAsia="fr-FR"/>
+          <w:lang w:eastAsia="fr-FR"/>
         </w:rPr>
         <w:t xml:space="preserve"> </w:t>
       </w:r>
@@ -4103,7 +4472,7 @@
             <w:color w:val="000000"/>
             <w:sz w:val="21"/>
             <w:szCs w:val="21"/>
-            <w:lang w:val="en-GB" w:eastAsia="fr-FR"/>
+            <w:lang w:eastAsia="fr-FR"/>
           </w:rPr>
           <m:t>((</m:t>
         </m:r>
@@ -4123,7 +4492,7 @@
             <w:color w:val="000000"/>
             <w:sz w:val="21"/>
             <w:szCs w:val="21"/>
-            <w:lang w:val="en-GB" w:eastAsia="fr-FR"/>
+            <w:lang w:eastAsia="fr-FR"/>
           </w:rPr>
           <m:t xml:space="preserve">=0) </m:t>
         </m:r>
@@ -4143,7 +4512,7 @@
             <w:color w:val="000000"/>
             <w:sz w:val="21"/>
             <w:szCs w:val="21"/>
-            <w:lang w:val="en-GB" w:eastAsia="fr-FR"/>
+            <w:lang w:eastAsia="fr-FR"/>
           </w:rPr>
           <m:t xml:space="preserve"> (</m:t>
         </m:r>
@@ -4163,7 +4532,7 @@
             <w:color w:val="000000"/>
             <w:sz w:val="21"/>
             <w:szCs w:val="21"/>
-            <w:lang w:val="en-GB" w:eastAsia="fr-FR"/>
+            <w:lang w:eastAsia="fr-FR"/>
           </w:rPr>
           <m:t>=0))</m:t>
         </m:r>
@@ -4181,16 +4550,16 @@
           <w:color w:val="000000"/>
           <w:sz w:val="21"/>
           <w:szCs w:val="21"/>
-          <w:lang w:val="en-GB" w:eastAsia="fr-FR"/>
-        </w:rPr>
-      </w:pPr>
-      <w:r>
-        <w:rPr>
-          <w:rFonts w:ascii="Consolas" w:eastAsia="Times New Roman" w:hAnsi="Consolas" w:cs="Times New Roman"/>
-          <w:color w:val="000000"/>
-          <w:sz w:val="21"/>
-          <w:szCs w:val="21"/>
-          <w:lang w:val="en-GB" w:eastAsia="fr-FR"/>
+          <w:lang w:eastAsia="fr-FR"/>
+        </w:rPr>
+      </w:pPr>
+      <w:r>
+        <w:rPr>
+          <w:rFonts w:ascii="Consolas" w:eastAsia="Times New Roman" w:hAnsi="Consolas" w:cs="Times New Roman"/>
+          <w:color w:val="000000"/>
+          <w:sz w:val="21"/>
+          <w:szCs w:val="21"/>
+          <w:lang w:eastAsia="fr-FR"/>
         </w:rPr>
         <w:t xml:space="preserve">        M[i][j] </w:t>
       </w:r>
@@ -4210,7 +4579,7 @@
           <w:color w:val="000000"/>
           <w:sz w:val="21"/>
           <w:szCs w:val="21"/>
-          <w:lang w:val="en-GB" w:eastAsia="fr-FR"/>
+          <w:lang w:eastAsia="fr-FR"/>
         </w:rPr>
         <w:t xml:space="preserve"> 0</w:t>
       </w:r>
@@ -4227,19 +4596,20 @@
           <w:color w:val="000000"/>
           <w:sz w:val="21"/>
           <w:szCs w:val="21"/>
-          <w:lang w:val="en-GB" w:eastAsia="fr-FR"/>
-        </w:rPr>
-      </w:pPr>
-      <w:r>
-        <w:rPr>
-          <w:rFonts w:ascii="Consolas" w:eastAsia="Times New Roman" w:hAnsi="Consolas" w:cs="Times New Roman"/>
-          <w:color w:val="000000"/>
-          <w:sz w:val="21"/>
-          <w:szCs w:val="21"/>
-          <w:lang w:val="en-GB" w:eastAsia="fr-FR"/>
+          <w:lang w:eastAsia="fr-FR"/>
+        </w:rPr>
+      </w:pPr>
+      <w:r>
+        <w:rPr>
+          <w:rFonts w:ascii="Consolas" w:eastAsia="Times New Roman" w:hAnsi="Consolas" w:cs="Times New Roman"/>
+          <w:color w:val="000000"/>
+          <w:sz w:val="21"/>
+          <w:szCs w:val="21"/>
+          <w:lang w:eastAsia="fr-FR"/>
         </w:rPr>
         <w:t xml:space="preserve">      </w:t>
       </w:r>
+      <w:proofErr w:type="spellStart"/>
       <w:r>
         <w:rPr>
           <w:rFonts w:ascii="Consolas" w:eastAsia="Times New Roman" w:hAnsi="Consolas" w:cs="Times New Roman"/>
@@ -4248,17 +4618,18 @@
           <w:color w:val="000000"/>
           <w:sz w:val="21"/>
           <w:szCs w:val="21"/>
-          <w:lang w:val="en-GB" w:eastAsia="fr-FR"/>
+          <w:lang w:eastAsia="fr-FR"/>
         </w:rPr>
         <w:t>SinonSi</w:t>
       </w:r>
-      <w:r>
-        <w:rPr>
-          <w:rFonts w:ascii="Consolas" w:eastAsia="Times New Roman" w:hAnsi="Consolas" w:cs="Times New Roman"/>
-          <w:color w:val="000000"/>
-          <w:sz w:val="21"/>
-          <w:szCs w:val="21"/>
-          <w:lang w:val="en-GB" w:eastAsia="fr-FR"/>
+      <w:proofErr w:type="spellEnd"/>
+      <w:r>
+        <w:rPr>
+          <w:rFonts w:ascii="Consolas" w:eastAsia="Times New Roman" w:hAnsi="Consolas" w:cs="Times New Roman"/>
+          <w:color w:val="000000"/>
+          <w:sz w:val="21"/>
+          <w:szCs w:val="21"/>
+          <w:lang w:eastAsia="fr-FR"/>
         </w:rPr>
         <w:t xml:space="preserve"> </w:t>
       </w:r>
@@ -4269,7 +4640,7 @@
             <w:color w:val="000000"/>
             <w:sz w:val="21"/>
             <w:szCs w:val="21"/>
-            <w:lang w:val="en-GB" w:eastAsia="fr-FR"/>
+            <w:lang w:eastAsia="fr-FR"/>
           </w:rPr>
           <m:t>(</m:t>
         </m:r>
@@ -4289,7 +4660,7 @@
             <w:color w:val="000000"/>
             <w:sz w:val="21"/>
             <w:szCs w:val="21"/>
-            <w:lang w:val="en-GB" w:eastAsia="fr-FR"/>
+            <w:lang w:eastAsia="fr-FR"/>
           </w:rPr>
           <m:t>=0)</m:t>
         </m:r>
@@ -4316,7 +4687,7 @@
           <w:color w:val="000000"/>
           <w:sz w:val="21"/>
           <w:szCs w:val="21"/>
-          <w:lang w:val="en-GB" w:eastAsia="fr-FR"/>
+          <w:lang w:eastAsia="fr-FR"/>
         </w:rPr>
         <w:t xml:space="preserve">        </w:t>
       </w:r>
@@ -4338,7 +4709,29 @@
           <w:szCs w:val="21"/>
           <w:lang w:val="en-GB" w:eastAsia="fr-FR"/>
         </w:rPr>
-        <w:t xml:space="preserve">[i][j] = </w:t>
+        <w:t>[</w:t>
+      </w:r>
+      <w:proofErr w:type="spellStart"/>
+      <w:r>
+        <w:rPr>
+          <w:rFonts w:ascii="Consolas" w:eastAsia="Times New Roman" w:hAnsi="Consolas" w:cs="Times New Roman"/>
+          <w:color w:val="000000"/>
+          <w:sz w:val="21"/>
+          <w:szCs w:val="21"/>
+          <w:lang w:val="en-GB" w:eastAsia="fr-FR"/>
+        </w:rPr>
+        <w:t>i</w:t>
+      </w:r>
+      <w:proofErr w:type="spellEnd"/>
+      <w:r>
+        <w:rPr>
+          <w:rFonts w:ascii="Consolas" w:eastAsia="Times New Roman" w:hAnsi="Consolas" w:cs="Times New Roman"/>
+          <w:color w:val="000000"/>
+          <w:sz w:val="21"/>
+          <w:szCs w:val="21"/>
+          <w:lang w:val="en-GB" w:eastAsia="fr-FR"/>
+        </w:rPr>
+        <w:t xml:space="preserve">][j] = </w:t>
       </w:r>
       <w:r>
         <w:rPr>
@@ -4358,7 +4751,40 @@
           <w:szCs w:val="21"/>
           <w:lang w:val="en-GB" w:eastAsia="fr-FR"/>
         </w:rPr>
-        <w:t>[i][j-1] + f</w:t>
+        <w:t>[</w:t>
+      </w:r>
+      <w:proofErr w:type="spellStart"/>
+      <w:r>
+        <w:rPr>
+          <w:rFonts w:ascii="Consolas" w:eastAsia="Times New Roman" w:hAnsi="Consolas" w:cs="Times New Roman"/>
+          <w:color w:val="000000"/>
+          <w:sz w:val="21"/>
+          <w:szCs w:val="21"/>
+          <w:lang w:val="en-GB" w:eastAsia="fr-FR"/>
+        </w:rPr>
+        <w:t>i</w:t>
+      </w:r>
+      <w:proofErr w:type="spellEnd"/>
+      <w:r>
+        <w:rPr>
+          <w:rFonts w:ascii="Consolas" w:eastAsia="Times New Roman" w:hAnsi="Consolas" w:cs="Times New Roman"/>
+          <w:color w:val="000000"/>
+          <w:sz w:val="21"/>
+          <w:szCs w:val="21"/>
+          <w:lang w:val="en-GB" w:eastAsia="fr-FR"/>
+        </w:rPr>
+        <w:t xml:space="preserve">][j-1] + </w:t>
+      </w:r>
+      <w:proofErr w:type="spellStart"/>
+      <w:r>
+        <w:rPr>
+          <w:rFonts w:ascii="Consolas" w:eastAsia="Times New Roman" w:hAnsi="Consolas" w:cs="Times New Roman"/>
+          <w:color w:val="000000"/>
+          <w:sz w:val="21"/>
+          <w:szCs w:val="21"/>
+          <w:lang w:val="en-GB" w:eastAsia="fr-FR"/>
+        </w:rPr>
+        <w:t>f</w:t>
       </w:r>
       <w:r>
         <w:rPr>
@@ -4370,6 +4796,7 @@
         </w:rPr>
         <w:t>ct</w:t>
       </w:r>
+      <w:proofErr w:type="spellEnd"/>
       <w:r>
         <w:rPr>
           <w:rFonts w:ascii="Consolas" w:eastAsia="Times New Roman" w:hAnsi="Consolas" w:cs="Times New Roman"/>
@@ -4398,7 +4825,29 @@
           <w:szCs w:val="21"/>
           <w:lang w:val="en-GB" w:eastAsia="fr-FR"/>
         </w:rPr>
-        <w:t xml:space="preserve">[i][j-1] - </w:t>
+        <w:t>[</w:t>
+      </w:r>
+      <w:proofErr w:type="spellStart"/>
+      <w:r>
+        <w:rPr>
+          <w:rFonts w:ascii="Consolas" w:eastAsia="Times New Roman" w:hAnsi="Consolas" w:cs="Times New Roman"/>
+          <w:color w:val="000000"/>
+          <w:sz w:val="21"/>
+          <w:szCs w:val="21"/>
+          <w:lang w:val="en-GB" w:eastAsia="fr-FR"/>
+        </w:rPr>
+        <w:t>i</w:t>
+      </w:r>
+      <w:proofErr w:type="spellEnd"/>
+      <w:r>
+        <w:rPr>
+          <w:rFonts w:ascii="Consolas" w:eastAsia="Times New Roman" w:hAnsi="Consolas" w:cs="Times New Roman"/>
+          <w:color w:val="000000"/>
+          <w:sz w:val="21"/>
+          <w:szCs w:val="21"/>
+          <w:lang w:val="en-GB" w:eastAsia="fr-FR"/>
+        </w:rPr>
+        <w:t xml:space="preserve">][j-1] - </w:t>
       </w:r>
       <w:r>
         <w:rPr>
@@ -4418,7 +4867,29 @@
           <w:szCs w:val="21"/>
           <w:lang w:val="en-GB" w:eastAsia="fr-FR"/>
         </w:rPr>
-        <w:t>[i][j])</w:t>
+        <w:t>[</w:t>
+      </w:r>
+      <w:proofErr w:type="spellStart"/>
+      <w:r>
+        <w:rPr>
+          <w:rFonts w:ascii="Consolas" w:eastAsia="Times New Roman" w:hAnsi="Consolas" w:cs="Times New Roman"/>
+          <w:color w:val="000000"/>
+          <w:sz w:val="21"/>
+          <w:szCs w:val="21"/>
+          <w:lang w:val="en-GB" w:eastAsia="fr-FR"/>
+        </w:rPr>
+        <w:t>i</w:t>
+      </w:r>
+      <w:proofErr w:type="spellEnd"/>
+      <w:r>
+        <w:rPr>
+          <w:rFonts w:ascii="Consolas" w:eastAsia="Times New Roman" w:hAnsi="Consolas" w:cs="Times New Roman"/>
+          <w:color w:val="000000"/>
+          <w:sz w:val="21"/>
+          <w:szCs w:val="21"/>
+          <w:lang w:val="en-GB" w:eastAsia="fr-FR"/>
+        </w:rPr>
+        <w:t>][j])</w:t>
       </w:r>
     </w:p>
     <w:p>
@@ -4446,6 +4917,7 @@
         </w:rPr>
         <w:t xml:space="preserve">      </w:t>
       </w:r>
+      <w:proofErr w:type="spellStart"/>
       <w:r>
         <w:rPr>
           <w:rFonts w:ascii="Consolas" w:eastAsia="Times New Roman" w:hAnsi="Consolas" w:cs="Times New Roman"/>
@@ -4458,6 +4930,7 @@
         </w:rPr>
         <w:t>SinonSi</w:t>
       </w:r>
+      <w:proofErr w:type="spellEnd"/>
       <w:r>
         <w:rPr>
           <w:rFonts w:ascii="Consolas" w:eastAsia="Times New Roman" w:hAnsi="Consolas" w:cs="Times New Roman"/>
@@ -4524,7 +4997,29 @@
           <w:szCs w:val="21"/>
           <w:lang w:val="en-GB" w:eastAsia="fr-FR"/>
         </w:rPr>
-        <w:t xml:space="preserve">[i][j] </w:t>
+        <w:t>[</w:t>
+      </w:r>
+      <w:proofErr w:type="spellStart"/>
+      <w:r>
+        <w:rPr>
+          <w:rFonts w:ascii="Consolas" w:eastAsia="Times New Roman" w:hAnsi="Consolas" w:cs="Times New Roman"/>
+          <w:color w:val="000000"/>
+          <w:sz w:val="21"/>
+          <w:szCs w:val="21"/>
+          <w:lang w:val="en-GB" w:eastAsia="fr-FR"/>
+        </w:rPr>
+        <w:t>i</w:t>
+      </w:r>
+      <w:proofErr w:type="spellEnd"/>
+      <w:r>
+        <w:rPr>
+          <w:rFonts w:ascii="Consolas" w:eastAsia="Times New Roman" w:hAnsi="Consolas" w:cs="Times New Roman"/>
+          <w:color w:val="000000"/>
+          <w:sz w:val="21"/>
+          <w:szCs w:val="21"/>
+          <w:lang w:val="en-GB" w:eastAsia="fr-FR"/>
+        </w:rPr>
+        <w:t xml:space="preserve">][j] </w:t>
       </w:r>
       <w:r>
         <w:rPr>
@@ -4564,7 +5059,40 @@
           <w:szCs w:val="21"/>
           <w:lang w:val="en-GB" w:eastAsia="fr-FR"/>
         </w:rPr>
-        <w:t>[i-1][j] + f</w:t>
+        <w:t>[i-</w:t>
+      </w:r>
+      <w:proofErr w:type="gramStart"/>
+      <w:r>
+        <w:rPr>
+          <w:rFonts w:ascii="Consolas" w:eastAsia="Times New Roman" w:hAnsi="Consolas" w:cs="Times New Roman"/>
+          <w:color w:val="000000"/>
+          <w:sz w:val="21"/>
+          <w:szCs w:val="21"/>
+          <w:lang w:val="en-GB" w:eastAsia="fr-FR"/>
+        </w:rPr>
+        <w:t>1][</w:t>
+      </w:r>
+      <w:proofErr w:type="gramEnd"/>
+      <w:r>
+        <w:rPr>
+          <w:rFonts w:ascii="Consolas" w:eastAsia="Times New Roman" w:hAnsi="Consolas" w:cs="Times New Roman"/>
+          <w:color w:val="000000"/>
+          <w:sz w:val="21"/>
+          <w:szCs w:val="21"/>
+          <w:lang w:val="en-GB" w:eastAsia="fr-FR"/>
+        </w:rPr>
+        <w:t xml:space="preserve">j] + </w:t>
+      </w:r>
+      <w:proofErr w:type="spellStart"/>
+      <w:r>
+        <w:rPr>
+          <w:rFonts w:ascii="Consolas" w:eastAsia="Times New Roman" w:hAnsi="Consolas" w:cs="Times New Roman"/>
+          <w:color w:val="000000"/>
+          <w:sz w:val="21"/>
+          <w:szCs w:val="21"/>
+          <w:lang w:val="en-GB" w:eastAsia="fr-FR"/>
+        </w:rPr>
+        <w:t>f</w:t>
       </w:r>
       <w:r>
         <w:rPr>
@@ -4576,6 +5104,7 @@
         </w:rPr>
         <w:t>ct</w:t>
       </w:r>
+      <w:proofErr w:type="spellEnd"/>
       <w:r>
         <w:rPr>
           <w:rFonts w:ascii="Consolas" w:eastAsia="Times New Roman" w:hAnsi="Consolas" w:cs="Times New Roman"/>
@@ -4624,7 +5153,29 @@
           <w:szCs w:val="21"/>
           <w:lang w:val="en-GB" w:eastAsia="fr-FR"/>
         </w:rPr>
-        <w:t>[i][j])</w:t>
+        <w:t>[</w:t>
+      </w:r>
+      <w:proofErr w:type="spellStart"/>
+      <w:r>
+        <w:rPr>
+          <w:rFonts w:ascii="Consolas" w:eastAsia="Times New Roman" w:hAnsi="Consolas" w:cs="Times New Roman"/>
+          <w:color w:val="000000"/>
+          <w:sz w:val="21"/>
+          <w:szCs w:val="21"/>
+          <w:lang w:val="en-GB" w:eastAsia="fr-FR"/>
+        </w:rPr>
+        <w:t>i</w:t>
+      </w:r>
+      <w:proofErr w:type="spellEnd"/>
+      <w:r>
+        <w:rPr>
+          <w:rFonts w:ascii="Consolas" w:eastAsia="Times New Roman" w:hAnsi="Consolas" w:cs="Times New Roman"/>
+          <w:color w:val="000000"/>
+          <w:sz w:val="21"/>
+          <w:szCs w:val="21"/>
+          <w:lang w:val="en-GB" w:eastAsia="fr-FR"/>
+        </w:rPr>
+        <w:t>][j])</w:t>
       </w:r>
     </w:p>
     <w:p>
@@ -4654,6 +5205,7 @@
         </w:rPr>
         <w:t xml:space="preserve">      </w:t>
       </w:r>
+      <w:proofErr w:type="spellStart"/>
       <w:r>
         <w:rPr>
           <w:rFonts w:ascii="Consolas" w:eastAsia="Times New Roman" w:hAnsi="Consolas" w:cs="Times New Roman"/>
@@ -4666,6 +5218,7 @@
         </w:rPr>
         <w:t>Sinon</w:t>
       </w:r>
+      <w:proofErr w:type="spellEnd"/>
     </w:p>
     <w:p>
       <w:pPr>
@@ -4710,7 +5263,29 @@
           <w:szCs w:val="21"/>
           <w:lang w:val="en-GB" w:eastAsia="fr-FR"/>
         </w:rPr>
-        <w:t xml:space="preserve">[i][j] </w:t>
+        <w:t>[</w:t>
+      </w:r>
+      <w:proofErr w:type="spellStart"/>
+      <w:r>
+        <w:rPr>
+          <w:rFonts w:ascii="Consolas" w:eastAsia="Times New Roman" w:hAnsi="Consolas" w:cs="Times New Roman"/>
+          <w:color w:val="000000"/>
+          <w:sz w:val="21"/>
+          <w:szCs w:val="21"/>
+          <w:lang w:val="en-GB" w:eastAsia="fr-FR"/>
+        </w:rPr>
+        <w:t>i</w:t>
+      </w:r>
+      <w:proofErr w:type="spellEnd"/>
+      <w:r>
+        <w:rPr>
+          <w:rFonts w:ascii="Consolas" w:eastAsia="Times New Roman" w:hAnsi="Consolas" w:cs="Times New Roman"/>
+          <w:color w:val="000000"/>
+          <w:sz w:val="21"/>
+          <w:szCs w:val="21"/>
+          <w:lang w:val="en-GB" w:eastAsia="fr-FR"/>
+        </w:rPr>
+        <w:t xml:space="preserve">][j] </w:t>
       </w:r>
       <w:r>
         <w:rPr>
@@ -4750,7 +5325,40 @@
           <w:szCs w:val="21"/>
           <w:lang w:val="en-GB" w:eastAsia="fr-FR"/>
         </w:rPr>
-        <w:t>[i-1][j] + f</w:t>
+        <w:t>[i-</w:t>
+      </w:r>
+      <w:proofErr w:type="gramStart"/>
+      <w:r>
+        <w:rPr>
+          <w:rFonts w:ascii="Consolas" w:eastAsia="Times New Roman" w:hAnsi="Consolas" w:cs="Times New Roman"/>
+          <w:color w:val="000000"/>
+          <w:sz w:val="21"/>
+          <w:szCs w:val="21"/>
+          <w:lang w:val="en-GB" w:eastAsia="fr-FR"/>
+        </w:rPr>
+        <w:t>1][</w:t>
+      </w:r>
+      <w:proofErr w:type="gramEnd"/>
+      <w:r>
+        <w:rPr>
+          <w:rFonts w:ascii="Consolas" w:eastAsia="Times New Roman" w:hAnsi="Consolas" w:cs="Times New Roman"/>
+          <w:color w:val="000000"/>
+          <w:sz w:val="21"/>
+          <w:szCs w:val="21"/>
+          <w:lang w:val="en-GB" w:eastAsia="fr-FR"/>
+        </w:rPr>
+        <w:t xml:space="preserve">j] + </w:t>
+      </w:r>
+      <w:proofErr w:type="spellStart"/>
+      <w:r>
+        <w:rPr>
+          <w:rFonts w:ascii="Consolas" w:eastAsia="Times New Roman" w:hAnsi="Consolas" w:cs="Times New Roman"/>
+          <w:color w:val="000000"/>
+          <w:sz w:val="21"/>
+          <w:szCs w:val="21"/>
+          <w:lang w:val="en-GB" w:eastAsia="fr-FR"/>
+        </w:rPr>
+        <w:t>f</w:t>
       </w:r>
       <w:r>
         <w:rPr>
@@ -4762,6 +5370,7 @@
         </w:rPr>
         <w:t>ct</w:t>
       </w:r>
+      <w:proofErr w:type="spellEnd"/>
       <w:r>
         <w:rPr>
           <w:rFonts w:ascii="Consolas" w:eastAsia="Times New Roman" w:hAnsi="Consolas" w:cs="Times New Roman"/>
@@ -4810,7 +5419,29 @@
           <w:szCs w:val="21"/>
           <w:lang w:val="en-GB" w:eastAsia="fr-FR"/>
         </w:rPr>
-        <w:t>[i][j]),</w:t>
+        <w:t>[</w:t>
+      </w:r>
+      <w:proofErr w:type="spellStart"/>
+      <w:r>
+        <w:rPr>
+          <w:rFonts w:ascii="Consolas" w:eastAsia="Times New Roman" w:hAnsi="Consolas" w:cs="Times New Roman"/>
+          <w:color w:val="000000"/>
+          <w:sz w:val="21"/>
+          <w:szCs w:val="21"/>
+          <w:lang w:val="en-GB" w:eastAsia="fr-FR"/>
+        </w:rPr>
+        <w:t>i</w:t>
+      </w:r>
+      <w:proofErr w:type="spellEnd"/>
+      <w:r>
+        <w:rPr>
+          <w:rFonts w:ascii="Consolas" w:eastAsia="Times New Roman" w:hAnsi="Consolas" w:cs="Times New Roman"/>
+          <w:color w:val="000000"/>
+          <w:sz w:val="21"/>
+          <w:szCs w:val="21"/>
+          <w:lang w:val="en-GB" w:eastAsia="fr-FR"/>
+        </w:rPr>
+        <w:t>][j]),</w:t>
       </w:r>
     </w:p>
     <w:p>
@@ -4856,7 +5487,40 @@
           <w:szCs w:val="21"/>
           <w:lang w:val="en-GB" w:eastAsia="fr-FR"/>
         </w:rPr>
-        <w:t>[i][j-1] + f</w:t>
+        <w:t>[</w:t>
+      </w:r>
+      <w:proofErr w:type="spellStart"/>
+      <w:r>
+        <w:rPr>
+          <w:rFonts w:ascii="Consolas" w:eastAsia="Times New Roman" w:hAnsi="Consolas" w:cs="Times New Roman"/>
+          <w:color w:val="000000"/>
+          <w:sz w:val="21"/>
+          <w:szCs w:val="21"/>
+          <w:lang w:val="en-GB" w:eastAsia="fr-FR"/>
+        </w:rPr>
+        <w:t>i</w:t>
+      </w:r>
+      <w:proofErr w:type="spellEnd"/>
+      <w:r>
+        <w:rPr>
+          <w:rFonts w:ascii="Consolas" w:eastAsia="Times New Roman" w:hAnsi="Consolas" w:cs="Times New Roman"/>
+          <w:color w:val="000000"/>
+          <w:sz w:val="21"/>
+          <w:szCs w:val="21"/>
+          <w:lang w:val="en-GB" w:eastAsia="fr-FR"/>
+        </w:rPr>
+        <w:t xml:space="preserve">][j-1] + </w:t>
+      </w:r>
+      <w:proofErr w:type="spellStart"/>
+      <w:r>
+        <w:rPr>
+          <w:rFonts w:ascii="Consolas" w:eastAsia="Times New Roman" w:hAnsi="Consolas" w:cs="Times New Roman"/>
+          <w:color w:val="000000"/>
+          <w:sz w:val="21"/>
+          <w:szCs w:val="21"/>
+          <w:lang w:val="en-GB" w:eastAsia="fr-FR"/>
+        </w:rPr>
+        <w:t>f</w:t>
       </w:r>
       <w:r>
         <w:rPr>
@@ -4868,6 +5532,7 @@
         </w:rPr>
         <w:t>ct</w:t>
       </w:r>
+      <w:proofErr w:type="spellEnd"/>
       <w:r>
         <w:rPr>
           <w:rFonts w:ascii="Consolas" w:eastAsia="Times New Roman" w:hAnsi="Consolas" w:cs="Times New Roman"/>
@@ -4896,7 +5561,29 @@
           <w:szCs w:val="21"/>
           <w:lang w:val="en-GB" w:eastAsia="fr-FR"/>
         </w:rPr>
-        <w:t xml:space="preserve">[i][j-1] - </w:t>
+        <w:t>[</w:t>
+      </w:r>
+      <w:proofErr w:type="spellStart"/>
+      <w:r>
+        <w:rPr>
+          <w:rFonts w:ascii="Consolas" w:eastAsia="Times New Roman" w:hAnsi="Consolas" w:cs="Times New Roman"/>
+          <w:color w:val="000000"/>
+          <w:sz w:val="21"/>
+          <w:szCs w:val="21"/>
+          <w:lang w:val="en-GB" w:eastAsia="fr-FR"/>
+        </w:rPr>
+        <w:t>i</w:t>
+      </w:r>
+      <w:proofErr w:type="spellEnd"/>
+      <w:r>
+        <w:rPr>
+          <w:rFonts w:ascii="Consolas" w:eastAsia="Times New Roman" w:hAnsi="Consolas" w:cs="Times New Roman"/>
+          <w:color w:val="000000"/>
+          <w:sz w:val="21"/>
+          <w:szCs w:val="21"/>
+          <w:lang w:val="en-GB" w:eastAsia="fr-FR"/>
+        </w:rPr>
+        <w:t xml:space="preserve">][j-1] - </w:t>
       </w:r>
       <w:r>
         <w:rPr>
@@ -4916,7 +5603,29 @@
           <w:szCs w:val="21"/>
           <w:lang w:val="en-GB" w:eastAsia="fr-FR"/>
         </w:rPr>
-        <w:t>[i][j]))</w:t>
+        <w:t>[</w:t>
+      </w:r>
+      <w:proofErr w:type="spellStart"/>
+      <w:r>
+        <w:rPr>
+          <w:rFonts w:ascii="Consolas" w:eastAsia="Times New Roman" w:hAnsi="Consolas" w:cs="Times New Roman"/>
+          <w:color w:val="000000"/>
+          <w:sz w:val="21"/>
+          <w:szCs w:val="21"/>
+          <w:lang w:val="en-GB" w:eastAsia="fr-FR"/>
+        </w:rPr>
+        <w:t>i</w:t>
+      </w:r>
+      <w:proofErr w:type="spellEnd"/>
+      <w:r>
+        <w:rPr>
+          <w:rFonts w:ascii="Consolas" w:eastAsia="Times New Roman" w:hAnsi="Consolas" w:cs="Times New Roman"/>
+          <w:color w:val="000000"/>
+          <w:sz w:val="21"/>
+          <w:szCs w:val="21"/>
+          <w:lang w:val="en-GB" w:eastAsia="fr-FR"/>
+        </w:rPr>
+        <w:t>][j]))</w:t>
       </w:r>
     </w:p>
     <w:p>
@@ -4989,18 +5698,40 @@
           <w:color w:val="000000"/>
           <w:sz w:val="21"/>
           <w:szCs w:val="21"/>
-          <w:lang w:eastAsia="fr-FR"/>
-        </w:rPr>
-      </w:pPr>
-      <w:r>
-        <w:rPr>
-          <w:rFonts w:ascii="Consolas" w:eastAsia="Times New Roman" w:hAnsi="Consolas" w:cs="Times New Roman"/>
-          <w:color w:val="000000"/>
-          <w:sz w:val="21"/>
-          <w:szCs w:val="21"/>
-          <w:lang w:val="en-GB" w:eastAsia="fr-FR"/>
-        </w:rPr>
-        <w:t>s = meilleurChemintab(</w:t>
+          <w:lang w:val="en-GB" w:eastAsia="fr-FR"/>
+        </w:rPr>
+      </w:pPr>
+      <w:r>
+        <w:rPr>
+          <w:rFonts w:ascii="Consolas" w:eastAsia="Times New Roman" w:hAnsi="Consolas" w:cs="Times New Roman"/>
+          <w:color w:val="000000"/>
+          <w:sz w:val="21"/>
+          <w:szCs w:val="21"/>
+          <w:lang w:val="en-GB" w:eastAsia="fr-FR"/>
+        </w:rPr>
+        <w:t xml:space="preserve">s = </w:t>
+      </w:r>
+      <w:proofErr w:type="spellStart"/>
+      <w:r>
+        <w:rPr>
+          <w:rFonts w:ascii="Consolas" w:eastAsia="Times New Roman" w:hAnsi="Consolas" w:cs="Times New Roman"/>
+          <w:color w:val="000000"/>
+          <w:sz w:val="21"/>
+          <w:szCs w:val="21"/>
+          <w:lang w:val="en-GB" w:eastAsia="fr-FR"/>
+        </w:rPr>
+        <w:t>meilleurChemintab</w:t>
+      </w:r>
+      <w:proofErr w:type="spellEnd"/>
+      <w:r>
+        <w:rPr>
+          <w:rFonts w:ascii="Consolas" w:eastAsia="Times New Roman" w:hAnsi="Consolas" w:cs="Times New Roman"/>
+          <w:color w:val="000000"/>
+          <w:sz w:val="21"/>
+          <w:szCs w:val="21"/>
+          <w:lang w:val="en-GB" w:eastAsia="fr-FR"/>
+        </w:rPr>
+        <w:t>(</w:t>
       </w:r>
       <w:r>
         <w:rPr>
@@ -5023,49 +5754,167 @@
         <w:t>)</w:t>
       </w:r>
     </w:p>
-    <w:p/>
-    <w:p/>
-    <w:p/>
-    <w:p/>
-    <w:p/>
-    <w:p/>
-    <w:p/>
-    <w:p/>
-    <w:p/>
-    <w:p/>
-    <w:p/>
-    <w:p/>
-    <w:p/>
-    <w:p/>
-    <w:p/>
-    <w:p/>
-    <w:p/>
-    <w:p/>
-    <w:p/>
-    <w:p/>
-    <w:p/>
-    <w:p/>
-    <w:p/>
-    <w:p/>
-    <w:p/>
-    <w:p/>
-    <w:p/>
-    <w:p/>
-    <w:p/>
-    <w:p/>
-    <w:p/>
-    <w:p/>
-    <w:p/>
-    <w:p/>
-    <w:p/>
-    <w:p/>
+    <w:p>
+      <w:pPr>
+        <w:rPr>
+          <w:lang w:val="en-GB"/>
+        </w:rPr>
+      </w:pPr>
+    </w:p>
+    <w:p>
+      <w:pPr>
+        <w:rPr>
+          <w:lang w:val="en-GB"/>
+        </w:rPr>
+      </w:pPr>
+    </w:p>
+    <w:p>
+      <w:pPr>
+        <w:rPr>
+          <w:lang w:val="en-GB"/>
+        </w:rPr>
+      </w:pPr>
+    </w:p>
+    <w:p>
+      <w:pPr>
+        <w:rPr>
+          <w:lang w:val="en-GB"/>
+        </w:rPr>
+      </w:pPr>
+    </w:p>
+    <w:p>
+      <w:pPr>
+        <w:rPr>
+          <w:lang w:val="en-GB"/>
+        </w:rPr>
+      </w:pPr>
+    </w:p>
+    <w:p>
+      <w:pPr>
+        <w:rPr>
+          <w:lang w:val="en-GB"/>
+        </w:rPr>
+      </w:pPr>
+    </w:p>
+    <w:p>
+      <w:pPr>
+        <w:rPr>
+          <w:lang w:val="en-GB"/>
+        </w:rPr>
+      </w:pPr>
+    </w:p>
+    <w:p>
+      <w:pPr>
+        <w:rPr>
+          <w:lang w:val="en-GB"/>
+        </w:rPr>
+      </w:pPr>
+    </w:p>
+    <w:p>
+      <w:pPr>
+        <w:rPr>
+          <w:lang w:val="en-GB"/>
+        </w:rPr>
+      </w:pPr>
+    </w:p>
+    <w:p>
+      <w:pPr>
+        <w:rPr>
+          <w:lang w:val="en-GB"/>
+        </w:rPr>
+      </w:pPr>
+    </w:p>
+    <w:p>
+      <w:pPr>
+        <w:rPr>
+          <w:lang w:val="en-GB"/>
+        </w:rPr>
+      </w:pPr>
+    </w:p>
+    <w:p>
+      <w:pPr>
+        <w:rPr>
+          <w:lang w:val="en-GB"/>
+        </w:rPr>
+      </w:pPr>
+    </w:p>
+    <w:p>
+      <w:pPr>
+        <w:rPr>
+          <w:lang w:val="en-GB"/>
+        </w:rPr>
+      </w:pPr>
+    </w:p>
+    <w:p>
+      <w:pPr>
+        <w:rPr>
+          <w:lang w:val="en-GB"/>
+        </w:rPr>
+      </w:pPr>
+    </w:p>
+    <w:p>
+      <w:pPr>
+        <w:rPr>
+          <w:lang w:val="en-GB"/>
+        </w:rPr>
+      </w:pPr>
+    </w:p>
+    <w:p>
+      <w:pPr>
+        <w:rPr>
+          <w:lang w:val="en-GB"/>
+        </w:rPr>
+      </w:pPr>
+    </w:p>
+    <w:p>
+      <w:pPr>
+        <w:rPr>
+          <w:lang w:val="en-GB"/>
+        </w:rPr>
+      </w:pPr>
+    </w:p>
+    <w:p>
+      <w:pPr>
+        <w:rPr>
+          <w:lang w:val="en-GB"/>
+        </w:rPr>
+      </w:pPr>
+    </w:p>
+    <w:p>
+      <w:pPr>
+        <w:rPr>
+          <w:lang w:val="en-GB"/>
+        </w:rPr>
+      </w:pPr>
+    </w:p>
+    <w:p>
+      <w:pPr>
+        <w:rPr>
+          <w:lang w:val="en-GB"/>
+        </w:rPr>
+      </w:pPr>
+    </w:p>
+    <w:p>
+      <w:pPr>
+        <w:rPr>
+          <w:lang w:val="en-GB"/>
+        </w:rPr>
+      </w:pPr>
+    </w:p>
+    <w:p>
+      <w:pPr>
+        <w:rPr>
+          <w:lang w:val="en-GB"/>
+        </w:rPr>
+      </w:pPr>
+    </w:p>
     <w:p>
       <w:pPr>
         <w:pStyle w:val="Titre2"/>
         <w:spacing w:line="561" w:lineRule="exact"/>
         <w:rPr>
           <w:u w:val="none"/>
-          <w:lang w:val="fr-CA"/>
+          <w:lang w:val="en-GB"/>
         </w:rPr>
       </w:pPr>
       <w:r>
@@ -5073,7 +5922,7 @@
           <w:color w:val="2E5395"/>
           <w:sz w:val="48"/>
           <w:u w:color="2E5395"/>
-          <w:lang w:val="fr-CA"/>
+          <w:lang w:val="en-GB"/>
         </w:rPr>
         <w:t>Question</w:t>
       </w:r>
@@ -5083,32 +5932,26 @@
           <w:spacing w:val="-21"/>
           <w:sz w:val="48"/>
           <w:u w:color="2E5395"/>
-          <w:lang w:val="fr-CA"/>
+          <w:lang w:val="en-GB"/>
         </w:rPr>
         <w:t xml:space="preserve"> </w:t>
       </w:r>
+      <w:proofErr w:type="gramStart"/>
       <w:r>
         <w:rPr>
           <w:color w:val="2E5395"/>
           <w:u w:color="2E5395"/>
-          <w:lang w:val="fr-CA"/>
-        </w:rPr>
-        <w:t>2</w:t>
-      </w:r>
-      <w:r>
-        <w:rPr>
-          <w:color w:val="2E5395"/>
-          <w:u w:color="2E5395"/>
-          <w:lang w:val="fr-CA"/>
-        </w:rPr>
-        <w:t xml:space="preserve"> :</w:t>
-      </w:r>
+          <w:lang w:val="en-GB"/>
+        </w:rPr>
+        <w:t>2 :</w:t>
+      </w:r>
+      <w:proofErr w:type="gramEnd"/>
       <w:r>
         <w:rPr>
           <w:color w:val="2E5395"/>
           <w:spacing w:val="-3"/>
           <w:u w:color="2E5395"/>
-          <w:lang w:val="fr-CA"/>
+          <w:lang w:val="en-GB"/>
         </w:rPr>
         <w:t xml:space="preserve"> </w:t>
       </w:r>
@@ -5116,62 +5959,2130 @@
     <w:p>
       <w:pPr>
         <w:rPr>
-          <w:lang w:val="fr-CA"/>
-        </w:rPr>
-      </w:pPr>
+          <w:lang w:val="en-GB"/>
+        </w:rPr>
+      </w:pPr>
+    </w:p>
+    <w:p>
+      <w:r>
+        <w:t xml:space="preserve">Dans </w:t>
+      </w:r>
+      <w:r>
+        <w:t>m</w:t>
+      </w:r>
+      <w:r>
+        <w:t xml:space="preserve">on exemple j’ai </w:t>
+      </w:r>
+      <w:r>
+        <w:t>pris i comme étant l’indice des lignes et j celui des colonnes</w:t>
+      </w:r>
     </w:p>
     <w:p/>
-    <w:p/>
-    <w:p/>
-    <w:p/>
-    <w:p/>
-    <w:p/>
-    <w:p/>
-    <w:p/>
-    <w:p/>
-    <w:p/>
-    <w:p/>
-    <w:p/>
-    <w:p/>
-    <w:p/>
-    <w:p/>
-    <w:p/>
-    <w:p/>
-    <w:p/>
-    <w:p/>
-    <w:p/>
-    <w:p/>
-    <w:p/>
-    <w:p/>
-    <w:p/>
-    <w:p/>
-    <w:p/>
-    <w:p/>
-    <w:p/>
-    <w:p/>
-    <w:p/>
-    <w:p/>
-    <w:p/>
-    <w:p/>
-    <w:p/>
-    <w:p/>
-    <w:p/>
-    <w:p/>
-    <w:p/>
-    <w:p/>
-    <w:p/>
-    <w:p/>
-    <w:p/>
-    <w:p/>
-    <w:p/>
-    <w:p/>
+    <w:p>
+      <w:pPr>
+        <w:widowControl/>
+        <w:shd w:val="clear" w:color="auto" w:fill="FFFFFE"/>
+        <w:autoSpaceDE/>
+        <w:autoSpaceDN/>
+        <w:spacing w:line="285" w:lineRule="atLeast"/>
+        <w:rPr>
+          <w:rFonts w:ascii="Consolas" w:eastAsia="Times New Roman" w:hAnsi="Consolas" w:cs="Times New Roman"/>
+          <w:color w:val="000000"/>
+          <w:sz w:val="21"/>
+          <w:szCs w:val="21"/>
+          <w:lang w:eastAsia="fr-FR"/>
+        </w:rPr>
+      </w:pPr>
+      <w:proofErr w:type="spellStart"/>
+      <w:proofErr w:type="gramStart"/>
+      <w:r>
+        <w:rPr>
+          <w:rFonts w:ascii="Consolas" w:eastAsia="Times New Roman" w:hAnsi="Consolas" w:cs="Times New Roman"/>
+          <w:color w:val="000000"/>
+          <w:sz w:val="21"/>
+          <w:szCs w:val="21"/>
+          <w:lang w:eastAsia="fr-FR"/>
+        </w:rPr>
+        <w:t>trouveX</w:t>
+      </w:r>
+      <w:proofErr w:type="spellEnd"/>
+      <w:r>
+        <w:rPr>
+          <w:rFonts w:ascii="Consolas" w:eastAsia="Times New Roman" w:hAnsi="Consolas" w:cs="Times New Roman"/>
+          <w:color w:val="000000"/>
+          <w:sz w:val="21"/>
+          <w:szCs w:val="21"/>
+          <w:lang w:eastAsia="fr-FR"/>
+        </w:rPr>
+        <w:t>(</w:t>
+      </w:r>
+      <w:proofErr w:type="gramEnd"/>
+      <w:r>
+        <w:rPr>
+          <w:rFonts w:ascii="Consolas" w:eastAsia="Times New Roman" w:hAnsi="Consolas" w:cs="Times New Roman"/>
+          <w:color w:val="000000"/>
+          <w:sz w:val="21"/>
+          <w:szCs w:val="21"/>
+          <w:lang w:eastAsia="fr-FR"/>
+        </w:rPr>
+        <w:t>séquence</w:t>
+      </w:r>
+      <w:r>
+        <w:rPr>
+          <w:rFonts w:ascii="Consolas" w:eastAsia="Times New Roman" w:hAnsi="Consolas" w:cs="Times New Roman"/>
+          <w:color w:val="000000"/>
+          <w:sz w:val="21"/>
+          <w:szCs w:val="21"/>
+          <w:lang w:eastAsia="fr-FR"/>
+        </w:rPr>
+        <w:t xml:space="preserve"> : </w:t>
+      </w:r>
+      <w:r>
+        <w:rPr>
+          <w:rFonts w:ascii="Consolas" w:eastAsia="Times New Roman" w:hAnsi="Consolas" w:cs="Times New Roman"/>
+          <w:color w:val="000000"/>
+          <w:sz w:val="21"/>
+          <w:szCs w:val="21"/>
+          <w:lang w:eastAsia="fr-FR"/>
+        </w:rPr>
+        <w:t>p):</w:t>
+      </w:r>
+    </w:p>
+    <w:p>
+      <w:pPr>
+        <w:widowControl/>
+        <w:shd w:val="clear" w:color="auto" w:fill="FFFFFE"/>
+        <w:autoSpaceDE/>
+        <w:autoSpaceDN/>
+        <w:spacing w:line="285" w:lineRule="atLeast"/>
+        <w:ind w:firstLine="720"/>
+        <w:rPr>
+          <w:rFonts w:ascii="Consolas" w:eastAsia="Times New Roman" w:hAnsi="Consolas" w:cs="Times New Roman"/>
+          <w:color w:val="000000"/>
+          <w:sz w:val="21"/>
+          <w:szCs w:val="21"/>
+          <w:lang w:eastAsia="fr-FR"/>
+        </w:rPr>
+      </w:pPr>
+      <w:proofErr w:type="gramStart"/>
+      <w:r>
+        <w:rPr>
+          <w:rFonts w:ascii="Consolas" w:eastAsia="Times New Roman" w:hAnsi="Consolas" w:cs="Times New Roman"/>
+          <w:color w:val="000000"/>
+          <w:sz w:val="21"/>
+          <w:szCs w:val="21"/>
+          <w:lang w:eastAsia="fr-FR"/>
+        </w:rPr>
+        <w:t>matrice</w:t>
+      </w:r>
+      <w:proofErr w:type="gramEnd"/>
+      <w:r>
+        <w:rPr>
+          <w:rFonts w:ascii="Consolas" w:eastAsia="Times New Roman" w:hAnsi="Consolas" w:cs="Times New Roman"/>
+          <w:color w:val="000000"/>
+          <w:sz w:val="21"/>
+          <w:szCs w:val="21"/>
+          <w:lang w:eastAsia="fr-FR"/>
+        </w:rPr>
+        <w:t xml:space="preserve"> (de taille n*n)</w:t>
+      </w:r>
+      <w:r>
+        <w:rPr>
+          <w:rFonts w:ascii="Consolas" w:eastAsia="Times New Roman" w:hAnsi="Consolas" w:cs="Times New Roman"/>
+          <w:color w:val="000000"/>
+          <w:sz w:val="21"/>
+          <w:szCs w:val="21"/>
+          <w:lang w:eastAsia="fr-FR"/>
+        </w:rPr>
+        <w:t xml:space="preserve"> : </w:t>
+      </w:r>
+      <w:proofErr w:type="spellStart"/>
+      <w:r>
+        <w:rPr>
+          <w:rFonts w:ascii="Consolas" w:eastAsia="Times New Roman" w:hAnsi="Consolas" w:cs="Times New Roman"/>
+          <w:color w:val="000000"/>
+          <w:sz w:val="21"/>
+          <w:szCs w:val="21"/>
+          <w:lang w:eastAsia="fr-FR"/>
+        </w:rPr>
+        <w:t>result</w:t>
+      </w:r>
+      <w:proofErr w:type="spellEnd"/>
+    </w:p>
+    <w:p>
+      <w:pPr>
+        <w:widowControl/>
+        <w:shd w:val="clear" w:color="auto" w:fill="FFFFFE"/>
+        <w:autoSpaceDE/>
+        <w:autoSpaceDN/>
+        <w:spacing w:line="285" w:lineRule="atLeast"/>
+        <w:ind w:firstLine="720"/>
+        <w:rPr>
+          <w:rFonts w:ascii="Consolas" w:eastAsia="Times New Roman" w:hAnsi="Consolas" w:cs="Times New Roman"/>
+          <w:color w:val="000000"/>
+          <w:sz w:val="21"/>
+          <w:szCs w:val="21"/>
+          <w:lang w:eastAsia="fr-FR"/>
+        </w:rPr>
+      </w:pPr>
+      <w:r>
+        <w:rPr>
+          <w:rFonts w:ascii="Consolas" w:eastAsia="Times New Roman" w:hAnsi="Consolas" w:cs="Times New Roman"/>
+          <w:b/>
+          <w:bCs/>
+          <w:color w:val="000000"/>
+          <w:sz w:val="21"/>
+          <w:szCs w:val="21"/>
+          <w:lang w:eastAsia="fr-FR"/>
+        </w:rPr>
+        <w:t>Pour</w:t>
+      </w:r>
+      <w:r>
+        <w:rPr>
+          <w:rFonts w:ascii="Consolas" w:eastAsia="Times New Roman" w:hAnsi="Consolas" w:cs="Times New Roman"/>
+          <w:color w:val="000000"/>
+          <w:sz w:val="21"/>
+          <w:szCs w:val="21"/>
+          <w:lang w:eastAsia="fr-FR"/>
+        </w:rPr>
+        <w:t xml:space="preserve"> j </w:t>
+      </w:r>
+      <w:r>
+        <w:rPr>
+          <w:rFonts w:ascii="Consolas" w:eastAsia="Times New Roman" w:hAnsi="Consolas" w:cs="Times New Roman"/>
+          <w:color w:val="000000"/>
+          <w:sz w:val="21"/>
+          <w:szCs w:val="21"/>
+          <w:lang w:eastAsia="fr-FR"/>
+        </w:rPr>
+        <w:t>allant de 1 à n</w:t>
+      </w:r>
+    </w:p>
+    <w:p>
+      <w:pPr>
+        <w:widowControl/>
+        <w:shd w:val="clear" w:color="auto" w:fill="FFFFFE"/>
+        <w:autoSpaceDE/>
+        <w:autoSpaceDN/>
+        <w:spacing w:line="285" w:lineRule="atLeast"/>
+        <w:ind w:left="720" w:firstLine="720"/>
+        <w:rPr>
+          <w:rFonts w:ascii="Consolas" w:eastAsia="Times New Roman" w:hAnsi="Consolas" w:cs="Times New Roman"/>
+          <w:color w:val="000000"/>
+          <w:sz w:val="21"/>
+          <w:szCs w:val="21"/>
+          <w:lang w:eastAsia="fr-FR"/>
+        </w:rPr>
+      </w:pPr>
+      <w:r>
+        <w:rPr>
+          <w:rFonts w:ascii="Consolas" w:eastAsia="Times New Roman" w:hAnsi="Consolas" w:cs="Times New Roman"/>
+          <w:b/>
+          <w:bCs/>
+          <w:color w:val="000000"/>
+          <w:sz w:val="21"/>
+          <w:szCs w:val="21"/>
+          <w:lang w:eastAsia="fr-FR"/>
+        </w:rPr>
+        <w:t>Pour</w:t>
+      </w:r>
+      <w:r>
+        <w:rPr>
+          <w:rFonts w:ascii="Consolas" w:eastAsia="Times New Roman" w:hAnsi="Consolas" w:cs="Times New Roman"/>
+          <w:color w:val="000000"/>
+          <w:sz w:val="21"/>
+          <w:szCs w:val="21"/>
+          <w:lang w:eastAsia="fr-FR"/>
+        </w:rPr>
+        <w:t xml:space="preserve"> </w:t>
+      </w:r>
+      <w:proofErr w:type="spellStart"/>
+      <w:r>
+        <w:rPr>
+          <w:rFonts w:ascii="Consolas" w:eastAsia="Times New Roman" w:hAnsi="Consolas" w:cs="Times New Roman"/>
+          <w:color w:val="000000"/>
+          <w:sz w:val="21"/>
+          <w:szCs w:val="21"/>
+          <w:lang w:eastAsia="fr-FR"/>
+        </w:rPr>
+        <w:t>i</w:t>
+      </w:r>
+      <w:proofErr w:type="spellEnd"/>
+      <w:r>
+        <w:rPr>
+          <w:rFonts w:ascii="Consolas" w:eastAsia="Times New Roman" w:hAnsi="Consolas" w:cs="Times New Roman"/>
+          <w:color w:val="000000"/>
+          <w:sz w:val="21"/>
+          <w:szCs w:val="21"/>
+          <w:lang w:eastAsia="fr-FR"/>
+        </w:rPr>
+        <w:t xml:space="preserve"> </w:t>
+      </w:r>
+      <w:r>
+        <w:rPr>
+          <w:rFonts w:ascii="Consolas" w:eastAsia="Times New Roman" w:hAnsi="Consolas" w:cs="Times New Roman"/>
+          <w:color w:val="000000"/>
+          <w:sz w:val="21"/>
+          <w:szCs w:val="21"/>
+          <w:lang w:eastAsia="fr-FR"/>
+        </w:rPr>
+        <w:t xml:space="preserve">allant de </w:t>
+      </w:r>
+      <w:r>
+        <w:rPr>
+          <w:rFonts w:ascii="Consolas" w:eastAsia="Times New Roman" w:hAnsi="Consolas" w:cs="Times New Roman"/>
+          <w:color w:val="000000"/>
+          <w:sz w:val="21"/>
+          <w:szCs w:val="21"/>
+          <w:lang w:eastAsia="fr-FR"/>
+        </w:rPr>
+        <w:t>j</w:t>
+      </w:r>
+      <w:r>
+        <w:rPr>
+          <w:rFonts w:ascii="Consolas" w:eastAsia="Times New Roman" w:hAnsi="Consolas" w:cs="Times New Roman"/>
+          <w:color w:val="000000"/>
+          <w:sz w:val="21"/>
+          <w:szCs w:val="21"/>
+          <w:lang w:eastAsia="fr-FR"/>
+        </w:rPr>
+        <w:t xml:space="preserve"> à </w:t>
+      </w:r>
+      <w:r>
+        <w:rPr>
+          <w:rFonts w:ascii="Consolas" w:eastAsia="Times New Roman" w:hAnsi="Consolas" w:cs="Times New Roman"/>
+          <w:color w:val="000000"/>
+          <w:sz w:val="21"/>
+          <w:szCs w:val="21"/>
+          <w:lang w:eastAsia="fr-FR"/>
+        </w:rPr>
+        <w:t>1</w:t>
+      </w:r>
+      <w:r>
+        <w:rPr>
+          <w:rFonts w:ascii="Consolas" w:eastAsia="Times New Roman" w:hAnsi="Consolas" w:cs="Times New Roman"/>
+          <w:color w:val="000000"/>
+          <w:sz w:val="21"/>
+          <w:szCs w:val="21"/>
+          <w:lang w:eastAsia="fr-FR"/>
+        </w:rPr>
+        <w:t xml:space="preserve"> par pas de</w:t>
+      </w:r>
+      <w:r>
+        <w:rPr>
+          <w:rFonts w:ascii="Consolas" w:eastAsia="Times New Roman" w:hAnsi="Consolas" w:cs="Times New Roman"/>
+          <w:color w:val="000000"/>
+          <w:sz w:val="21"/>
+          <w:szCs w:val="21"/>
+          <w:lang w:eastAsia="fr-FR"/>
+        </w:rPr>
+        <w:t xml:space="preserve"> -</w:t>
+      </w:r>
+      <w:r>
+        <w:rPr>
+          <w:rFonts w:ascii="Consolas" w:eastAsia="Times New Roman" w:hAnsi="Consolas" w:cs="Times New Roman"/>
+          <w:color w:val="000000"/>
+          <w:sz w:val="21"/>
+          <w:szCs w:val="21"/>
+          <w:lang w:eastAsia="fr-FR"/>
+        </w:rPr>
+        <w:t>1</w:t>
+      </w:r>
+    </w:p>
+    <w:p>
+      <w:pPr>
+        <w:widowControl/>
+        <w:shd w:val="clear" w:color="auto" w:fill="FFFFFE"/>
+        <w:autoSpaceDE/>
+        <w:autoSpaceDN/>
+        <w:spacing w:line="285" w:lineRule="atLeast"/>
+        <w:ind w:left="1440" w:firstLine="720"/>
+        <w:rPr>
+          <w:rFonts w:ascii="Consolas" w:eastAsia="Times New Roman" w:hAnsi="Consolas" w:cs="Times New Roman"/>
+          <w:color w:val="000000"/>
+          <w:sz w:val="21"/>
+          <w:szCs w:val="21"/>
+          <w:lang w:val="en-GB" w:eastAsia="fr-FR"/>
+        </w:rPr>
+      </w:pPr>
+      <w:r>
+        <w:rPr>
+          <w:rFonts w:ascii="Consolas" w:eastAsia="Times New Roman" w:hAnsi="Consolas" w:cs="Times New Roman"/>
+          <w:b/>
+          <w:bCs/>
+          <w:color w:val="000000"/>
+          <w:sz w:val="21"/>
+          <w:szCs w:val="21"/>
+          <w:lang w:val="en-GB" w:eastAsia="fr-FR"/>
+        </w:rPr>
+        <w:t>Si</w:t>
+      </w:r>
+      <w:r>
+        <w:rPr>
+          <w:rFonts w:ascii="Consolas" w:eastAsia="Times New Roman" w:hAnsi="Consolas" w:cs="Times New Roman"/>
+          <w:color w:val="000000"/>
+          <w:sz w:val="21"/>
+          <w:szCs w:val="21"/>
+          <w:lang w:val="en-GB" w:eastAsia="fr-FR"/>
+        </w:rPr>
+        <w:t xml:space="preserve"> (</w:t>
+      </w:r>
+      <w:proofErr w:type="spellStart"/>
+      <w:r>
+        <w:rPr>
+          <w:rFonts w:ascii="Consolas" w:eastAsia="Times New Roman" w:hAnsi="Consolas" w:cs="Times New Roman"/>
+          <w:color w:val="000000"/>
+          <w:sz w:val="21"/>
+          <w:szCs w:val="21"/>
+          <w:lang w:val="en-GB" w:eastAsia="fr-FR"/>
+        </w:rPr>
+        <w:t>i</w:t>
+      </w:r>
+      <w:proofErr w:type="spellEnd"/>
+      <w:r>
+        <w:rPr>
+          <w:rFonts w:ascii="Consolas" w:eastAsia="Times New Roman" w:hAnsi="Consolas" w:cs="Times New Roman"/>
+          <w:color w:val="000000"/>
+          <w:sz w:val="21"/>
+          <w:szCs w:val="21"/>
+          <w:lang w:val="en-GB" w:eastAsia="fr-FR"/>
+        </w:rPr>
+        <w:t xml:space="preserve"> = j)</w:t>
+      </w:r>
+    </w:p>
+    <w:p>
+      <w:pPr>
+        <w:widowControl/>
+        <w:shd w:val="clear" w:color="auto" w:fill="FFFFFE"/>
+        <w:autoSpaceDE/>
+        <w:autoSpaceDN/>
+        <w:spacing w:line="285" w:lineRule="atLeast"/>
+        <w:rPr>
+          <w:rFonts w:ascii="Consolas" w:eastAsia="Times New Roman" w:hAnsi="Consolas" w:cs="Times New Roman"/>
+          <w:color w:val="000000"/>
+          <w:sz w:val="21"/>
+          <w:szCs w:val="21"/>
+          <w:lang w:val="en-GB" w:eastAsia="fr-FR"/>
+        </w:rPr>
+      </w:pPr>
+      <w:r>
+        <w:rPr>
+          <w:rFonts w:ascii="Consolas" w:eastAsia="Times New Roman" w:hAnsi="Consolas" w:cs="Times New Roman"/>
+          <w:color w:val="000000"/>
+          <w:sz w:val="21"/>
+          <w:szCs w:val="21"/>
+          <w:lang w:val="en-GB" w:eastAsia="fr-FR"/>
+        </w:rPr>
+        <w:t xml:space="preserve">        </w:t>
+      </w:r>
+      <w:r>
+        <w:rPr>
+          <w:rFonts w:ascii="Consolas" w:eastAsia="Times New Roman" w:hAnsi="Consolas" w:cs="Times New Roman"/>
+          <w:color w:val="000000"/>
+          <w:sz w:val="21"/>
+          <w:szCs w:val="21"/>
+          <w:lang w:val="en-GB" w:eastAsia="fr-FR"/>
+        </w:rPr>
+        <w:tab/>
+      </w:r>
+      <w:r>
+        <w:rPr>
+          <w:rFonts w:ascii="Consolas" w:eastAsia="Times New Roman" w:hAnsi="Consolas" w:cs="Times New Roman"/>
+          <w:color w:val="000000"/>
+          <w:sz w:val="21"/>
+          <w:szCs w:val="21"/>
+          <w:lang w:val="en-GB" w:eastAsia="fr-FR"/>
+        </w:rPr>
+        <w:tab/>
+      </w:r>
+      <w:r>
+        <w:rPr>
+          <w:rFonts w:ascii="Consolas" w:eastAsia="Times New Roman" w:hAnsi="Consolas" w:cs="Times New Roman"/>
+          <w:color w:val="000000"/>
+          <w:sz w:val="21"/>
+          <w:szCs w:val="21"/>
+          <w:lang w:val="en-GB" w:eastAsia="fr-FR"/>
+        </w:rPr>
+        <w:tab/>
+      </w:r>
+      <w:r>
+        <w:rPr>
+          <w:rFonts w:ascii="Consolas" w:eastAsia="Times New Roman" w:hAnsi="Consolas" w:cs="Times New Roman"/>
+          <w:color w:val="000000"/>
+          <w:sz w:val="21"/>
+          <w:szCs w:val="21"/>
+          <w:lang w:val="en-GB" w:eastAsia="fr-FR"/>
+        </w:rPr>
+        <w:t>result[</w:t>
+      </w:r>
+      <w:proofErr w:type="spellStart"/>
+      <w:r>
+        <w:rPr>
+          <w:rFonts w:ascii="Consolas" w:eastAsia="Times New Roman" w:hAnsi="Consolas" w:cs="Times New Roman"/>
+          <w:color w:val="000000"/>
+          <w:sz w:val="21"/>
+          <w:szCs w:val="21"/>
+          <w:lang w:val="en-GB" w:eastAsia="fr-FR"/>
+        </w:rPr>
+        <w:t>i</w:t>
+      </w:r>
+      <w:proofErr w:type="spellEnd"/>
+      <w:r>
+        <w:rPr>
+          <w:rFonts w:ascii="Consolas" w:eastAsia="Times New Roman" w:hAnsi="Consolas" w:cs="Times New Roman"/>
+          <w:color w:val="000000"/>
+          <w:sz w:val="21"/>
+          <w:szCs w:val="21"/>
+          <w:lang w:val="en-GB" w:eastAsia="fr-FR"/>
+        </w:rPr>
+        <w:t>][j] = p[</w:t>
+      </w:r>
+      <w:proofErr w:type="spellStart"/>
+      <w:r>
+        <w:rPr>
+          <w:rFonts w:ascii="Consolas" w:eastAsia="Times New Roman" w:hAnsi="Consolas" w:cs="Times New Roman"/>
+          <w:color w:val="000000"/>
+          <w:sz w:val="21"/>
+          <w:szCs w:val="21"/>
+          <w:lang w:val="en-GB" w:eastAsia="fr-FR"/>
+        </w:rPr>
+        <w:t>i</w:t>
+      </w:r>
+      <w:proofErr w:type="spellEnd"/>
+      <w:r>
+        <w:rPr>
+          <w:rFonts w:ascii="Consolas" w:eastAsia="Times New Roman" w:hAnsi="Consolas" w:cs="Times New Roman"/>
+          <w:color w:val="000000"/>
+          <w:sz w:val="21"/>
+          <w:szCs w:val="21"/>
+          <w:lang w:val="en-GB" w:eastAsia="fr-FR"/>
+        </w:rPr>
+        <w:t>]</w:t>
+      </w:r>
+    </w:p>
+    <w:p>
+      <w:pPr>
+        <w:widowControl/>
+        <w:shd w:val="clear" w:color="auto" w:fill="FFFFFE"/>
+        <w:autoSpaceDE/>
+        <w:autoSpaceDN/>
+        <w:spacing w:line="285" w:lineRule="atLeast"/>
+        <w:rPr>
+          <w:rFonts w:ascii="Consolas" w:eastAsia="Times New Roman" w:hAnsi="Consolas" w:cs="Times New Roman"/>
+          <w:color w:val="000000"/>
+          <w:sz w:val="21"/>
+          <w:szCs w:val="21"/>
+          <w:lang w:val="en-GB" w:eastAsia="fr-FR"/>
+        </w:rPr>
+      </w:pPr>
+      <w:r>
+        <w:rPr>
+          <w:rFonts w:ascii="Consolas" w:eastAsia="Times New Roman" w:hAnsi="Consolas" w:cs="Times New Roman"/>
+          <w:color w:val="000000"/>
+          <w:sz w:val="21"/>
+          <w:szCs w:val="21"/>
+          <w:lang w:val="en-GB" w:eastAsia="fr-FR"/>
+        </w:rPr>
+        <w:t xml:space="preserve">      </w:t>
+      </w:r>
+      <w:r>
+        <w:rPr>
+          <w:rFonts w:ascii="Consolas" w:eastAsia="Times New Roman" w:hAnsi="Consolas" w:cs="Times New Roman"/>
+          <w:color w:val="000000"/>
+          <w:sz w:val="21"/>
+          <w:szCs w:val="21"/>
+          <w:lang w:val="en-GB" w:eastAsia="fr-FR"/>
+        </w:rPr>
+        <w:tab/>
+      </w:r>
+      <w:r>
+        <w:rPr>
+          <w:rFonts w:ascii="Consolas" w:eastAsia="Times New Roman" w:hAnsi="Consolas" w:cs="Times New Roman"/>
+          <w:color w:val="000000"/>
+          <w:sz w:val="21"/>
+          <w:szCs w:val="21"/>
+          <w:lang w:val="en-GB" w:eastAsia="fr-FR"/>
+        </w:rPr>
+        <w:tab/>
+      </w:r>
+      <w:r>
+        <w:rPr>
+          <w:rFonts w:ascii="Consolas" w:eastAsia="Times New Roman" w:hAnsi="Consolas" w:cs="Times New Roman"/>
+          <w:color w:val="000000"/>
+          <w:sz w:val="21"/>
+          <w:szCs w:val="21"/>
+          <w:lang w:val="en-GB" w:eastAsia="fr-FR"/>
+        </w:rPr>
+        <w:tab/>
+      </w:r>
+      <w:proofErr w:type="spellStart"/>
+      <w:r>
+        <w:rPr>
+          <w:rFonts w:ascii="Consolas" w:eastAsia="Times New Roman" w:hAnsi="Consolas" w:cs="Times New Roman"/>
+          <w:b/>
+          <w:bCs/>
+          <w:color w:val="000000"/>
+          <w:sz w:val="21"/>
+          <w:szCs w:val="21"/>
+          <w:lang w:val="en-GB" w:eastAsia="fr-FR"/>
+        </w:rPr>
+        <w:t>Sinon</w:t>
+      </w:r>
+      <w:proofErr w:type="spellEnd"/>
+    </w:p>
+    <w:p>
+      <w:pPr>
+        <w:widowControl/>
+        <w:shd w:val="clear" w:color="auto" w:fill="FFFFFE"/>
+        <w:autoSpaceDE/>
+        <w:autoSpaceDN/>
+        <w:spacing w:line="285" w:lineRule="atLeast"/>
+        <w:rPr>
+          <w:rFonts w:ascii="Consolas" w:eastAsia="Times New Roman" w:hAnsi="Consolas" w:cs="Times New Roman"/>
+          <w:color w:val="000000"/>
+          <w:sz w:val="21"/>
+          <w:szCs w:val="21"/>
+          <w:lang w:val="en-GB" w:eastAsia="fr-FR"/>
+        </w:rPr>
+      </w:pPr>
+      <w:r>
+        <w:rPr>
+          <w:rFonts w:ascii="Consolas" w:eastAsia="Times New Roman" w:hAnsi="Consolas" w:cs="Times New Roman"/>
+          <w:color w:val="000000"/>
+          <w:sz w:val="21"/>
+          <w:szCs w:val="21"/>
+          <w:lang w:val="en-GB" w:eastAsia="fr-FR"/>
+        </w:rPr>
+        <w:t xml:space="preserve">        </w:t>
+      </w:r>
+      <w:r>
+        <w:rPr>
+          <w:rFonts w:ascii="Consolas" w:eastAsia="Times New Roman" w:hAnsi="Consolas" w:cs="Times New Roman"/>
+          <w:color w:val="000000"/>
+          <w:sz w:val="21"/>
+          <w:szCs w:val="21"/>
+          <w:lang w:val="en-GB" w:eastAsia="fr-FR"/>
+        </w:rPr>
+        <w:tab/>
+      </w:r>
+      <w:r>
+        <w:rPr>
+          <w:rFonts w:ascii="Consolas" w:eastAsia="Times New Roman" w:hAnsi="Consolas" w:cs="Times New Roman"/>
+          <w:color w:val="000000"/>
+          <w:sz w:val="21"/>
+          <w:szCs w:val="21"/>
+          <w:lang w:val="en-GB" w:eastAsia="fr-FR"/>
+        </w:rPr>
+        <w:tab/>
+      </w:r>
+      <w:r>
+        <w:rPr>
+          <w:rFonts w:ascii="Consolas" w:eastAsia="Times New Roman" w:hAnsi="Consolas" w:cs="Times New Roman"/>
+          <w:color w:val="000000"/>
+          <w:sz w:val="21"/>
+          <w:szCs w:val="21"/>
+          <w:lang w:val="en-GB" w:eastAsia="fr-FR"/>
+        </w:rPr>
+        <w:tab/>
+      </w:r>
+      <w:r>
+        <w:rPr>
+          <w:rFonts w:ascii="Consolas" w:eastAsia="Times New Roman" w:hAnsi="Consolas" w:cs="Times New Roman"/>
+          <w:b/>
+          <w:bCs/>
+          <w:color w:val="000000"/>
+          <w:sz w:val="21"/>
+          <w:szCs w:val="21"/>
+          <w:lang w:val="en-GB" w:eastAsia="fr-FR"/>
+        </w:rPr>
+        <w:t>Si</w:t>
+      </w:r>
+      <w:r>
+        <w:rPr>
+          <w:rFonts w:ascii="Consolas" w:eastAsia="Times New Roman" w:hAnsi="Consolas" w:cs="Times New Roman"/>
+          <w:color w:val="000000"/>
+          <w:sz w:val="21"/>
+          <w:szCs w:val="21"/>
+          <w:lang w:val="en-GB" w:eastAsia="fr-FR"/>
+        </w:rPr>
+        <w:t xml:space="preserve"> </w:t>
+      </w:r>
+      <w:r>
+        <w:rPr>
+          <w:rFonts w:ascii="Consolas" w:eastAsia="Times New Roman" w:hAnsi="Consolas" w:cs="Times New Roman"/>
+          <w:color w:val="000000"/>
+          <w:sz w:val="21"/>
+          <w:szCs w:val="21"/>
+          <w:lang w:val="en-GB" w:eastAsia="fr-FR"/>
+        </w:rPr>
+        <w:t>(j</w:t>
+      </w:r>
+      <w:r>
+        <w:rPr>
+          <w:rFonts w:ascii="Consolas" w:eastAsia="Times New Roman" w:hAnsi="Consolas" w:cs="Times New Roman"/>
+          <w:color w:val="000000"/>
+          <w:sz w:val="21"/>
+          <w:szCs w:val="21"/>
+          <w:lang w:val="en-GB" w:eastAsia="fr-FR"/>
+        </w:rPr>
+        <w:t xml:space="preserve"> </w:t>
+      </w:r>
+      <w:r>
+        <w:rPr>
+          <w:rFonts w:ascii="Consolas" w:eastAsia="Times New Roman" w:hAnsi="Consolas" w:cs="Times New Roman"/>
+          <w:color w:val="000000"/>
+          <w:sz w:val="21"/>
+          <w:szCs w:val="21"/>
+          <w:lang w:val="en-GB" w:eastAsia="fr-FR"/>
+        </w:rPr>
+        <w:t>-</w:t>
+      </w:r>
+      <w:r>
+        <w:rPr>
+          <w:rFonts w:ascii="Consolas" w:eastAsia="Times New Roman" w:hAnsi="Consolas" w:cs="Times New Roman"/>
+          <w:color w:val="000000"/>
+          <w:sz w:val="21"/>
+          <w:szCs w:val="21"/>
+          <w:lang w:val="en-GB" w:eastAsia="fr-FR"/>
+        </w:rPr>
+        <w:t xml:space="preserve"> </w:t>
+      </w:r>
+      <w:proofErr w:type="spellStart"/>
+      <w:r>
+        <w:rPr>
+          <w:rFonts w:ascii="Consolas" w:eastAsia="Times New Roman" w:hAnsi="Consolas" w:cs="Times New Roman"/>
+          <w:color w:val="000000"/>
+          <w:sz w:val="21"/>
+          <w:szCs w:val="21"/>
+          <w:lang w:val="en-GB" w:eastAsia="fr-FR"/>
+        </w:rPr>
+        <w:t>i</w:t>
+      </w:r>
+      <w:proofErr w:type="spellEnd"/>
+      <w:r>
+        <w:rPr>
+          <w:rFonts w:ascii="Consolas" w:eastAsia="Times New Roman" w:hAnsi="Consolas" w:cs="Times New Roman"/>
+          <w:color w:val="000000"/>
+          <w:sz w:val="21"/>
+          <w:szCs w:val="21"/>
+          <w:lang w:val="en-GB" w:eastAsia="fr-FR"/>
+        </w:rPr>
+        <w:t>) = 1</w:t>
+      </w:r>
+    </w:p>
+    <w:p>
+      <w:pPr>
+        <w:widowControl/>
+        <w:shd w:val="clear" w:color="auto" w:fill="FFFFFE"/>
+        <w:autoSpaceDE/>
+        <w:autoSpaceDN/>
+        <w:spacing w:line="285" w:lineRule="atLeast"/>
+        <w:rPr>
+          <w:rFonts w:ascii="Consolas" w:eastAsia="Times New Roman" w:hAnsi="Consolas" w:cs="Times New Roman"/>
+          <w:color w:val="000000"/>
+          <w:sz w:val="21"/>
+          <w:szCs w:val="21"/>
+          <w:lang w:val="en-GB" w:eastAsia="fr-FR"/>
+        </w:rPr>
+      </w:pPr>
+      <w:r>
+        <w:rPr>
+          <w:rFonts w:ascii="Consolas" w:eastAsia="Times New Roman" w:hAnsi="Consolas" w:cs="Times New Roman"/>
+          <w:color w:val="000000"/>
+          <w:sz w:val="21"/>
+          <w:szCs w:val="21"/>
+          <w:lang w:val="en-GB" w:eastAsia="fr-FR"/>
+        </w:rPr>
+        <w:t xml:space="preserve">          </w:t>
+      </w:r>
+      <w:r>
+        <w:rPr>
+          <w:rFonts w:ascii="Consolas" w:eastAsia="Times New Roman" w:hAnsi="Consolas" w:cs="Times New Roman"/>
+          <w:color w:val="000000"/>
+          <w:sz w:val="21"/>
+          <w:szCs w:val="21"/>
+          <w:lang w:val="en-GB" w:eastAsia="fr-FR"/>
+        </w:rPr>
+        <w:tab/>
+      </w:r>
+      <w:r>
+        <w:rPr>
+          <w:rFonts w:ascii="Consolas" w:eastAsia="Times New Roman" w:hAnsi="Consolas" w:cs="Times New Roman"/>
+          <w:color w:val="000000"/>
+          <w:sz w:val="21"/>
+          <w:szCs w:val="21"/>
+          <w:lang w:val="en-GB" w:eastAsia="fr-FR"/>
+        </w:rPr>
+        <w:tab/>
+      </w:r>
+      <w:r>
+        <w:rPr>
+          <w:rFonts w:ascii="Consolas" w:eastAsia="Times New Roman" w:hAnsi="Consolas" w:cs="Times New Roman"/>
+          <w:color w:val="000000"/>
+          <w:sz w:val="21"/>
+          <w:szCs w:val="21"/>
+          <w:lang w:val="en-GB" w:eastAsia="fr-FR"/>
+        </w:rPr>
+        <w:tab/>
+      </w:r>
+      <w:r>
+        <w:rPr>
+          <w:rFonts w:ascii="Consolas" w:eastAsia="Times New Roman" w:hAnsi="Consolas" w:cs="Times New Roman"/>
+          <w:color w:val="000000"/>
+          <w:sz w:val="21"/>
+          <w:szCs w:val="21"/>
+          <w:lang w:val="en-GB" w:eastAsia="fr-FR"/>
+        </w:rPr>
+        <w:tab/>
+      </w:r>
+      <w:r>
+        <w:rPr>
+          <w:rFonts w:ascii="Consolas" w:eastAsia="Times New Roman" w:hAnsi="Consolas" w:cs="Times New Roman"/>
+          <w:color w:val="000000"/>
+          <w:sz w:val="21"/>
+          <w:szCs w:val="21"/>
+          <w:lang w:val="en-GB" w:eastAsia="fr-FR"/>
+        </w:rPr>
+        <w:t>result[</w:t>
+      </w:r>
+      <w:proofErr w:type="spellStart"/>
+      <w:r>
+        <w:rPr>
+          <w:rFonts w:ascii="Consolas" w:eastAsia="Times New Roman" w:hAnsi="Consolas" w:cs="Times New Roman"/>
+          <w:color w:val="000000"/>
+          <w:sz w:val="21"/>
+          <w:szCs w:val="21"/>
+          <w:lang w:val="en-GB" w:eastAsia="fr-FR"/>
+        </w:rPr>
+        <w:t>i</w:t>
+      </w:r>
+      <w:proofErr w:type="spellEnd"/>
+      <w:r>
+        <w:rPr>
+          <w:rFonts w:ascii="Consolas" w:eastAsia="Times New Roman" w:hAnsi="Consolas" w:cs="Times New Roman"/>
+          <w:color w:val="000000"/>
+          <w:sz w:val="21"/>
+          <w:szCs w:val="21"/>
+          <w:lang w:val="en-GB" w:eastAsia="fr-FR"/>
+        </w:rPr>
+        <w:t xml:space="preserve">][j] = </w:t>
+      </w:r>
+      <w:proofErr w:type="spellStart"/>
+      <w:r>
+        <w:rPr>
+          <w:rFonts w:ascii="Consolas" w:eastAsia="Times New Roman" w:hAnsi="Consolas" w:cs="Times New Roman"/>
+          <w:color w:val="000000"/>
+          <w:sz w:val="21"/>
+          <w:szCs w:val="21"/>
+          <w:lang w:val="en-GB" w:eastAsia="fr-FR"/>
+        </w:rPr>
+        <w:t>mult</w:t>
+      </w:r>
+      <w:proofErr w:type="spellEnd"/>
+      <w:r>
+        <w:rPr>
+          <w:rFonts w:ascii="Consolas" w:eastAsia="Times New Roman" w:hAnsi="Consolas" w:cs="Times New Roman"/>
+          <w:color w:val="000000"/>
+          <w:sz w:val="21"/>
+          <w:szCs w:val="21"/>
+          <w:lang w:val="en-GB" w:eastAsia="fr-FR"/>
+        </w:rPr>
+        <w:t>(result[</w:t>
+      </w:r>
+      <w:proofErr w:type="spellStart"/>
+      <w:r>
+        <w:rPr>
+          <w:rFonts w:ascii="Consolas" w:eastAsia="Times New Roman" w:hAnsi="Consolas" w:cs="Times New Roman"/>
+          <w:color w:val="000000"/>
+          <w:sz w:val="21"/>
+          <w:szCs w:val="21"/>
+          <w:lang w:val="en-GB" w:eastAsia="fr-FR"/>
+        </w:rPr>
+        <w:t>i</w:t>
+      </w:r>
+      <w:proofErr w:type="spellEnd"/>
+      <w:r>
+        <w:rPr>
+          <w:rFonts w:ascii="Consolas" w:eastAsia="Times New Roman" w:hAnsi="Consolas" w:cs="Times New Roman"/>
+          <w:color w:val="000000"/>
+          <w:sz w:val="21"/>
+          <w:szCs w:val="21"/>
+          <w:lang w:val="en-GB" w:eastAsia="fr-FR"/>
+        </w:rPr>
+        <w:t>][j-1], result[i+</w:t>
+      </w:r>
+      <w:proofErr w:type="gramStart"/>
+      <w:r>
+        <w:rPr>
+          <w:rFonts w:ascii="Consolas" w:eastAsia="Times New Roman" w:hAnsi="Consolas" w:cs="Times New Roman"/>
+          <w:color w:val="000000"/>
+          <w:sz w:val="21"/>
+          <w:szCs w:val="21"/>
+          <w:lang w:val="en-GB" w:eastAsia="fr-FR"/>
+        </w:rPr>
+        <w:t>1][</w:t>
+      </w:r>
+      <w:proofErr w:type="gramEnd"/>
+      <w:r>
+        <w:rPr>
+          <w:rFonts w:ascii="Consolas" w:eastAsia="Times New Roman" w:hAnsi="Consolas" w:cs="Times New Roman"/>
+          <w:color w:val="000000"/>
+          <w:sz w:val="21"/>
+          <w:szCs w:val="21"/>
+          <w:lang w:val="en-GB" w:eastAsia="fr-FR"/>
+        </w:rPr>
+        <w:t>j])</w:t>
+      </w:r>
+    </w:p>
+    <w:p>
+      <w:pPr>
+        <w:widowControl/>
+        <w:shd w:val="clear" w:color="auto" w:fill="FFFFFE"/>
+        <w:autoSpaceDE/>
+        <w:autoSpaceDN/>
+        <w:spacing w:line="285" w:lineRule="atLeast"/>
+        <w:rPr>
+          <w:rFonts w:ascii="Consolas" w:eastAsia="Times New Roman" w:hAnsi="Consolas" w:cs="Times New Roman"/>
+          <w:color w:val="000000"/>
+          <w:sz w:val="21"/>
+          <w:szCs w:val="21"/>
+          <w:lang w:val="en-GB" w:eastAsia="fr-FR"/>
+        </w:rPr>
+      </w:pPr>
+      <w:r>
+        <w:rPr>
+          <w:rFonts w:ascii="Consolas" w:eastAsia="Times New Roman" w:hAnsi="Consolas" w:cs="Times New Roman"/>
+          <w:color w:val="000000"/>
+          <w:sz w:val="21"/>
+          <w:szCs w:val="21"/>
+          <w:lang w:val="en-GB" w:eastAsia="fr-FR"/>
+        </w:rPr>
+        <w:t xml:space="preserve">        </w:t>
+      </w:r>
+      <w:r>
+        <w:rPr>
+          <w:rFonts w:ascii="Consolas" w:eastAsia="Times New Roman" w:hAnsi="Consolas" w:cs="Times New Roman"/>
+          <w:color w:val="000000"/>
+          <w:sz w:val="21"/>
+          <w:szCs w:val="21"/>
+          <w:lang w:val="en-GB" w:eastAsia="fr-FR"/>
+        </w:rPr>
+        <w:tab/>
+      </w:r>
+      <w:r>
+        <w:rPr>
+          <w:rFonts w:ascii="Consolas" w:eastAsia="Times New Roman" w:hAnsi="Consolas" w:cs="Times New Roman"/>
+          <w:color w:val="000000"/>
+          <w:sz w:val="21"/>
+          <w:szCs w:val="21"/>
+          <w:lang w:val="en-GB" w:eastAsia="fr-FR"/>
+        </w:rPr>
+        <w:tab/>
+      </w:r>
+      <w:r>
+        <w:rPr>
+          <w:rFonts w:ascii="Consolas" w:eastAsia="Times New Roman" w:hAnsi="Consolas" w:cs="Times New Roman"/>
+          <w:color w:val="000000"/>
+          <w:sz w:val="21"/>
+          <w:szCs w:val="21"/>
+          <w:lang w:val="en-GB" w:eastAsia="fr-FR"/>
+        </w:rPr>
+        <w:tab/>
+      </w:r>
+      <w:proofErr w:type="spellStart"/>
+      <w:r>
+        <w:rPr>
+          <w:rFonts w:ascii="Consolas" w:eastAsia="Times New Roman" w:hAnsi="Consolas" w:cs="Times New Roman"/>
+          <w:b/>
+          <w:bCs/>
+          <w:color w:val="000000"/>
+          <w:sz w:val="21"/>
+          <w:szCs w:val="21"/>
+          <w:lang w:val="en-GB" w:eastAsia="fr-FR"/>
+        </w:rPr>
+        <w:t>SinonSi</w:t>
+      </w:r>
+      <w:proofErr w:type="spellEnd"/>
+      <w:r>
+        <w:rPr>
+          <w:rFonts w:ascii="Consolas" w:eastAsia="Times New Roman" w:hAnsi="Consolas" w:cs="Times New Roman"/>
+          <w:color w:val="000000"/>
+          <w:sz w:val="21"/>
+          <w:szCs w:val="21"/>
+          <w:lang w:val="en-GB" w:eastAsia="fr-FR"/>
+        </w:rPr>
+        <w:t xml:space="preserve"> ((j-</w:t>
+      </w:r>
+      <w:proofErr w:type="spellStart"/>
+      <w:r>
+        <w:rPr>
+          <w:rFonts w:ascii="Consolas" w:eastAsia="Times New Roman" w:hAnsi="Consolas" w:cs="Times New Roman"/>
+          <w:color w:val="000000"/>
+          <w:sz w:val="21"/>
+          <w:szCs w:val="21"/>
+          <w:lang w:val="en-GB" w:eastAsia="fr-FR"/>
+        </w:rPr>
+        <w:t>i</w:t>
+      </w:r>
+      <w:proofErr w:type="spellEnd"/>
+      <w:r>
+        <w:rPr>
+          <w:rFonts w:ascii="Consolas" w:eastAsia="Times New Roman" w:hAnsi="Consolas" w:cs="Times New Roman"/>
+          <w:color w:val="000000"/>
+          <w:sz w:val="21"/>
+          <w:szCs w:val="21"/>
+          <w:lang w:val="en-GB" w:eastAsia="fr-FR"/>
+        </w:rPr>
+        <w:t>) &gt; 1):</w:t>
+      </w:r>
+    </w:p>
+    <w:p>
+      <w:pPr>
+        <w:widowControl/>
+        <w:shd w:val="clear" w:color="auto" w:fill="FFFFFE"/>
+        <w:autoSpaceDE/>
+        <w:autoSpaceDN/>
+        <w:spacing w:line="285" w:lineRule="atLeast"/>
+        <w:rPr>
+          <w:rFonts w:ascii="Consolas" w:eastAsia="Times New Roman" w:hAnsi="Consolas" w:cs="Times New Roman"/>
+          <w:color w:val="000000"/>
+          <w:sz w:val="21"/>
+          <w:szCs w:val="21"/>
+          <w:lang w:eastAsia="fr-FR"/>
+        </w:rPr>
+      </w:pPr>
+      <w:r>
+        <w:rPr>
+          <w:rFonts w:ascii="Consolas" w:eastAsia="Times New Roman" w:hAnsi="Consolas" w:cs="Times New Roman"/>
+          <w:color w:val="000000"/>
+          <w:sz w:val="21"/>
+          <w:szCs w:val="21"/>
+          <w:lang w:val="en-GB" w:eastAsia="fr-FR"/>
+        </w:rPr>
+        <w:t xml:space="preserve">          </w:t>
+      </w:r>
+      <w:r>
+        <w:rPr>
+          <w:rFonts w:ascii="Consolas" w:eastAsia="Times New Roman" w:hAnsi="Consolas" w:cs="Times New Roman"/>
+          <w:color w:val="000000"/>
+          <w:sz w:val="21"/>
+          <w:szCs w:val="21"/>
+          <w:lang w:val="en-GB" w:eastAsia="fr-FR"/>
+        </w:rPr>
+        <w:tab/>
+      </w:r>
+      <w:r>
+        <w:rPr>
+          <w:rFonts w:ascii="Consolas" w:eastAsia="Times New Roman" w:hAnsi="Consolas" w:cs="Times New Roman"/>
+          <w:color w:val="000000"/>
+          <w:sz w:val="21"/>
+          <w:szCs w:val="21"/>
+          <w:lang w:val="en-GB" w:eastAsia="fr-FR"/>
+        </w:rPr>
+        <w:tab/>
+      </w:r>
+      <w:r>
+        <w:rPr>
+          <w:rFonts w:ascii="Consolas" w:eastAsia="Times New Roman" w:hAnsi="Consolas" w:cs="Times New Roman"/>
+          <w:color w:val="000000"/>
+          <w:sz w:val="21"/>
+          <w:szCs w:val="21"/>
+          <w:lang w:val="en-GB" w:eastAsia="fr-FR"/>
+        </w:rPr>
+        <w:tab/>
+      </w:r>
+      <w:r>
+        <w:rPr>
+          <w:rFonts w:ascii="Consolas" w:eastAsia="Times New Roman" w:hAnsi="Consolas" w:cs="Times New Roman"/>
+          <w:color w:val="000000"/>
+          <w:sz w:val="21"/>
+          <w:szCs w:val="21"/>
+          <w:lang w:val="en-GB" w:eastAsia="fr-FR"/>
+        </w:rPr>
+        <w:tab/>
+      </w:r>
+      <w:r>
+        <w:rPr>
+          <w:rFonts w:ascii="Consolas" w:eastAsia="Times New Roman" w:hAnsi="Consolas" w:cs="Times New Roman"/>
+          <w:b/>
+          <w:bCs/>
+          <w:color w:val="000000"/>
+          <w:sz w:val="21"/>
+          <w:szCs w:val="21"/>
+          <w:lang w:eastAsia="fr-FR"/>
+        </w:rPr>
+        <w:t>Pour</w:t>
+      </w:r>
+      <w:r>
+        <w:rPr>
+          <w:rFonts w:ascii="Consolas" w:eastAsia="Times New Roman" w:hAnsi="Consolas" w:cs="Times New Roman"/>
+          <w:color w:val="000000"/>
+          <w:sz w:val="21"/>
+          <w:szCs w:val="21"/>
+          <w:lang w:eastAsia="fr-FR"/>
+        </w:rPr>
+        <w:t xml:space="preserve"> k </w:t>
+      </w:r>
+      <w:r>
+        <w:rPr>
+          <w:rFonts w:ascii="Consolas" w:eastAsia="Times New Roman" w:hAnsi="Consolas" w:cs="Times New Roman"/>
+          <w:color w:val="000000"/>
+          <w:sz w:val="21"/>
+          <w:szCs w:val="21"/>
+          <w:lang w:eastAsia="fr-FR"/>
+        </w:rPr>
+        <w:t xml:space="preserve">allant de </w:t>
+      </w:r>
+      <w:r>
+        <w:rPr>
+          <w:rFonts w:ascii="Consolas" w:eastAsia="Times New Roman" w:hAnsi="Consolas" w:cs="Times New Roman"/>
+          <w:color w:val="000000"/>
+          <w:sz w:val="21"/>
+          <w:szCs w:val="21"/>
+          <w:lang w:eastAsia="fr-FR"/>
+        </w:rPr>
+        <w:t>i</w:t>
+      </w:r>
+      <w:r>
+        <w:rPr>
+          <w:rFonts w:ascii="Consolas" w:eastAsia="Times New Roman" w:hAnsi="Consolas" w:cs="Times New Roman"/>
+          <w:color w:val="000000"/>
+          <w:sz w:val="21"/>
+          <w:szCs w:val="21"/>
+          <w:lang w:eastAsia="fr-FR"/>
+        </w:rPr>
+        <w:t xml:space="preserve"> à</w:t>
+      </w:r>
+      <w:r>
+        <w:rPr>
+          <w:rFonts w:ascii="Consolas" w:eastAsia="Times New Roman" w:hAnsi="Consolas" w:cs="Times New Roman"/>
+          <w:color w:val="000000"/>
+          <w:sz w:val="21"/>
+          <w:szCs w:val="21"/>
+          <w:lang w:eastAsia="fr-FR"/>
+        </w:rPr>
+        <w:t xml:space="preserve"> </w:t>
+      </w:r>
+      <w:r>
+        <w:rPr>
+          <w:rFonts w:ascii="Consolas" w:eastAsia="Times New Roman" w:hAnsi="Consolas" w:cs="Times New Roman"/>
+          <w:color w:val="000000"/>
+          <w:sz w:val="21"/>
+          <w:szCs w:val="21"/>
+          <w:lang w:eastAsia="fr-FR"/>
+        </w:rPr>
+        <w:t>j</w:t>
+      </w:r>
+      <w:r>
+        <w:rPr>
+          <w:rFonts w:ascii="Consolas" w:eastAsia="Times New Roman" w:hAnsi="Consolas" w:cs="Times New Roman"/>
+          <w:color w:val="000000"/>
+          <w:sz w:val="21"/>
+          <w:szCs w:val="21"/>
+          <w:lang w:eastAsia="fr-FR"/>
+        </w:rPr>
+        <w:t>-1</w:t>
+      </w:r>
+    </w:p>
+    <w:p>
+      <w:pPr>
+        <w:widowControl/>
+        <w:shd w:val="clear" w:color="auto" w:fill="FFFFFE"/>
+        <w:autoSpaceDE/>
+        <w:autoSpaceDN/>
+        <w:spacing w:line="285" w:lineRule="atLeast"/>
+        <w:ind w:left="3600" w:firstLine="720"/>
+        <w:rPr>
+          <w:rFonts w:ascii="Consolas" w:eastAsia="Times New Roman" w:hAnsi="Consolas" w:cs="Times New Roman"/>
+          <w:color w:val="000000"/>
+          <w:sz w:val="21"/>
+          <w:szCs w:val="21"/>
+          <w:lang w:val="en-GB" w:eastAsia="fr-FR"/>
+        </w:rPr>
+      </w:pPr>
+      <w:proofErr w:type="spellStart"/>
+      <w:proofErr w:type="gramStart"/>
+      <w:r>
+        <w:rPr>
+          <w:rFonts w:ascii="Consolas" w:eastAsia="Times New Roman" w:hAnsi="Consolas" w:cs="Times New Roman"/>
+          <w:color w:val="000000"/>
+          <w:sz w:val="21"/>
+          <w:szCs w:val="21"/>
+          <w:lang w:val="en-GB" w:eastAsia="fr-FR"/>
+        </w:rPr>
+        <w:t>liste</w:t>
+      </w:r>
+      <w:proofErr w:type="spellEnd"/>
+      <w:r>
+        <w:rPr>
+          <w:rFonts w:ascii="Consolas" w:eastAsia="Times New Roman" w:hAnsi="Consolas" w:cs="Times New Roman"/>
+          <w:color w:val="000000"/>
+          <w:sz w:val="21"/>
+          <w:szCs w:val="21"/>
+          <w:lang w:val="en-GB" w:eastAsia="fr-FR"/>
+        </w:rPr>
+        <w:t> :</w:t>
+      </w:r>
+      <w:proofErr w:type="gramEnd"/>
+      <w:r>
+        <w:rPr>
+          <w:rFonts w:ascii="Consolas" w:eastAsia="Times New Roman" w:hAnsi="Consolas" w:cs="Times New Roman"/>
+          <w:color w:val="000000"/>
+          <w:sz w:val="21"/>
+          <w:szCs w:val="21"/>
+          <w:lang w:val="en-GB" w:eastAsia="fr-FR"/>
+        </w:rPr>
+        <w:t xml:space="preserve"> res</w:t>
+      </w:r>
+    </w:p>
+    <w:p>
+      <w:pPr>
+        <w:widowControl/>
+        <w:shd w:val="clear" w:color="auto" w:fill="FFFFFE"/>
+        <w:autoSpaceDE/>
+        <w:autoSpaceDN/>
+        <w:spacing w:line="285" w:lineRule="atLeast"/>
+        <w:ind w:left="720" w:firstLine="720"/>
+        <w:rPr>
+          <w:rFonts w:ascii="Consolas" w:eastAsia="Times New Roman" w:hAnsi="Consolas" w:cs="Times New Roman"/>
+          <w:color w:val="000000"/>
+          <w:sz w:val="21"/>
+          <w:szCs w:val="21"/>
+          <w:lang w:val="en-GB" w:eastAsia="fr-FR"/>
+        </w:rPr>
+      </w:pPr>
+      <w:r>
+        <w:rPr>
+          <w:rFonts w:ascii="Consolas" w:eastAsia="Times New Roman" w:hAnsi="Consolas" w:cs="Times New Roman"/>
+          <w:color w:val="000000"/>
+          <w:sz w:val="21"/>
+          <w:szCs w:val="21"/>
+          <w:lang w:val="en-GB" w:eastAsia="fr-FR"/>
+        </w:rPr>
+        <w:t xml:space="preserve">        </w:t>
+      </w:r>
+      <w:r>
+        <w:rPr>
+          <w:rFonts w:ascii="Consolas" w:eastAsia="Times New Roman" w:hAnsi="Consolas" w:cs="Times New Roman"/>
+          <w:color w:val="000000"/>
+          <w:sz w:val="21"/>
+          <w:szCs w:val="21"/>
+          <w:lang w:val="en-GB" w:eastAsia="fr-FR"/>
+        </w:rPr>
+        <w:tab/>
+      </w:r>
+      <w:r>
+        <w:rPr>
+          <w:rFonts w:ascii="Consolas" w:eastAsia="Times New Roman" w:hAnsi="Consolas" w:cs="Times New Roman"/>
+          <w:color w:val="000000"/>
+          <w:sz w:val="21"/>
+          <w:szCs w:val="21"/>
+          <w:lang w:val="en-GB" w:eastAsia="fr-FR"/>
+        </w:rPr>
+        <w:tab/>
+      </w:r>
+      <w:r>
+        <w:rPr>
+          <w:rFonts w:ascii="Consolas" w:eastAsia="Times New Roman" w:hAnsi="Consolas" w:cs="Times New Roman"/>
+          <w:color w:val="000000"/>
+          <w:sz w:val="21"/>
+          <w:szCs w:val="21"/>
+          <w:lang w:val="en-GB" w:eastAsia="fr-FR"/>
+        </w:rPr>
+        <w:t xml:space="preserve">      </w:t>
+      </w:r>
+      <w:proofErr w:type="spellStart"/>
+      <w:proofErr w:type="gramStart"/>
+      <w:r>
+        <w:rPr>
+          <w:rFonts w:ascii="Consolas" w:eastAsia="Times New Roman" w:hAnsi="Consolas" w:cs="Times New Roman"/>
+          <w:color w:val="000000"/>
+          <w:sz w:val="21"/>
+          <w:szCs w:val="21"/>
+          <w:lang w:val="en-GB" w:eastAsia="fr-FR"/>
+        </w:rPr>
+        <w:t>res</w:t>
+      </w:r>
+      <w:r>
+        <w:rPr>
+          <w:rFonts w:ascii="Consolas" w:eastAsia="Times New Roman" w:hAnsi="Consolas" w:cs="Times New Roman"/>
+          <w:color w:val="000000"/>
+          <w:sz w:val="21"/>
+          <w:szCs w:val="21"/>
+          <w:lang w:val="en-GB" w:eastAsia="fr-FR"/>
+        </w:rPr>
+        <w:t>.ajouter</w:t>
+      </w:r>
+      <w:proofErr w:type="spellEnd"/>
+      <w:proofErr w:type="gramEnd"/>
+      <w:r>
+        <w:rPr>
+          <w:rFonts w:ascii="Consolas" w:eastAsia="Times New Roman" w:hAnsi="Consolas" w:cs="Times New Roman"/>
+          <w:color w:val="000000"/>
+          <w:sz w:val="21"/>
+          <w:szCs w:val="21"/>
+          <w:lang w:val="en-GB" w:eastAsia="fr-FR"/>
+        </w:rPr>
+        <w:t>(</w:t>
+      </w:r>
+      <w:r>
+        <w:rPr>
+          <w:rFonts w:ascii="Consolas" w:eastAsia="Times New Roman" w:hAnsi="Consolas" w:cs="Times New Roman"/>
+          <w:i/>
+          <w:iCs/>
+          <w:color w:val="000000"/>
+          <w:sz w:val="21"/>
+          <w:szCs w:val="21"/>
+          <w:lang w:val="en-GB" w:eastAsia="fr-FR"/>
+        </w:rPr>
+        <w:t>mult</w:t>
+      </w:r>
+      <w:r>
+        <w:rPr>
+          <w:rFonts w:ascii="Consolas" w:eastAsia="Times New Roman" w:hAnsi="Consolas" w:cs="Times New Roman"/>
+          <w:i/>
+          <w:iCs/>
+          <w:color w:val="000000"/>
+          <w:sz w:val="21"/>
+          <w:szCs w:val="21"/>
+          <w:lang w:val="en-GB" w:eastAsia="fr-FR"/>
+        </w:rPr>
+        <w:t>iplication</w:t>
+      </w:r>
+      <w:r>
+        <w:rPr>
+          <w:rFonts w:ascii="Consolas" w:eastAsia="Times New Roman" w:hAnsi="Consolas" w:cs="Times New Roman"/>
+          <w:color w:val="000000"/>
+          <w:sz w:val="21"/>
+          <w:szCs w:val="21"/>
+          <w:lang w:val="en-GB" w:eastAsia="fr-FR"/>
+        </w:rPr>
+        <w:t>(result[</w:t>
+      </w:r>
+      <w:proofErr w:type="spellStart"/>
+      <w:r>
+        <w:rPr>
+          <w:rFonts w:ascii="Consolas" w:eastAsia="Times New Roman" w:hAnsi="Consolas" w:cs="Times New Roman"/>
+          <w:color w:val="000000"/>
+          <w:sz w:val="21"/>
+          <w:szCs w:val="21"/>
+          <w:lang w:val="en-GB" w:eastAsia="fr-FR"/>
+        </w:rPr>
+        <w:t>i</w:t>
+      </w:r>
+      <w:proofErr w:type="spellEnd"/>
+      <w:r>
+        <w:rPr>
+          <w:rFonts w:ascii="Consolas" w:eastAsia="Times New Roman" w:hAnsi="Consolas" w:cs="Times New Roman"/>
+          <w:color w:val="000000"/>
+          <w:sz w:val="21"/>
+          <w:szCs w:val="21"/>
+          <w:lang w:val="en-GB" w:eastAsia="fr-FR"/>
+        </w:rPr>
+        <w:t>][k], result[k</w:t>
+      </w:r>
+      <w:r>
+        <w:rPr>
+          <w:rFonts w:ascii="Consolas" w:eastAsia="Times New Roman" w:hAnsi="Consolas" w:cs="Times New Roman"/>
+          <w:color w:val="000000"/>
+          <w:sz w:val="21"/>
+          <w:szCs w:val="21"/>
+          <w:lang w:val="en-GB" w:eastAsia="fr-FR"/>
+        </w:rPr>
+        <w:t>+1</w:t>
+      </w:r>
+      <w:r>
+        <w:rPr>
+          <w:rFonts w:ascii="Consolas" w:eastAsia="Times New Roman" w:hAnsi="Consolas" w:cs="Times New Roman"/>
+          <w:color w:val="000000"/>
+          <w:sz w:val="21"/>
+          <w:szCs w:val="21"/>
+          <w:lang w:val="en-GB" w:eastAsia="fr-FR"/>
+        </w:rPr>
+        <w:t>][j])</w:t>
+      </w:r>
+      <w:r>
+        <w:rPr>
+          <w:rFonts w:ascii="Consolas" w:eastAsia="Times New Roman" w:hAnsi="Consolas" w:cs="Times New Roman"/>
+          <w:color w:val="000000"/>
+          <w:sz w:val="21"/>
+          <w:szCs w:val="21"/>
+          <w:lang w:val="en-GB" w:eastAsia="fr-FR"/>
+        </w:rPr>
+        <w:t>)</w:t>
+      </w:r>
+    </w:p>
+    <w:p>
+      <w:pPr>
+        <w:widowControl/>
+        <w:shd w:val="clear" w:color="auto" w:fill="FFFFFE"/>
+        <w:autoSpaceDE/>
+        <w:autoSpaceDN/>
+        <w:spacing w:line="285" w:lineRule="atLeast"/>
+        <w:rPr>
+          <w:rFonts w:ascii="Consolas" w:eastAsia="Times New Roman" w:hAnsi="Consolas" w:cs="Times New Roman"/>
+          <w:color w:val="000000"/>
+          <w:sz w:val="21"/>
+          <w:szCs w:val="21"/>
+          <w:lang w:eastAsia="fr-FR"/>
+        </w:rPr>
+      </w:pPr>
+      <w:r>
+        <w:rPr>
+          <w:rFonts w:ascii="Consolas" w:eastAsia="Times New Roman" w:hAnsi="Consolas" w:cs="Times New Roman"/>
+          <w:color w:val="000000"/>
+          <w:sz w:val="21"/>
+          <w:szCs w:val="21"/>
+          <w:lang w:val="en-GB" w:eastAsia="fr-FR"/>
+        </w:rPr>
+        <w:t xml:space="preserve">            </w:t>
+      </w:r>
+      <w:r>
+        <w:rPr>
+          <w:rFonts w:ascii="Consolas" w:eastAsia="Times New Roman" w:hAnsi="Consolas" w:cs="Times New Roman"/>
+          <w:color w:val="000000"/>
+          <w:sz w:val="21"/>
+          <w:szCs w:val="21"/>
+          <w:lang w:val="en-GB" w:eastAsia="fr-FR"/>
+        </w:rPr>
+        <w:tab/>
+      </w:r>
+      <w:r>
+        <w:rPr>
+          <w:rFonts w:ascii="Consolas" w:eastAsia="Times New Roman" w:hAnsi="Consolas" w:cs="Times New Roman"/>
+          <w:color w:val="000000"/>
+          <w:sz w:val="21"/>
+          <w:szCs w:val="21"/>
+          <w:lang w:val="en-GB" w:eastAsia="fr-FR"/>
+        </w:rPr>
+        <w:tab/>
+      </w:r>
+      <w:r>
+        <w:rPr>
+          <w:rFonts w:ascii="Consolas" w:eastAsia="Times New Roman" w:hAnsi="Consolas" w:cs="Times New Roman"/>
+          <w:color w:val="000000"/>
+          <w:sz w:val="21"/>
+          <w:szCs w:val="21"/>
+          <w:lang w:val="en-GB" w:eastAsia="fr-FR"/>
+        </w:rPr>
+        <w:tab/>
+      </w:r>
+      <w:r>
+        <w:rPr>
+          <w:rFonts w:ascii="Consolas" w:eastAsia="Times New Roman" w:hAnsi="Consolas" w:cs="Times New Roman"/>
+          <w:color w:val="000000"/>
+          <w:sz w:val="21"/>
+          <w:szCs w:val="21"/>
+          <w:lang w:val="en-GB" w:eastAsia="fr-FR"/>
+        </w:rPr>
+        <w:tab/>
+      </w:r>
+      <w:r>
+        <w:rPr>
+          <w:rFonts w:ascii="Consolas" w:eastAsia="Times New Roman" w:hAnsi="Consolas" w:cs="Times New Roman"/>
+          <w:color w:val="000000"/>
+          <w:sz w:val="21"/>
+          <w:szCs w:val="21"/>
+          <w:lang w:val="en-GB" w:eastAsia="fr-FR"/>
+        </w:rPr>
+        <w:tab/>
+      </w:r>
+      <w:r>
+        <w:rPr>
+          <w:rFonts w:ascii="Consolas" w:eastAsia="Times New Roman" w:hAnsi="Consolas" w:cs="Times New Roman"/>
+          <w:b/>
+          <w:bCs/>
+          <w:color w:val="000000"/>
+          <w:sz w:val="21"/>
+          <w:szCs w:val="21"/>
+          <w:lang w:eastAsia="fr-FR"/>
+        </w:rPr>
+        <w:t>Pour</w:t>
+      </w:r>
+      <w:r>
+        <w:rPr>
+          <w:rFonts w:ascii="Consolas" w:eastAsia="Times New Roman" w:hAnsi="Consolas" w:cs="Times New Roman"/>
+          <w:color w:val="000000"/>
+          <w:sz w:val="21"/>
+          <w:szCs w:val="21"/>
+          <w:lang w:eastAsia="fr-FR"/>
+        </w:rPr>
+        <w:t xml:space="preserve"> </w:t>
+      </w:r>
+      <w:proofErr w:type="spellStart"/>
+      <w:r>
+        <w:rPr>
+          <w:rFonts w:ascii="Consolas" w:eastAsia="Times New Roman" w:hAnsi="Consolas" w:cs="Times New Roman"/>
+          <w:color w:val="000000"/>
+          <w:sz w:val="21"/>
+          <w:szCs w:val="21"/>
+          <w:lang w:eastAsia="fr-FR"/>
+        </w:rPr>
+        <w:t>l</w:t>
+      </w:r>
+      <w:r>
+        <w:rPr>
+          <w:rFonts w:ascii="Consolas" w:eastAsia="Times New Roman" w:hAnsi="Consolas" w:cs="Times New Roman"/>
+          <w:color w:val="000000"/>
+          <w:sz w:val="21"/>
+          <w:szCs w:val="21"/>
+          <w:lang w:eastAsia="fr-FR"/>
+        </w:rPr>
+        <w:t xml:space="preserve"> </w:t>
+      </w:r>
+      <w:r>
+        <w:rPr>
+          <w:rFonts w:ascii="Consolas" w:eastAsia="Times New Roman" w:hAnsi="Consolas" w:cs="Times New Roman"/>
+          <w:color w:val="000000"/>
+          <w:sz w:val="21"/>
+          <w:szCs w:val="21"/>
+          <w:lang w:eastAsia="fr-FR"/>
+        </w:rPr>
+        <w:t>allant</w:t>
+      </w:r>
+      <w:proofErr w:type="spellEnd"/>
+      <w:r>
+        <w:rPr>
+          <w:rFonts w:ascii="Consolas" w:eastAsia="Times New Roman" w:hAnsi="Consolas" w:cs="Times New Roman"/>
+          <w:color w:val="000000"/>
+          <w:sz w:val="21"/>
+          <w:szCs w:val="21"/>
+          <w:lang w:eastAsia="fr-FR"/>
+        </w:rPr>
+        <w:t xml:space="preserve"> de </w:t>
+      </w:r>
+      <w:r>
+        <w:rPr>
+          <w:rFonts w:ascii="Consolas" w:eastAsia="Times New Roman" w:hAnsi="Consolas" w:cs="Times New Roman"/>
+          <w:color w:val="000000"/>
+          <w:sz w:val="21"/>
+          <w:szCs w:val="21"/>
+          <w:lang w:eastAsia="fr-FR"/>
+        </w:rPr>
+        <w:t>0</w:t>
+      </w:r>
+      <w:r>
+        <w:rPr>
+          <w:rFonts w:ascii="Consolas" w:eastAsia="Times New Roman" w:hAnsi="Consolas" w:cs="Times New Roman"/>
+          <w:color w:val="000000"/>
+          <w:sz w:val="21"/>
+          <w:szCs w:val="21"/>
+          <w:lang w:eastAsia="fr-FR"/>
+        </w:rPr>
+        <w:t xml:space="preserve"> à </w:t>
+      </w:r>
+      <w:r>
+        <w:rPr>
+          <w:rFonts w:ascii="Consolas" w:eastAsia="Times New Roman" w:hAnsi="Consolas" w:cs="Times New Roman"/>
+          <w:i/>
+          <w:iCs/>
+          <w:color w:val="000000"/>
+          <w:sz w:val="21"/>
+          <w:szCs w:val="21"/>
+          <w:lang w:eastAsia="fr-FR"/>
+        </w:rPr>
+        <w:t>taille</w:t>
+      </w:r>
+      <w:r>
+        <w:rPr>
+          <w:rFonts w:ascii="Consolas" w:eastAsia="Times New Roman" w:hAnsi="Consolas" w:cs="Times New Roman"/>
+          <w:color w:val="000000"/>
+          <w:sz w:val="21"/>
+          <w:szCs w:val="21"/>
+          <w:lang w:eastAsia="fr-FR"/>
+        </w:rPr>
+        <w:t>(</w:t>
+      </w:r>
+      <w:proofErr w:type="spellStart"/>
+      <w:r>
+        <w:rPr>
+          <w:rFonts w:ascii="Consolas" w:eastAsia="Times New Roman" w:hAnsi="Consolas" w:cs="Times New Roman"/>
+          <w:color w:val="000000"/>
+          <w:sz w:val="21"/>
+          <w:szCs w:val="21"/>
+          <w:lang w:eastAsia="fr-FR"/>
+        </w:rPr>
+        <w:t>result</w:t>
+      </w:r>
+      <w:proofErr w:type="spellEnd"/>
+      <w:r>
+        <w:rPr>
+          <w:rFonts w:ascii="Consolas" w:eastAsia="Times New Roman" w:hAnsi="Consolas" w:cs="Times New Roman"/>
+          <w:color w:val="000000"/>
+          <w:sz w:val="21"/>
+          <w:szCs w:val="21"/>
+          <w:lang w:eastAsia="fr-FR"/>
+        </w:rPr>
+        <w:t>[i][j]))</w:t>
+      </w:r>
+    </w:p>
+    <w:p>
+      <w:pPr>
+        <w:widowControl/>
+        <w:shd w:val="clear" w:color="auto" w:fill="FFFFFE"/>
+        <w:autoSpaceDE/>
+        <w:autoSpaceDN/>
+        <w:spacing w:line="285" w:lineRule="atLeast"/>
+        <w:rPr>
+          <w:rFonts w:ascii="Consolas" w:eastAsia="Times New Roman" w:hAnsi="Consolas" w:cs="Times New Roman"/>
+          <w:color w:val="000000"/>
+          <w:sz w:val="21"/>
+          <w:szCs w:val="21"/>
+          <w:lang w:val="en-GB" w:eastAsia="fr-FR"/>
+        </w:rPr>
+      </w:pPr>
+      <w:r>
+        <w:rPr>
+          <w:rFonts w:ascii="Consolas" w:eastAsia="Times New Roman" w:hAnsi="Consolas" w:cs="Times New Roman"/>
+          <w:color w:val="000000"/>
+          <w:sz w:val="21"/>
+          <w:szCs w:val="21"/>
+          <w:lang w:eastAsia="fr-FR"/>
+        </w:rPr>
+        <w:t xml:space="preserve">              </w:t>
+      </w:r>
+      <w:r>
+        <w:rPr>
+          <w:rFonts w:ascii="Consolas" w:eastAsia="Times New Roman" w:hAnsi="Consolas" w:cs="Times New Roman"/>
+          <w:color w:val="000000"/>
+          <w:sz w:val="21"/>
+          <w:szCs w:val="21"/>
+          <w:lang w:eastAsia="fr-FR"/>
+        </w:rPr>
+        <w:tab/>
+      </w:r>
+      <w:r>
+        <w:rPr>
+          <w:rFonts w:ascii="Consolas" w:eastAsia="Times New Roman" w:hAnsi="Consolas" w:cs="Times New Roman"/>
+          <w:color w:val="000000"/>
+          <w:sz w:val="21"/>
+          <w:szCs w:val="21"/>
+          <w:lang w:eastAsia="fr-FR"/>
+        </w:rPr>
+        <w:tab/>
+      </w:r>
+      <w:r>
+        <w:rPr>
+          <w:rFonts w:ascii="Consolas" w:eastAsia="Times New Roman" w:hAnsi="Consolas" w:cs="Times New Roman"/>
+          <w:color w:val="000000"/>
+          <w:sz w:val="21"/>
+          <w:szCs w:val="21"/>
+          <w:lang w:eastAsia="fr-FR"/>
+        </w:rPr>
+        <w:tab/>
+      </w:r>
+      <w:r>
+        <w:rPr>
+          <w:rFonts w:ascii="Consolas" w:eastAsia="Times New Roman" w:hAnsi="Consolas" w:cs="Times New Roman"/>
+          <w:color w:val="000000"/>
+          <w:sz w:val="21"/>
+          <w:szCs w:val="21"/>
+          <w:lang w:eastAsia="fr-FR"/>
+        </w:rPr>
+        <w:tab/>
+      </w:r>
+      <w:r>
+        <w:rPr>
+          <w:rFonts w:ascii="Consolas" w:eastAsia="Times New Roman" w:hAnsi="Consolas" w:cs="Times New Roman"/>
+          <w:color w:val="000000"/>
+          <w:sz w:val="21"/>
+          <w:szCs w:val="21"/>
+          <w:lang w:eastAsia="fr-FR"/>
+        </w:rPr>
+        <w:tab/>
+      </w:r>
+      <w:r>
+        <w:rPr>
+          <w:rFonts w:ascii="Consolas" w:eastAsia="Times New Roman" w:hAnsi="Consolas" w:cs="Times New Roman"/>
+          <w:color w:val="000000"/>
+          <w:sz w:val="21"/>
+          <w:szCs w:val="21"/>
+          <w:lang w:val="en-GB" w:eastAsia="fr-FR"/>
+        </w:rPr>
+        <w:t xml:space="preserve">Si </w:t>
+      </w:r>
+      <w:r>
+        <w:rPr>
+          <w:rFonts w:ascii="Consolas" w:eastAsia="Times New Roman" w:hAnsi="Consolas" w:cs="Times New Roman"/>
+          <w:color w:val="000000"/>
+          <w:sz w:val="21"/>
+          <w:szCs w:val="21"/>
+          <w:lang w:val="en-GB" w:eastAsia="fr-FR"/>
+        </w:rPr>
+        <w:t>res[</w:t>
+      </w:r>
+      <w:r>
+        <w:rPr>
+          <w:rFonts w:ascii="Consolas" w:eastAsia="Times New Roman" w:hAnsi="Consolas" w:cs="Times New Roman"/>
+          <w:color w:val="000000"/>
+          <w:sz w:val="21"/>
+          <w:szCs w:val="21"/>
+          <w:lang w:val="en-GB" w:eastAsia="fr-FR"/>
+        </w:rPr>
+        <w:t>l</w:t>
+      </w:r>
+      <w:r>
+        <w:rPr>
+          <w:rFonts w:ascii="Consolas" w:eastAsia="Times New Roman" w:hAnsi="Consolas" w:cs="Times New Roman"/>
+          <w:color w:val="000000"/>
+          <w:sz w:val="21"/>
+          <w:szCs w:val="21"/>
+          <w:lang w:val="en-GB" w:eastAsia="fr-FR"/>
+        </w:rPr>
+        <w:t>] = 'x'</w:t>
+      </w:r>
+    </w:p>
+    <w:p>
+      <w:pPr>
+        <w:widowControl/>
+        <w:shd w:val="clear" w:color="auto" w:fill="FFFFFE"/>
+        <w:autoSpaceDE/>
+        <w:autoSpaceDN/>
+        <w:spacing w:line="285" w:lineRule="atLeast"/>
+        <w:rPr>
+          <w:rFonts w:ascii="Consolas" w:eastAsia="Times New Roman" w:hAnsi="Consolas" w:cs="Times New Roman"/>
+          <w:color w:val="000000"/>
+          <w:sz w:val="21"/>
+          <w:szCs w:val="21"/>
+          <w:lang w:val="en-GB" w:eastAsia="fr-FR"/>
+        </w:rPr>
+      </w:pPr>
+      <w:r>
+        <w:rPr>
+          <w:rFonts w:ascii="Consolas" w:eastAsia="Times New Roman" w:hAnsi="Consolas" w:cs="Times New Roman"/>
+          <w:color w:val="000000"/>
+          <w:sz w:val="21"/>
+          <w:szCs w:val="21"/>
+          <w:lang w:val="en-GB" w:eastAsia="fr-FR"/>
+        </w:rPr>
+        <w:t xml:space="preserve">                </w:t>
+      </w:r>
+      <w:r>
+        <w:rPr>
+          <w:rFonts w:ascii="Consolas" w:eastAsia="Times New Roman" w:hAnsi="Consolas" w:cs="Times New Roman"/>
+          <w:color w:val="000000"/>
+          <w:sz w:val="21"/>
+          <w:szCs w:val="21"/>
+          <w:lang w:val="en-GB" w:eastAsia="fr-FR"/>
+        </w:rPr>
+        <w:tab/>
+      </w:r>
+      <w:r>
+        <w:rPr>
+          <w:rFonts w:ascii="Consolas" w:eastAsia="Times New Roman" w:hAnsi="Consolas" w:cs="Times New Roman"/>
+          <w:color w:val="000000"/>
+          <w:sz w:val="21"/>
+          <w:szCs w:val="21"/>
+          <w:lang w:val="en-GB" w:eastAsia="fr-FR"/>
+        </w:rPr>
+        <w:tab/>
+      </w:r>
+      <w:r>
+        <w:rPr>
+          <w:rFonts w:ascii="Consolas" w:eastAsia="Times New Roman" w:hAnsi="Consolas" w:cs="Times New Roman"/>
+          <w:color w:val="000000"/>
+          <w:sz w:val="21"/>
+          <w:szCs w:val="21"/>
+          <w:lang w:val="en-GB" w:eastAsia="fr-FR"/>
+        </w:rPr>
+        <w:tab/>
+      </w:r>
+      <w:r>
+        <w:rPr>
+          <w:rFonts w:ascii="Consolas" w:eastAsia="Times New Roman" w:hAnsi="Consolas" w:cs="Times New Roman"/>
+          <w:color w:val="000000"/>
+          <w:sz w:val="21"/>
+          <w:szCs w:val="21"/>
+          <w:lang w:val="en-GB" w:eastAsia="fr-FR"/>
+        </w:rPr>
+        <w:tab/>
+      </w:r>
+      <w:r>
+        <w:rPr>
+          <w:rFonts w:ascii="Consolas" w:eastAsia="Times New Roman" w:hAnsi="Consolas" w:cs="Times New Roman"/>
+          <w:color w:val="000000"/>
+          <w:sz w:val="21"/>
+          <w:szCs w:val="21"/>
+          <w:lang w:val="en-GB" w:eastAsia="fr-FR"/>
+        </w:rPr>
+        <w:tab/>
+      </w:r>
+      <w:r>
+        <w:rPr>
+          <w:rFonts w:ascii="Consolas" w:eastAsia="Times New Roman" w:hAnsi="Consolas" w:cs="Times New Roman"/>
+          <w:color w:val="000000"/>
+          <w:sz w:val="21"/>
+          <w:szCs w:val="21"/>
+          <w:lang w:val="en-GB" w:eastAsia="fr-FR"/>
+        </w:rPr>
+        <w:tab/>
+      </w:r>
+      <w:proofErr w:type="spellStart"/>
+      <w:r>
+        <w:rPr>
+          <w:rFonts w:ascii="Consolas" w:eastAsia="Times New Roman" w:hAnsi="Consolas" w:cs="Times New Roman"/>
+          <w:b/>
+          <w:bCs/>
+          <w:color w:val="000000"/>
+          <w:sz w:val="21"/>
+          <w:szCs w:val="21"/>
+          <w:lang w:val="en-GB" w:eastAsia="fr-FR"/>
+        </w:rPr>
+        <w:t>retourner</w:t>
+      </w:r>
+      <w:proofErr w:type="spellEnd"/>
+      <w:r>
+        <w:rPr>
+          <w:rFonts w:ascii="Consolas" w:eastAsia="Times New Roman" w:hAnsi="Consolas" w:cs="Times New Roman"/>
+          <w:color w:val="000000"/>
+          <w:sz w:val="21"/>
+          <w:szCs w:val="21"/>
+          <w:lang w:val="en-GB" w:eastAsia="fr-FR"/>
+        </w:rPr>
+        <w:t xml:space="preserve"> </w:t>
+      </w:r>
+      <w:proofErr w:type="spellStart"/>
+      <w:r>
+        <w:rPr>
+          <w:rFonts w:ascii="Consolas" w:eastAsia="Times New Roman" w:hAnsi="Consolas" w:cs="Times New Roman"/>
+          <w:color w:val="000000"/>
+          <w:sz w:val="21"/>
+          <w:szCs w:val="21"/>
+          <w:lang w:val="en-GB" w:eastAsia="fr-FR"/>
+        </w:rPr>
+        <w:t>Vrai</w:t>
+      </w:r>
+      <w:proofErr w:type="spellEnd"/>
+    </w:p>
+    <w:p>
+      <w:pPr>
+        <w:widowControl/>
+        <w:shd w:val="clear" w:color="auto" w:fill="FFFFFE"/>
+        <w:autoSpaceDE/>
+        <w:autoSpaceDN/>
+        <w:spacing w:line="285" w:lineRule="atLeast"/>
+        <w:rPr>
+          <w:rFonts w:ascii="Consolas" w:eastAsia="Times New Roman" w:hAnsi="Consolas" w:cs="Times New Roman"/>
+          <w:color w:val="000000"/>
+          <w:sz w:val="21"/>
+          <w:szCs w:val="21"/>
+          <w:lang w:val="en-GB" w:eastAsia="fr-FR"/>
+        </w:rPr>
+      </w:pPr>
+      <w:r>
+        <w:rPr>
+          <w:rFonts w:ascii="Consolas" w:eastAsia="Times New Roman" w:hAnsi="Consolas" w:cs="Times New Roman"/>
+          <w:color w:val="000000"/>
+          <w:sz w:val="21"/>
+          <w:szCs w:val="21"/>
+          <w:lang w:val="en-GB" w:eastAsia="fr-FR"/>
+        </w:rPr>
+        <w:tab/>
+      </w:r>
+      <w:r>
+        <w:rPr>
+          <w:rFonts w:ascii="Consolas" w:eastAsia="Times New Roman" w:hAnsi="Consolas" w:cs="Times New Roman"/>
+          <w:color w:val="000000"/>
+          <w:sz w:val="21"/>
+          <w:szCs w:val="21"/>
+          <w:lang w:val="en-GB" w:eastAsia="fr-FR"/>
+        </w:rPr>
+        <w:tab/>
+      </w:r>
+      <w:r>
+        <w:rPr>
+          <w:rFonts w:ascii="Consolas" w:eastAsia="Times New Roman" w:hAnsi="Consolas" w:cs="Times New Roman"/>
+          <w:color w:val="000000"/>
+          <w:sz w:val="21"/>
+          <w:szCs w:val="21"/>
+          <w:lang w:val="en-GB" w:eastAsia="fr-FR"/>
+        </w:rPr>
+        <w:tab/>
+      </w:r>
+      <w:r>
+        <w:rPr>
+          <w:rFonts w:ascii="Consolas" w:eastAsia="Times New Roman" w:hAnsi="Consolas" w:cs="Times New Roman"/>
+          <w:color w:val="000000"/>
+          <w:sz w:val="21"/>
+          <w:szCs w:val="21"/>
+          <w:lang w:val="en-GB" w:eastAsia="fr-FR"/>
+        </w:rPr>
+        <w:tab/>
+      </w:r>
+      <w:r>
+        <w:rPr>
+          <w:rFonts w:ascii="Consolas" w:eastAsia="Times New Roman" w:hAnsi="Consolas" w:cs="Times New Roman"/>
+          <w:color w:val="000000"/>
+          <w:sz w:val="21"/>
+          <w:szCs w:val="21"/>
+          <w:lang w:val="en-GB" w:eastAsia="fr-FR"/>
+        </w:rPr>
+        <w:tab/>
+      </w:r>
+      <w:r>
+        <w:rPr>
+          <w:rFonts w:ascii="Consolas" w:eastAsia="Times New Roman" w:hAnsi="Consolas" w:cs="Times New Roman"/>
+          <w:color w:val="000000"/>
+          <w:sz w:val="21"/>
+          <w:szCs w:val="21"/>
+          <w:lang w:val="en-GB" w:eastAsia="fr-FR"/>
+        </w:rPr>
+        <w:tab/>
+      </w:r>
+      <w:r>
+        <w:rPr>
+          <w:rFonts w:ascii="Consolas" w:eastAsia="Times New Roman" w:hAnsi="Consolas" w:cs="Times New Roman"/>
+          <w:color w:val="000000"/>
+          <w:sz w:val="21"/>
+          <w:szCs w:val="21"/>
+          <w:lang w:val="en-GB" w:eastAsia="fr-FR"/>
+        </w:rPr>
+        <w:t>result[</w:t>
+      </w:r>
+      <w:proofErr w:type="spellStart"/>
+      <w:r>
+        <w:rPr>
+          <w:rFonts w:ascii="Consolas" w:eastAsia="Times New Roman" w:hAnsi="Consolas" w:cs="Times New Roman"/>
+          <w:color w:val="000000"/>
+          <w:sz w:val="21"/>
+          <w:szCs w:val="21"/>
+          <w:lang w:val="en-GB" w:eastAsia="fr-FR"/>
+        </w:rPr>
+        <w:t>i</w:t>
+      </w:r>
+      <w:proofErr w:type="spellEnd"/>
+      <w:r>
+        <w:rPr>
+          <w:rFonts w:ascii="Consolas" w:eastAsia="Times New Roman" w:hAnsi="Consolas" w:cs="Times New Roman"/>
+          <w:color w:val="000000"/>
+          <w:sz w:val="21"/>
+          <w:szCs w:val="21"/>
+          <w:lang w:val="en-GB" w:eastAsia="fr-FR"/>
+        </w:rPr>
+        <w:t>][j] += res</w:t>
+      </w:r>
+    </w:p>
+    <w:p>
+      <w:pPr>
+        <w:widowControl/>
+        <w:shd w:val="clear" w:color="auto" w:fill="FFFFFE"/>
+        <w:autoSpaceDE/>
+        <w:autoSpaceDN/>
+        <w:spacing w:line="285" w:lineRule="atLeast"/>
+        <w:rPr>
+          <w:rFonts w:ascii="Consolas" w:eastAsia="Times New Roman" w:hAnsi="Consolas" w:cs="Times New Roman"/>
+          <w:color w:val="000000"/>
+          <w:sz w:val="21"/>
+          <w:szCs w:val="21"/>
+          <w:lang w:val="en-GB" w:eastAsia="fr-FR"/>
+        </w:rPr>
+      </w:pPr>
+      <w:r>
+        <w:rPr>
+          <w:rFonts w:ascii="Consolas" w:eastAsia="Times New Roman" w:hAnsi="Consolas" w:cs="Times New Roman"/>
+          <w:color w:val="000000"/>
+          <w:sz w:val="21"/>
+          <w:szCs w:val="21"/>
+          <w:lang w:val="en-GB" w:eastAsia="fr-FR"/>
+        </w:rPr>
+        <w:t xml:space="preserve">          </w:t>
+      </w:r>
+    </w:p>
+    <w:p>
+      <w:pPr>
+        <w:widowControl/>
+        <w:shd w:val="clear" w:color="auto" w:fill="FFFFFE"/>
+        <w:autoSpaceDE/>
+        <w:autoSpaceDN/>
+        <w:spacing w:line="285" w:lineRule="atLeast"/>
+        <w:ind w:firstLine="720"/>
+        <w:rPr>
+          <w:rFonts w:ascii="Consolas" w:eastAsia="Times New Roman" w:hAnsi="Consolas" w:cs="Times New Roman"/>
+          <w:color w:val="000000"/>
+          <w:sz w:val="21"/>
+          <w:szCs w:val="21"/>
+          <w:lang w:val="en-GB" w:eastAsia="fr-FR"/>
+        </w:rPr>
+      </w:pPr>
+      <w:proofErr w:type="spellStart"/>
+      <w:r>
+        <w:rPr>
+          <w:rFonts w:ascii="Consolas" w:eastAsia="Times New Roman" w:hAnsi="Consolas" w:cs="Times New Roman"/>
+          <w:b/>
+          <w:bCs/>
+          <w:color w:val="000000"/>
+          <w:sz w:val="21"/>
+          <w:szCs w:val="21"/>
+          <w:lang w:val="en-GB" w:eastAsia="fr-FR"/>
+        </w:rPr>
+        <w:t>retourner</w:t>
+      </w:r>
+      <w:proofErr w:type="spellEnd"/>
+      <w:r>
+        <w:rPr>
+          <w:rFonts w:ascii="Consolas" w:eastAsia="Times New Roman" w:hAnsi="Consolas" w:cs="Times New Roman"/>
+          <w:color w:val="000000"/>
+          <w:sz w:val="21"/>
+          <w:szCs w:val="21"/>
+          <w:lang w:val="en-GB" w:eastAsia="fr-FR"/>
+        </w:rPr>
+        <w:t xml:space="preserve"> Faux</w:t>
+      </w:r>
+    </w:p>
+    <w:p>
+      <w:pPr>
+        <w:rPr>
+          <w:lang w:val="en-GB"/>
+        </w:rPr>
+      </w:pPr>
+    </w:p>
+    <w:p>
+      <w:pPr>
+        <w:rPr>
+          <w:lang w:val="en-GB"/>
+        </w:rPr>
+      </w:pPr>
+    </w:p>
+    <w:p>
+      <w:pPr>
+        <w:rPr>
+          <w:lang w:val="en-GB"/>
+        </w:rPr>
+      </w:pPr>
+    </w:p>
+    <w:p>
+      <w:pPr>
+        <w:rPr>
+          <w:lang w:val="en-GB"/>
+        </w:rPr>
+      </w:pPr>
+    </w:p>
+    <w:p>
+      <w:pPr>
+        <w:rPr>
+          <w:lang w:val="en-GB"/>
+        </w:rPr>
+      </w:pPr>
+    </w:p>
+    <w:p>
+      <w:pPr>
+        <w:rPr>
+          <w:lang w:val="en-GB"/>
+        </w:rPr>
+      </w:pPr>
+    </w:p>
+    <w:p>
+      <w:pPr>
+        <w:rPr>
+          <w:lang w:val="en-GB"/>
+        </w:rPr>
+      </w:pPr>
+    </w:p>
+    <w:p>
+      <w:pPr>
+        <w:rPr>
+          <w:lang w:val="en-GB"/>
+        </w:rPr>
+      </w:pPr>
+    </w:p>
+    <w:p>
+      <w:pPr>
+        <w:rPr>
+          <w:lang w:val="en-GB"/>
+        </w:rPr>
+      </w:pPr>
+    </w:p>
+    <w:p>
+      <w:pPr>
+        <w:rPr>
+          <w:lang w:val="en-GB"/>
+        </w:rPr>
+      </w:pPr>
+    </w:p>
+    <w:p>
+      <w:pPr>
+        <w:rPr>
+          <w:lang w:val="en-GB"/>
+        </w:rPr>
+      </w:pPr>
+    </w:p>
+    <w:p>
+      <w:pPr>
+        <w:rPr>
+          <w:lang w:val="en-GB"/>
+        </w:rPr>
+      </w:pPr>
+    </w:p>
+    <w:p>
+      <w:pPr>
+        <w:rPr>
+          <w:lang w:val="en-GB"/>
+        </w:rPr>
+      </w:pPr>
+    </w:p>
+    <w:p>
+      <w:pPr>
+        <w:rPr>
+          <w:lang w:val="en-GB"/>
+        </w:rPr>
+      </w:pPr>
+    </w:p>
+    <w:p>
+      <w:pPr>
+        <w:rPr>
+          <w:lang w:val="en-GB"/>
+        </w:rPr>
+      </w:pPr>
+    </w:p>
+    <w:p>
+      <w:pPr>
+        <w:rPr>
+          <w:lang w:val="en-GB"/>
+        </w:rPr>
+      </w:pPr>
+    </w:p>
+    <w:p>
+      <w:pPr>
+        <w:rPr>
+          <w:lang w:val="en-GB"/>
+        </w:rPr>
+      </w:pPr>
+    </w:p>
+    <w:p>
+      <w:pPr>
+        <w:rPr>
+          <w:lang w:val="en-GB"/>
+        </w:rPr>
+      </w:pPr>
+    </w:p>
+    <w:p>
+      <w:pPr>
+        <w:rPr>
+          <w:lang w:val="en-GB"/>
+        </w:rPr>
+      </w:pPr>
+    </w:p>
+    <w:p>
+      <w:pPr>
+        <w:rPr>
+          <w:lang w:val="en-GB"/>
+        </w:rPr>
+      </w:pPr>
+    </w:p>
+    <w:p>
+      <w:pPr>
+        <w:rPr>
+          <w:lang w:val="en-GB"/>
+        </w:rPr>
+      </w:pPr>
+    </w:p>
     <w:p>
       <w:pPr>
         <w:pStyle w:val="Titre2"/>
         <w:spacing w:line="561" w:lineRule="exact"/>
         <w:rPr>
           <w:u w:val="none"/>
-          <w:lang w:val="fr-CA"/>
+          <w:lang w:val="en-GB"/>
         </w:rPr>
       </w:pPr>
       <w:bookmarkStart w:id="6" w:name="_Toc88672314"/>
@@ -5180,7 +8091,7 @@
           <w:color w:val="2E5395"/>
           <w:sz w:val="48"/>
           <w:u w:color="2E5395"/>
-          <w:lang w:val="fr-CA"/>
+          <w:lang w:val="en-GB"/>
         </w:rPr>
         <w:t>Question</w:t>
       </w:r>
@@ -5190,15 +8101,16 @@
           <w:spacing w:val="-21"/>
           <w:sz w:val="48"/>
           <w:u w:color="2E5395"/>
-          <w:lang w:val="fr-CA"/>
+          <w:lang w:val="en-GB"/>
         </w:rPr>
         <w:t xml:space="preserve"> </w:t>
       </w:r>
+      <w:proofErr w:type="gramStart"/>
       <w:r>
         <w:rPr>
           <w:color w:val="2E5395"/>
           <w:u w:color="2E5395"/>
-          <w:lang w:val="fr-CA"/>
+          <w:lang w:val="en-GB"/>
         </w:rPr>
         <w:t>3</w:t>
       </w:r>
@@ -5206,17 +8118,18 @@
         <w:rPr>
           <w:color w:val="2E5395"/>
           <w:u w:color="2E5395"/>
-          <w:lang w:val="fr-CA"/>
+          <w:lang w:val="en-GB"/>
         </w:rPr>
         <w:t xml:space="preserve"> :</w:t>
       </w:r>
       <w:bookmarkEnd w:id="6"/>
+      <w:proofErr w:type="gramEnd"/>
       <w:r>
         <w:rPr>
           <w:color w:val="2E5395"/>
           <w:spacing w:val="-3"/>
           <w:u w:color="2E5395"/>
-          <w:lang w:val="fr-CA"/>
+          <w:lang w:val="en-GB"/>
         </w:rPr>
         <w:t xml:space="preserve"> </w:t>
       </w:r>
@@ -5224,14 +8137,14 @@
     <w:p>
       <w:pPr>
         <w:rPr>
-          <w:lang w:val="fr-CA"/>
-        </w:rPr>
-      </w:pPr>
-    </w:p>
-    <w:p>
-      <w:pPr>
-        <w:rPr>
-          <w:lang w:val="fr-CA"/>
+          <w:lang w:val="en-GB"/>
+        </w:rPr>
+      </w:pPr>
+    </w:p>
+    <w:p>
+      <w:pPr>
+        <w:rPr>
+          <w:lang w:val="en-GB"/>
         </w:rPr>
       </w:pPr>
     </w:p>
@@ -5356,9 +8269,11 @@
               </w:tabs>
               <w:jc w:val="center"/>
             </w:pPr>
+            <w:proofErr w:type="gramStart"/>
             <w:r>
               <w:t>a</w:t>
             </w:r>
+            <w:proofErr w:type="gramEnd"/>
           </w:p>
         </w:tc>
         <w:tc>
@@ -5406,9 +8321,11 @@
               </w:tabs>
               <w:jc w:val="center"/>
             </w:pPr>
+            <w:proofErr w:type="gramStart"/>
             <w:r>
               <w:t>b</w:t>
             </w:r>
+            <w:proofErr w:type="gramEnd"/>
           </w:p>
         </w:tc>
         <w:tc>
@@ -5422,9 +8339,11 @@
               </w:tabs>
               <w:jc w:val="center"/>
             </w:pPr>
+            <w:proofErr w:type="gramStart"/>
             <w:r>
               <w:t>infini</w:t>
             </w:r>
+            <w:proofErr w:type="gramEnd"/>
           </w:p>
         </w:tc>
         <w:tc>
@@ -5456,9 +8375,11 @@
               </w:tabs>
               <w:jc w:val="center"/>
             </w:pPr>
+            <w:proofErr w:type="gramStart"/>
             <w:r>
               <w:t>c</w:t>
             </w:r>
+            <w:proofErr w:type="gramEnd"/>
           </w:p>
         </w:tc>
         <w:tc>
@@ -5506,9 +8427,11 @@
               </w:tabs>
               <w:jc w:val="center"/>
             </w:pPr>
+            <w:proofErr w:type="gramStart"/>
             <w:r>
               <w:t>d</w:t>
             </w:r>
+            <w:proofErr w:type="gramEnd"/>
           </w:p>
         </w:tc>
         <w:tc>
@@ -5556,9 +8479,11 @@
               </w:tabs>
               <w:jc w:val="center"/>
             </w:pPr>
+            <w:proofErr w:type="gramStart"/>
             <w:r>
               <w:t>e</w:t>
             </w:r>
+            <w:proofErr w:type="gramEnd"/>
           </w:p>
         </w:tc>
         <w:tc>
@@ -5606,9 +8531,11 @@
               </w:tabs>
               <w:jc w:val="center"/>
             </w:pPr>
+            <w:proofErr w:type="gramStart"/>
             <w:r>
               <w:t>f</w:t>
             </w:r>
+            <w:proofErr w:type="gramEnd"/>
           </w:p>
         </w:tc>
         <w:tc>
@@ -5622,9 +8549,11 @@
               </w:tabs>
               <w:jc w:val="center"/>
             </w:pPr>
+            <w:proofErr w:type="gramStart"/>
             <w:r>
               <w:t>infini</w:t>
             </w:r>
+            <w:proofErr w:type="gramEnd"/>
           </w:p>
         </w:tc>
         <w:tc>
@@ -5824,7 +8753,6 @@
               <w:jc w:val="center"/>
             </w:pPr>
             <w:r>
-              <w:lastRenderedPageBreak/>
               <w:t>Sommet</w:t>
             </w:r>
           </w:p>
@@ -5877,9 +8805,11 @@
               </w:tabs>
               <w:jc w:val="center"/>
             </w:pPr>
+            <w:proofErr w:type="gramStart"/>
             <w:r>
               <w:t>a</w:t>
             </w:r>
+            <w:proofErr w:type="gramEnd"/>
           </w:p>
         </w:tc>
         <w:tc>
@@ -5927,9 +8857,11 @@
               </w:tabs>
               <w:jc w:val="center"/>
             </w:pPr>
+            <w:proofErr w:type="gramStart"/>
             <w:r>
               <w:t>b</w:t>
             </w:r>
+            <w:proofErr w:type="gramEnd"/>
           </w:p>
         </w:tc>
         <w:tc>
@@ -5959,9 +8891,11 @@
               </w:tabs>
               <w:jc w:val="center"/>
             </w:pPr>
+            <w:proofErr w:type="gramStart"/>
             <w:r>
               <w:t>a</w:t>
             </w:r>
+            <w:proofErr w:type="gramEnd"/>
           </w:p>
         </w:tc>
       </w:tr>
@@ -5980,9 +8914,11 @@
               </w:tabs>
               <w:jc w:val="center"/>
             </w:pPr>
+            <w:proofErr w:type="gramStart"/>
             <w:r>
               <w:t>c</w:t>
             </w:r>
+            <w:proofErr w:type="gramEnd"/>
           </w:p>
         </w:tc>
         <w:tc>
@@ -6012,9 +8948,11 @@
               </w:tabs>
               <w:jc w:val="center"/>
             </w:pPr>
+            <w:proofErr w:type="gramStart"/>
             <w:r>
               <w:t>a</w:t>
             </w:r>
+            <w:proofErr w:type="gramEnd"/>
           </w:p>
         </w:tc>
       </w:tr>
@@ -6033,9 +8971,11 @@
               </w:tabs>
               <w:jc w:val="center"/>
             </w:pPr>
+            <w:proofErr w:type="gramStart"/>
             <w:r>
               <w:t>d</w:t>
             </w:r>
+            <w:proofErr w:type="gramEnd"/>
           </w:p>
         </w:tc>
         <w:tc>
@@ -6083,9 +9023,11 @@
               </w:tabs>
               <w:jc w:val="center"/>
             </w:pPr>
+            <w:proofErr w:type="gramStart"/>
             <w:r>
               <w:t>e</w:t>
             </w:r>
+            <w:proofErr w:type="gramEnd"/>
           </w:p>
         </w:tc>
         <w:tc>
@@ -6133,9 +9075,11 @@
               </w:tabs>
               <w:jc w:val="center"/>
             </w:pPr>
+            <w:proofErr w:type="gramStart"/>
             <w:r>
               <w:t>f</w:t>
             </w:r>
+            <w:proofErr w:type="gramEnd"/>
           </w:p>
         </w:tc>
         <w:tc>
@@ -6149,9 +9093,11 @@
               </w:tabs>
               <w:jc w:val="center"/>
             </w:pPr>
+            <w:proofErr w:type="gramStart"/>
             <w:r>
               <w:t>infini</w:t>
             </w:r>
+            <w:proofErr w:type="gramEnd"/>
           </w:p>
         </w:tc>
         <w:tc>
@@ -6483,9 +9429,11 @@
               </w:tabs>
               <w:jc w:val="center"/>
             </w:pPr>
+            <w:proofErr w:type="gramStart"/>
             <w:r>
               <w:t>a</w:t>
             </w:r>
+            <w:proofErr w:type="gramEnd"/>
           </w:p>
         </w:tc>
         <w:tc>
@@ -6533,9 +9481,11 @@
               </w:tabs>
               <w:jc w:val="center"/>
             </w:pPr>
+            <w:proofErr w:type="gramStart"/>
             <w:r>
               <w:t>b</w:t>
             </w:r>
+            <w:proofErr w:type="gramEnd"/>
           </w:p>
         </w:tc>
         <w:tc>
@@ -6565,9 +9515,11 @@
               </w:tabs>
               <w:jc w:val="center"/>
             </w:pPr>
+            <w:proofErr w:type="gramStart"/>
             <w:r>
               <w:t>a</w:t>
             </w:r>
+            <w:proofErr w:type="gramEnd"/>
           </w:p>
         </w:tc>
       </w:tr>
@@ -6586,9 +9538,11 @@
               </w:tabs>
               <w:jc w:val="center"/>
             </w:pPr>
+            <w:proofErr w:type="gramStart"/>
             <w:r>
               <w:t>c</w:t>
             </w:r>
+            <w:proofErr w:type="gramEnd"/>
           </w:p>
         </w:tc>
         <w:tc>
@@ -6618,8 +9572,13 @@
               </w:tabs>
               <w:jc w:val="center"/>
             </w:pPr>
-            <w:r>
-              <w:t>a ou b ?</w:t>
+            <w:proofErr w:type="gramStart"/>
+            <w:r>
+              <w:t>a</w:t>
+            </w:r>
+            <w:proofErr w:type="gramEnd"/>
+            <w:r>
+              <w:t xml:space="preserve"> ou b ?</w:t>
             </w:r>
           </w:p>
         </w:tc>
@@ -6639,9 +9598,11 @@
               </w:tabs>
               <w:jc w:val="center"/>
             </w:pPr>
+            <w:proofErr w:type="gramStart"/>
             <w:r>
               <w:t>d</w:t>
             </w:r>
+            <w:proofErr w:type="gramEnd"/>
           </w:p>
         </w:tc>
         <w:tc>
@@ -6671,9 +9632,11 @@
               </w:tabs>
               <w:jc w:val="center"/>
             </w:pPr>
+            <w:proofErr w:type="gramStart"/>
             <w:r>
               <w:t>b</w:t>
             </w:r>
+            <w:proofErr w:type="gramEnd"/>
           </w:p>
         </w:tc>
       </w:tr>
@@ -6692,9 +9655,11 @@
               </w:tabs>
               <w:jc w:val="center"/>
             </w:pPr>
+            <w:proofErr w:type="gramStart"/>
             <w:r>
               <w:t>e</w:t>
             </w:r>
+            <w:proofErr w:type="gramEnd"/>
           </w:p>
         </w:tc>
         <w:tc>
@@ -6742,9 +9707,11 @@
               </w:tabs>
               <w:jc w:val="center"/>
             </w:pPr>
+            <w:proofErr w:type="gramStart"/>
             <w:r>
               <w:t>f</w:t>
             </w:r>
+            <w:proofErr w:type="gramEnd"/>
           </w:p>
         </w:tc>
         <w:tc>
@@ -6758,9 +9725,11 @@
               </w:tabs>
               <w:jc w:val="center"/>
             </w:pPr>
+            <w:proofErr w:type="gramStart"/>
             <w:r>
               <w:t>infini</w:t>
             </w:r>
+            <w:proofErr w:type="gramEnd"/>
           </w:p>
         </w:tc>
         <w:tc>
@@ -6853,7 +9822,15 @@
         </w:tabs>
       </w:pPr>
       <w:r>
-        <w:t xml:space="preserve">On voit que b peut atteindre ‘c’ et propose une meilleur alternative de parcours pour </w:t>
+        <w:t>On voit que b peut atteindre ‘</w:t>
+      </w:r>
+      <w:proofErr w:type="gramStart"/>
+      <w:r>
+        <w:t>c’ et</w:t>
+      </w:r>
+      <w:proofErr w:type="gramEnd"/>
+      <w:r>
+        <w:t xml:space="preserve"> propose une meilleur alternative de parcours pour </w:t>
       </w:r>
       <w:r>
         <w:t>atteindre</w:t>
@@ -6983,10 +9960,11 @@
               </w:tabs>
               <w:jc w:val="center"/>
             </w:pPr>
-            <w:r>
-              <w:lastRenderedPageBreak/>
+            <w:proofErr w:type="gramStart"/>
+            <w:r>
               <w:t>a</w:t>
             </w:r>
+            <w:proofErr w:type="gramEnd"/>
           </w:p>
         </w:tc>
         <w:tc>
@@ -7034,9 +10012,11 @@
               </w:tabs>
               <w:jc w:val="center"/>
             </w:pPr>
+            <w:proofErr w:type="gramStart"/>
             <w:r>
               <w:t>b</w:t>
             </w:r>
+            <w:proofErr w:type="gramEnd"/>
           </w:p>
         </w:tc>
         <w:tc>
@@ -7066,9 +10046,11 @@
               </w:tabs>
               <w:jc w:val="center"/>
             </w:pPr>
+            <w:proofErr w:type="gramStart"/>
             <w:r>
               <w:t>a</w:t>
             </w:r>
+            <w:proofErr w:type="gramEnd"/>
           </w:p>
         </w:tc>
       </w:tr>
@@ -7087,9 +10069,11 @@
               </w:tabs>
               <w:jc w:val="center"/>
             </w:pPr>
+            <w:proofErr w:type="gramStart"/>
             <w:r>
               <w:t>c</w:t>
             </w:r>
+            <w:proofErr w:type="gramEnd"/>
           </w:p>
         </w:tc>
         <w:tc>
@@ -7119,9 +10103,11 @@
               </w:tabs>
               <w:jc w:val="center"/>
             </w:pPr>
+            <w:proofErr w:type="gramStart"/>
             <w:r>
               <w:t>b</w:t>
             </w:r>
+            <w:proofErr w:type="gramEnd"/>
           </w:p>
         </w:tc>
       </w:tr>
@@ -7140,9 +10126,11 @@
               </w:tabs>
               <w:jc w:val="center"/>
             </w:pPr>
+            <w:proofErr w:type="gramStart"/>
             <w:r>
               <w:t>d</w:t>
             </w:r>
+            <w:proofErr w:type="gramEnd"/>
           </w:p>
         </w:tc>
         <w:tc>
@@ -7178,8 +10166,13 @@
               </w:tabs>
               <w:jc w:val="center"/>
             </w:pPr>
-            <w:r>
-              <w:t>b ou c ?</w:t>
+            <w:proofErr w:type="gramStart"/>
+            <w:r>
+              <w:t>b</w:t>
+            </w:r>
+            <w:proofErr w:type="gramEnd"/>
+            <w:r>
+              <w:t xml:space="preserve"> ou c ?</w:t>
             </w:r>
           </w:p>
         </w:tc>
@@ -7199,9 +10192,11 @@
               </w:tabs>
               <w:jc w:val="center"/>
             </w:pPr>
+            <w:proofErr w:type="gramStart"/>
             <w:r>
               <w:t>e</w:t>
             </w:r>
+            <w:proofErr w:type="gramEnd"/>
           </w:p>
         </w:tc>
         <w:tc>
@@ -7231,9 +10226,11 @@
               </w:tabs>
               <w:jc w:val="center"/>
             </w:pPr>
+            <w:proofErr w:type="gramStart"/>
             <w:r>
               <w:t>c</w:t>
             </w:r>
+            <w:proofErr w:type="gramEnd"/>
           </w:p>
         </w:tc>
       </w:tr>
@@ -7252,9 +10249,11 @@
               </w:tabs>
               <w:jc w:val="center"/>
             </w:pPr>
+            <w:proofErr w:type="gramStart"/>
             <w:r>
               <w:t>f</w:t>
             </w:r>
+            <w:proofErr w:type="gramEnd"/>
           </w:p>
         </w:tc>
         <w:tc>
@@ -7268,9 +10267,11 @@
               </w:tabs>
               <w:jc w:val="center"/>
             </w:pPr>
+            <w:proofErr w:type="gramStart"/>
             <w:r>
               <w:t>infini</w:t>
             </w:r>
+            <w:proofErr w:type="gramEnd"/>
           </w:p>
         </w:tc>
         <w:tc>
@@ -7439,9 +10440,11 @@
               </w:tabs>
               <w:jc w:val="center"/>
             </w:pPr>
+            <w:proofErr w:type="gramStart"/>
             <w:r>
               <w:t>a</w:t>
             </w:r>
+            <w:proofErr w:type="gramEnd"/>
           </w:p>
         </w:tc>
         <w:tc>
@@ -7489,9 +10492,11 @@
               </w:tabs>
               <w:jc w:val="center"/>
             </w:pPr>
+            <w:proofErr w:type="gramStart"/>
             <w:r>
               <w:t>b</w:t>
             </w:r>
+            <w:proofErr w:type="gramEnd"/>
           </w:p>
         </w:tc>
         <w:tc>
@@ -7521,9 +10526,11 @@
               </w:tabs>
               <w:jc w:val="center"/>
             </w:pPr>
+            <w:proofErr w:type="gramStart"/>
             <w:r>
               <w:t>a</w:t>
             </w:r>
+            <w:proofErr w:type="gramEnd"/>
           </w:p>
         </w:tc>
       </w:tr>
@@ -7542,9 +10549,11 @@
               </w:tabs>
               <w:jc w:val="center"/>
             </w:pPr>
+            <w:proofErr w:type="gramStart"/>
             <w:r>
               <w:t>c</w:t>
             </w:r>
+            <w:proofErr w:type="gramEnd"/>
           </w:p>
         </w:tc>
         <w:tc>
@@ -7574,9 +10583,11 @@
               </w:tabs>
               <w:jc w:val="center"/>
             </w:pPr>
+            <w:proofErr w:type="gramStart"/>
             <w:r>
               <w:t>b</w:t>
             </w:r>
+            <w:proofErr w:type="gramEnd"/>
           </w:p>
         </w:tc>
       </w:tr>
@@ -7595,9 +10606,11 @@
               </w:tabs>
               <w:jc w:val="center"/>
             </w:pPr>
+            <w:proofErr w:type="gramStart"/>
             <w:r>
               <w:t>d</w:t>
             </w:r>
+            <w:proofErr w:type="gramEnd"/>
           </w:p>
         </w:tc>
         <w:tc>
@@ -7627,9 +10640,11 @@
               </w:tabs>
               <w:jc w:val="center"/>
             </w:pPr>
+            <w:proofErr w:type="gramStart"/>
             <w:r>
               <w:t>c</w:t>
             </w:r>
+            <w:proofErr w:type="gramEnd"/>
           </w:p>
         </w:tc>
       </w:tr>
@@ -7648,9 +10663,11 @@
               </w:tabs>
               <w:jc w:val="center"/>
             </w:pPr>
+            <w:proofErr w:type="gramStart"/>
             <w:r>
               <w:t>e</w:t>
             </w:r>
+            <w:proofErr w:type="gramEnd"/>
           </w:p>
         </w:tc>
         <w:tc>
@@ -7680,9 +10697,11 @@
               </w:tabs>
               <w:jc w:val="center"/>
             </w:pPr>
+            <w:proofErr w:type="gramStart"/>
             <w:r>
               <w:t>d</w:t>
             </w:r>
+            <w:proofErr w:type="gramEnd"/>
           </w:p>
         </w:tc>
       </w:tr>
@@ -7701,9 +10720,11 @@
               </w:tabs>
               <w:jc w:val="center"/>
             </w:pPr>
+            <w:proofErr w:type="gramStart"/>
             <w:r>
               <w:t>f</w:t>
             </w:r>
+            <w:proofErr w:type="gramEnd"/>
           </w:p>
         </w:tc>
         <w:tc>
@@ -7733,9 +10754,11 @@
               </w:tabs>
               <w:jc w:val="center"/>
             </w:pPr>
+            <w:proofErr w:type="gramStart"/>
             <w:r>
               <w:t>d</w:t>
             </w:r>
+            <w:proofErr w:type="gramEnd"/>
           </w:p>
         </w:tc>
       </w:tr>
@@ -8012,9 +11035,11 @@
               </w:tabs>
               <w:jc w:val="center"/>
             </w:pPr>
+            <w:proofErr w:type="gramStart"/>
             <w:r>
               <w:t>a</w:t>
             </w:r>
+            <w:proofErr w:type="gramEnd"/>
           </w:p>
         </w:tc>
         <w:tc>
@@ -8062,9 +11087,11 @@
               </w:tabs>
               <w:jc w:val="center"/>
             </w:pPr>
+            <w:proofErr w:type="gramStart"/>
             <w:r>
               <w:t>b</w:t>
             </w:r>
+            <w:proofErr w:type="gramEnd"/>
           </w:p>
         </w:tc>
         <w:tc>
@@ -8094,9 +11121,11 @@
               </w:tabs>
               <w:jc w:val="center"/>
             </w:pPr>
+            <w:proofErr w:type="gramStart"/>
             <w:r>
               <w:t>a</w:t>
             </w:r>
+            <w:proofErr w:type="gramEnd"/>
           </w:p>
         </w:tc>
       </w:tr>
@@ -8115,9 +11144,11 @@
               </w:tabs>
               <w:jc w:val="center"/>
             </w:pPr>
+            <w:proofErr w:type="gramStart"/>
             <w:r>
               <w:t>c</w:t>
             </w:r>
+            <w:proofErr w:type="gramEnd"/>
           </w:p>
         </w:tc>
         <w:tc>
@@ -8147,9 +11178,11 @@
               </w:tabs>
               <w:jc w:val="center"/>
             </w:pPr>
+            <w:proofErr w:type="gramStart"/>
             <w:r>
               <w:t>b</w:t>
             </w:r>
+            <w:proofErr w:type="gramEnd"/>
           </w:p>
         </w:tc>
       </w:tr>
@@ -8168,9 +11201,11 @@
               </w:tabs>
               <w:jc w:val="center"/>
             </w:pPr>
+            <w:proofErr w:type="gramStart"/>
             <w:r>
               <w:t>d</w:t>
             </w:r>
+            <w:proofErr w:type="gramEnd"/>
           </w:p>
         </w:tc>
         <w:tc>
@@ -8200,9 +11235,11 @@
               </w:tabs>
               <w:jc w:val="center"/>
             </w:pPr>
+            <w:proofErr w:type="gramStart"/>
             <w:r>
               <w:t>c</w:t>
             </w:r>
+            <w:proofErr w:type="gramEnd"/>
           </w:p>
         </w:tc>
       </w:tr>
@@ -8221,9 +11258,11 @@
               </w:tabs>
               <w:jc w:val="center"/>
             </w:pPr>
+            <w:proofErr w:type="gramStart"/>
             <w:r>
               <w:t>e</w:t>
             </w:r>
+            <w:proofErr w:type="gramEnd"/>
           </w:p>
         </w:tc>
         <w:tc>
@@ -8253,9 +11292,11 @@
               </w:tabs>
               <w:jc w:val="center"/>
             </w:pPr>
+            <w:proofErr w:type="gramStart"/>
             <w:r>
               <w:t>d</w:t>
             </w:r>
+            <w:proofErr w:type="gramEnd"/>
           </w:p>
         </w:tc>
       </w:tr>
@@ -8274,9 +11315,11 @@
               </w:tabs>
               <w:jc w:val="center"/>
             </w:pPr>
+            <w:proofErr w:type="gramStart"/>
             <w:r>
               <w:t>f</w:t>
             </w:r>
+            <w:proofErr w:type="gramEnd"/>
           </w:p>
         </w:tc>
         <w:tc>
@@ -8306,9 +11349,11 @@
               </w:tabs>
               <w:jc w:val="center"/>
             </w:pPr>
+            <w:proofErr w:type="gramStart"/>
             <w:r>
               <w:t>d</w:t>
             </w:r>
+            <w:proofErr w:type="gramEnd"/>
           </w:p>
         </w:tc>
       </w:tr>
@@ -8544,9 +11589,11 @@
               </w:tabs>
               <w:jc w:val="center"/>
             </w:pPr>
+            <w:proofErr w:type="gramStart"/>
             <w:r>
               <w:t>a</w:t>
             </w:r>
+            <w:proofErr w:type="gramEnd"/>
           </w:p>
         </w:tc>
         <w:tc>
@@ -8594,9 +11641,11 @@
               </w:tabs>
               <w:jc w:val="center"/>
             </w:pPr>
+            <w:proofErr w:type="gramStart"/>
             <w:r>
               <w:t>b</w:t>
             </w:r>
+            <w:proofErr w:type="gramEnd"/>
           </w:p>
         </w:tc>
         <w:tc>
@@ -8626,9 +11675,11 @@
               </w:tabs>
               <w:jc w:val="center"/>
             </w:pPr>
+            <w:proofErr w:type="gramStart"/>
             <w:r>
               <w:t>a</w:t>
             </w:r>
+            <w:proofErr w:type="gramEnd"/>
           </w:p>
         </w:tc>
       </w:tr>
@@ -8647,10 +11698,11 @@
               </w:tabs>
               <w:jc w:val="center"/>
             </w:pPr>
-            <w:r>
-              <w:lastRenderedPageBreak/>
+            <w:proofErr w:type="gramStart"/>
+            <w:r>
               <w:t>c</w:t>
             </w:r>
+            <w:proofErr w:type="gramEnd"/>
           </w:p>
         </w:tc>
         <w:tc>
@@ -8680,9 +11732,11 @@
               </w:tabs>
               <w:jc w:val="center"/>
             </w:pPr>
+            <w:proofErr w:type="gramStart"/>
             <w:r>
               <w:t>b</w:t>
             </w:r>
+            <w:proofErr w:type="gramEnd"/>
           </w:p>
         </w:tc>
       </w:tr>
@@ -8701,9 +11755,11 @@
               </w:tabs>
               <w:jc w:val="center"/>
             </w:pPr>
+            <w:proofErr w:type="gramStart"/>
             <w:r>
               <w:t>d</w:t>
             </w:r>
+            <w:proofErr w:type="gramEnd"/>
           </w:p>
         </w:tc>
         <w:tc>
@@ -8733,9 +11789,11 @@
               </w:tabs>
               <w:jc w:val="center"/>
             </w:pPr>
+            <w:proofErr w:type="gramStart"/>
             <w:r>
               <w:t>c</w:t>
             </w:r>
+            <w:proofErr w:type="gramEnd"/>
           </w:p>
         </w:tc>
       </w:tr>
@@ -8754,9 +11812,11 @@
               </w:tabs>
               <w:jc w:val="center"/>
             </w:pPr>
+            <w:proofErr w:type="gramStart"/>
             <w:r>
               <w:t>e</w:t>
             </w:r>
+            <w:proofErr w:type="gramEnd"/>
           </w:p>
         </w:tc>
         <w:tc>
@@ -8786,9 +11846,11 @@
               </w:tabs>
               <w:jc w:val="center"/>
             </w:pPr>
+            <w:proofErr w:type="gramStart"/>
             <w:r>
               <w:t>d</w:t>
             </w:r>
+            <w:proofErr w:type="gramEnd"/>
           </w:p>
         </w:tc>
       </w:tr>
@@ -8807,9 +11869,11 @@
               </w:tabs>
               <w:jc w:val="center"/>
             </w:pPr>
+            <w:proofErr w:type="gramStart"/>
             <w:r>
               <w:t>f</w:t>
             </w:r>
+            <w:proofErr w:type="gramEnd"/>
           </w:p>
         </w:tc>
         <w:tc>
@@ -8839,9 +11903,11 @@
               </w:tabs>
               <w:jc w:val="center"/>
             </w:pPr>
+            <w:proofErr w:type="gramStart"/>
             <w:r>
               <w:t>d</w:t>
             </w:r>
+            <w:proofErr w:type="gramEnd"/>
           </w:p>
         </w:tc>
       </w:tr>

</xml_diff>